<commit_message>
updated syllabus, added code for day 1
updated syllabus, added code for day 1
</commit_message>
<xml_diff>
--- a/CreativeCodes_101_0.9.docx
+++ b/CreativeCodes_101_0.9.docx
@@ -973,6 +973,15 @@
         </w:rPr>
         <w:t>Note: you can try Max for free for 30 days, and thereafter you’ll need to purchase it, or sign up for a monthly or yearly student subscription. It is affordable.</w:t>
       </w:r>
+      <w:r>
+        <w:rPr>
+          <w:rFonts w:ascii="Arial" w:eastAsia="Times New Roman" w:hAnsi="Arial" w:cs="Arial"/>
+          <w:i/>
+          <w:iCs/>
+          <w:color w:val="000000"/>
+        </w:rPr>
+        <w:t xml:space="preserve"> Conn College has Max on every machine in the computer lab!</w:t>
+      </w:r>
     </w:p>
     <w:p>
       <w:pPr>
@@ -2108,14 +2117,12 @@
         </w:rPr>
         <w:t xml:space="preserve"> energy to </w:t>
       </w:r>
-      <w:proofErr w:type="gramStart"/>
-      <w:r>
-        <w:rPr>
-          <w:color w:val="000000" w:themeColor="text1"/>
-        </w:rPr>
-        <w:t>discussions</w:t>
-      </w:r>
-      <w:proofErr w:type="gramEnd"/>
+      <w:r>
+        <w:rPr>
+          <w:color w:val="000000" w:themeColor="text1"/>
+        </w:rPr>
+        <w:t>discussions,</w:t>
+      </w:r>
       <w:r>
         <w:rPr>
           <w:color w:val="000000" w:themeColor="text1"/>
@@ -2426,19 +2433,25 @@
         <w:rPr>
           <w:color w:val="000000" w:themeColor="text1"/>
         </w:rPr>
-        <w:t xml:space="preserve">. You can also “sample” music </w:t>
-      </w:r>
-      <w:r>
-        <w:rPr>
-          <w:color w:val="000000" w:themeColor="text1"/>
-        </w:rPr>
-        <w:t>or recordings</w:t>
-      </w:r>
-      <w:r>
-        <w:rPr>
-          <w:color w:val="000000" w:themeColor="text1"/>
-        </w:rPr>
-        <w:t xml:space="preserve"> found online</w:t>
+        <w:t xml:space="preserve">. You can also “sample” </w:t>
+      </w:r>
+      <w:r>
+        <w:rPr>
+          <w:color w:val="000000" w:themeColor="text1"/>
+        </w:rPr>
+        <w:t>recordings f</w:t>
+      </w:r>
+      <w:r>
+        <w:rPr>
+          <w:color w:val="000000" w:themeColor="text1"/>
+        </w:rPr>
+        <w:t xml:space="preserve">ound </w:t>
+      </w:r>
+      <w:r>
+        <w:rPr>
+          <w:color w:val="000000" w:themeColor="text1"/>
+        </w:rPr>
+        <w:t>in the wild (but are discouraged from sampling pop music</w:t>
       </w:r>
       <w:r>
         <w:rPr>
@@ -2463,6 +2476,12 @@
           <w:color w:val="000000" w:themeColor="text1"/>
         </w:rPr>
         <w:t xml:space="preserve"> provided</w:t>
+      </w:r>
+      <w:r>
+        <w:rPr>
+          <w:color w:val="000000" w:themeColor="text1"/>
+        </w:rPr>
+        <w:t xml:space="preserve"> to help simplify this task.</w:t>
       </w:r>
     </w:p>
     <w:p>
@@ -2892,18 +2911,14 @@
     </w:p>
     <w:p>
       <w:pPr>
-        <w:pStyle w:val="noformatting"/>
-        <w:rPr>
-          <w:rFonts w:ascii="Arial" w:hAnsi="Arial" w:cs="Arial"/>
-          <w:iCs/>
-          <w:color w:val="000000" w:themeColor="text1"/>
-        </w:rPr>
-      </w:pPr>
-      <w:r>
-        <w:rPr>
-          <w:rFonts w:ascii="Arial" w:hAnsi="Arial" w:cs="Arial"/>
-          <w:iCs/>
-          <w:color w:val="000000" w:themeColor="text1"/>
+        <w:spacing w:line="240" w:lineRule="auto"/>
+        <w:rPr>
+          <w:rFonts w:ascii="Arial" w:hAnsi="Arial" w:cs="Arial"/>
+        </w:rPr>
+      </w:pPr>
+      <w:r>
+        <w:rPr>
+          <w:rFonts w:ascii="Arial" w:hAnsi="Arial" w:cs="Arial"/>
         </w:rPr>
         <w:t xml:space="preserve">The use of Machine Learning tools such as </w:t>
       </w:r>
@@ -2911,8 +2926,6 @@
       <w:r>
         <w:rPr>
           <w:rFonts w:ascii="Arial" w:hAnsi="Arial" w:cs="Arial"/>
-          <w:iCs/>
-          <w:color w:val="000000" w:themeColor="text1"/>
         </w:rPr>
         <w:t>ChatGPT</w:t>
       </w:r>
@@ -2920,8 +2933,6 @@
       <w:r>
         <w:rPr>
           <w:rFonts w:ascii="Arial" w:hAnsi="Arial" w:cs="Arial"/>
-          <w:iCs/>
-          <w:color w:val="000000" w:themeColor="text1"/>
         </w:rPr>
         <w:t xml:space="preserve"> and Claude are permitted, generally. In some </w:t>
       </w:r>
@@ -2929,8 +2940,6 @@
       <w:r>
         <w:rPr>
           <w:rFonts w:ascii="Arial" w:hAnsi="Arial" w:cs="Arial"/>
-          <w:iCs/>
-          <w:color w:val="000000" w:themeColor="text1"/>
         </w:rPr>
         <w:t>cases</w:t>
       </w:r>
@@ -2938,8 +2947,6 @@
       <w:r>
         <w:rPr>
           <w:rFonts w:ascii="Arial" w:hAnsi="Arial" w:cs="Arial"/>
-          <w:iCs/>
-          <w:color w:val="000000" w:themeColor="text1"/>
         </w:rPr>
         <w:t xml:space="preserve"> we will explore them deliberately. In some </w:t>
       </w:r>
@@ -2947,8 +2954,6 @@
       <w:r>
         <w:rPr>
           <w:rFonts w:ascii="Arial" w:hAnsi="Arial" w:cs="Arial"/>
-          <w:iCs/>
-          <w:color w:val="000000" w:themeColor="text1"/>
         </w:rPr>
         <w:t>instances</w:t>
       </w:r>
@@ -2956,8 +2961,6 @@
       <w:r>
         <w:rPr>
           <w:rFonts w:ascii="Arial" w:hAnsi="Arial" w:cs="Arial"/>
-          <w:iCs/>
-          <w:color w:val="000000" w:themeColor="text1"/>
         </w:rPr>
         <w:t xml:space="preserve"> you will be discouraged from using these tools. </w:t>
       </w:r>
@@ -2965,8 +2968,6 @@
       <w:r>
         <w:rPr>
           <w:rFonts w:ascii="Arial" w:hAnsi="Arial" w:cs="Arial"/>
-          <w:iCs/>
-          <w:color w:val="000000" w:themeColor="text1"/>
         </w:rPr>
         <w:t xml:space="preserve">AI </w:t>
       </w:r>
@@ -2974,59 +2975,65 @@
       <w:r>
         <w:rPr>
           <w:rFonts w:ascii="Arial" w:hAnsi="Arial" w:cs="Arial"/>
-          <w:iCs/>
-          <w:color w:val="000000" w:themeColor="text1"/>
         </w:rPr>
         <w:t>represents a sea change</w:t>
       </w:r>
       <w:r>
         <w:rPr>
           <w:rFonts w:ascii="Arial" w:hAnsi="Arial" w:cs="Arial"/>
-          <w:iCs/>
-          <w:color w:val="000000" w:themeColor="text1"/>
         </w:rPr>
         <w:t xml:space="preserve"> for humanit</w:t>
       </w:r>
       <w:r>
         <w:rPr>
           <w:rFonts w:ascii="Arial" w:hAnsi="Arial" w:cs="Arial"/>
-          <w:iCs/>
-          <w:color w:val="000000" w:themeColor="text1"/>
         </w:rPr>
         <w:t>y. It also represents</w:t>
       </w:r>
-    </w:p>
-    <w:p>
-      <w:pPr>
-        <w:pStyle w:val="noformatting"/>
-        <w:rPr>
-          <w:rFonts w:ascii="Arial" w:hAnsi="Arial" w:cs="Arial"/>
-          <w:iCs/>
-          <w:color w:val="000000" w:themeColor="text1"/>
-        </w:rPr>
-      </w:pPr>
-      <w:r>
-        <w:rPr>
-          <w:rFonts w:ascii="Arial" w:hAnsi="Arial" w:cs="Arial"/>
-          <w:iCs/>
-          <w:color w:val="000000" w:themeColor="text1"/>
-        </w:rPr>
-        <w:t xml:space="preserve">Failure to cite your </w:t>
-      </w:r>
-      <w:r>
-        <w:rPr>
-          <w:rFonts w:ascii="Arial" w:hAnsi="Arial" w:cs="Arial"/>
-          <w:iCs/>
-          <w:color w:val="000000" w:themeColor="text1"/>
-        </w:rPr>
-        <w:t xml:space="preserve">utilization of </w:t>
+      <w:r>
+        <w:rPr>
+          <w:rFonts w:ascii="Arial" w:hAnsi="Arial" w:cs="Arial"/>
+        </w:rPr>
+        <w:t xml:space="preserve"> a paradigm shift for pedagogy in digital literacy.  </w:t>
+      </w:r>
+    </w:p>
+    <w:p>
+      <w:pPr>
+        <w:spacing w:line="240" w:lineRule="auto"/>
+        <w:rPr>
+          <w:rFonts w:ascii="Arial" w:hAnsi="Arial" w:cs="Arial"/>
+        </w:rPr>
+      </w:pPr>
+    </w:p>
+    <w:p>
+      <w:pPr>
+        <w:spacing w:line="240" w:lineRule="auto"/>
+        <w:rPr>
+          <w:rFonts w:ascii="Arial" w:hAnsi="Arial" w:cs="Arial"/>
+        </w:rPr>
+      </w:pPr>
+      <w:r>
+        <w:rPr>
+          <w:rFonts w:ascii="Arial" w:hAnsi="Arial" w:cs="Arial"/>
+        </w:rPr>
+        <w:t xml:space="preserve">I expect you </w:t>
+      </w:r>
+      <w:r>
+        <w:rPr>
+          <w:rFonts w:ascii="Arial" w:hAnsi="Arial" w:cs="Arial"/>
+        </w:rPr>
+        <w:t xml:space="preserve">will want to use </w:t>
+      </w:r>
+      <w:r>
+        <w:rPr>
+          <w:rFonts w:ascii="Arial" w:hAnsi="Arial" w:cs="Arial"/>
+        </w:rPr>
+        <w:t>AI (</w:t>
       </w:r>
       <w:proofErr w:type="spellStart"/>
       <w:r>
         <w:rPr>
           <w:rFonts w:ascii="Arial" w:hAnsi="Arial" w:cs="Arial"/>
-          <w:iCs/>
-          <w:color w:val="000000" w:themeColor="text1"/>
         </w:rPr>
         <w:t>ChatGPT</w:t>
       </w:r>
@@ -3034,10 +3041,68 @@
       <w:r>
         <w:rPr>
           <w:rFonts w:ascii="Arial" w:hAnsi="Arial" w:cs="Arial"/>
-          <w:iCs/>
-          <w:color w:val="000000" w:themeColor="text1"/>
-        </w:rPr>
-        <w:t xml:space="preserve"> or other machine learning algorithms will be considered </w:t>
+        </w:rPr>
+        <w:t xml:space="preserve"> and image generation tools, at a minimum), in this class. In fact, some assignments will require it. Learning to use AI is an emerging skill</w:t>
+      </w:r>
+      <w:r>
+        <w:rPr>
+          <w:rFonts w:ascii="Arial" w:hAnsi="Arial" w:cs="Arial"/>
+        </w:rPr>
+        <w:t xml:space="preserve">—be aware of its limits. </w:t>
+      </w:r>
+      <w:r>
+        <w:rPr>
+          <w:rFonts w:ascii="Arial" w:hAnsi="Arial" w:cs="Arial"/>
+        </w:rPr>
+        <w:t xml:space="preserve">If you provide minimum effort prompts, you will get low quality results. You will need to refine your prompts </w:t>
+      </w:r>
+      <w:proofErr w:type="gramStart"/>
+      <w:r>
+        <w:rPr>
+          <w:rFonts w:ascii="Arial" w:hAnsi="Arial" w:cs="Arial"/>
+        </w:rPr>
+        <w:t>in order to</w:t>
+      </w:r>
+      <w:proofErr w:type="gramEnd"/>
+      <w:r>
+        <w:rPr>
+          <w:rFonts w:ascii="Arial" w:hAnsi="Arial" w:cs="Arial"/>
+        </w:rPr>
+        <w:t xml:space="preserve"> get good outcomes. This will take work.</w:t>
+      </w:r>
+    </w:p>
+    <w:p>
+      <w:pPr>
+        <w:spacing w:line="240" w:lineRule="auto"/>
+        <w:rPr>
+          <w:rFonts w:ascii="Arial" w:hAnsi="Arial" w:cs="Arial"/>
+        </w:rPr>
+      </w:pPr>
+    </w:p>
+    <w:p>
+      <w:pPr>
+        <w:spacing w:line="240" w:lineRule="auto"/>
+        <w:rPr>
+          <w:rFonts w:ascii="Arial" w:hAnsi="Arial" w:cs="Arial"/>
+        </w:rPr>
+      </w:pPr>
+      <w:r>
+        <w:rPr>
+          <w:rFonts w:ascii="Arial" w:hAnsi="Arial" w:cs="Arial"/>
+        </w:rPr>
+        <w:t>Don’t trust any</w:t>
+      </w:r>
+      <w:r>
+        <w:rPr>
+          <w:rFonts w:ascii="Arial" w:hAnsi="Arial" w:cs="Arial"/>
+        </w:rPr>
+        <w:t xml:space="preserve"> code that your AI provides you</w:t>
+      </w:r>
+      <w:r>
+        <w:rPr>
+          <w:rFonts w:ascii="Arial" w:hAnsi="Arial" w:cs="Arial"/>
+        </w:rPr>
+        <w:t>. You will be responsible for any errors or omissions provided by the tool. AI is a tool, but one that you need to acknowledge using. Please include a paragraph at the end of any assignment that uses AI explaining what you used the AI for and what prompts you used to get the results. Failure to do so is in violation of the academic honesty policies.</w:t>
       </w:r>
     </w:p>
     <w:p>
@@ -3048,6 +3113,13 @@
           <w:color w:val="000000" w:themeColor="text1"/>
         </w:rPr>
       </w:pPr>
+      <w:r>
+        <w:rPr>
+          <w:i/>
+          <w:color w:val="000000" w:themeColor="text1"/>
+        </w:rPr>
+        <w:t>SCHEDULE</w:t>
+      </w:r>
     </w:p>
     <w:p>
       <w:pPr>
@@ -3059,44 +3131,50 @@
       </w:pPr>
       <w:r>
         <w:rPr>
+          <w:noProof/>
+          <w:color w:val="000000" w:themeColor="text1"/>
+        </w:rPr>
+        <w:pict w14:anchorId="10F95A1E">
+          <v:rect id="_x0000_i1041" alt="" style="width:468pt;height:.05pt;mso-width-percent:0;mso-height-percent:0;mso-width-percent:0;mso-height-percent:0" o:hralign="center" o:hrstd="t" o:hr="t" fillcolor="#a0a0a0" stroked="f"/>
+        </w:pict>
+      </w:r>
+    </w:p>
+    <w:p>
+      <w:pPr>
+        <w:pStyle w:val="Normal1"/>
+        <w:rPr>
           <w:i/>
           <w:color w:val="000000" w:themeColor="text1"/>
         </w:rPr>
-        <w:t>SCHEDULE</w:t>
-      </w:r>
-    </w:p>
-    <w:p>
-      <w:pPr>
-        <w:pStyle w:val="Normal1"/>
+      </w:pPr>
+      <w:r>
         <w:rPr>
           <w:i/>
           <w:color w:val="000000" w:themeColor="text1"/>
         </w:rPr>
-      </w:pPr>
-      <w:r>
-        <w:rPr>
-          <w:noProof/>
-          <w:color w:val="000000" w:themeColor="text1"/>
-        </w:rPr>
-        <w:pict w14:anchorId="10F95A1E">
-          <v:rect id="_x0000_i1026" alt="" style="width:468pt;height:.05pt;mso-width-percent:0;mso-height-percent:0;mso-width-percent:0;mso-height-percent:0" o:hralign="center" o:hrstd="t" o:hr="t" fillcolor="#a0a0a0" stroked="f"/>
-        </w:pict>
-      </w:r>
-    </w:p>
-    <w:p>
-      <w:pPr>
-        <w:pStyle w:val="Normal1"/>
+        <w:lastRenderedPageBreak/>
+        <w:t xml:space="preserve">Class 1 </w:t>
+      </w:r>
+      <w:r>
         <w:rPr>
           <w:i/>
           <w:color w:val="000000" w:themeColor="text1"/>
         </w:rPr>
-      </w:pPr>
+        <w:t>Tuesday</w:t>
+      </w:r>
       <w:r>
         <w:rPr>
           <w:i/>
           <w:color w:val="000000" w:themeColor="text1"/>
         </w:rPr>
-        <w:t>Class 1 Wednesday 9/4</w:t>
+        <w:t xml:space="preserve"> </w:t>
+      </w:r>
+      <w:r>
+        <w:rPr>
+          <w:i/>
+          <w:color w:val="000000" w:themeColor="text1"/>
+        </w:rPr>
+        <w:t>8/27</w:t>
       </w:r>
     </w:p>
     <w:p>
@@ -3192,37 +3270,34 @@
           <w:sz w:val="23"/>
           <w:szCs w:val="23"/>
         </w:rPr>
-        <w:t>Art from Algorithms</w:t>
-      </w:r>
-    </w:p>
-    <w:p>
-      <w:pPr>
-        <w:pStyle w:val="Normal1"/>
-        <w:spacing w:line="240" w:lineRule="auto"/>
+        <w:t xml:space="preserve">Art from </w:t>
+      </w:r>
+      <w:proofErr w:type="gramStart"/>
+      <w:r>
         <w:rPr>
           <w:iCs/>
           <w:sz w:val="23"/>
           <w:szCs w:val="23"/>
         </w:rPr>
-      </w:pPr>
+        <w:t>Pre Computer</w:t>
+      </w:r>
+      <w:proofErr w:type="gramEnd"/>
       <w:r>
         <w:rPr>
           <w:iCs/>
           <w:sz w:val="23"/>
           <w:szCs w:val="23"/>
         </w:rPr>
-        <w:t xml:space="preserve">Sol </w:t>
-      </w:r>
-      <w:proofErr w:type="spellStart"/>
+        <w:t xml:space="preserve"> </w:t>
+      </w:r>
       <w:r>
         <w:rPr>
           <w:iCs/>
           <w:sz w:val="23"/>
           <w:szCs w:val="23"/>
         </w:rPr>
-        <w:t>Lewitt</w:t>
-      </w:r>
-      <w:proofErr w:type="spellEnd"/>
+        <w:t>Algorithms</w:t>
+      </w:r>
     </w:p>
     <w:p>
       <w:pPr>
@@ -3240,7 +3315,7 @@
           <w:sz w:val="23"/>
           <w:szCs w:val="23"/>
         </w:rPr>
-        <w:t xml:space="preserve">Tristan </w:t>
+        <w:t xml:space="preserve">Sol </w:t>
       </w:r>
       <w:proofErr w:type="spellStart"/>
       <w:r>
@@ -3249,7 +3324,7 @@
           <w:sz w:val="23"/>
           <w:szCs w:val="23"/>
         </w:rPr>
-        <w:t>Perich</w:t>
+        <w:t>Lewitt</w:t>
       </w:r>
       <w:proofErr w:type="spellEnd"/>
       <w:r>
@@ -3258,7 +3333,7 @@
           <w:sz w:val="23"/>
           <w:szCs w:val="23"/>
         </w:rPr>
-        <w:t xml:space="preserve"> (drawing machines)</w:t>
+        <w:t xml:space="preserve"> — pencil instructions for drafters</w:t>
       </w:r>
     </w:p>
     <w:p>
@@ -3266,17 +3341,36 @@
         <w:pStyle w:val="Normal1"/>
         <w:spacing w:line="240" w:lineRule="auto"/>
         <w:rPr>
-          <w:b/>
+          <w:iCs/>
           <w:sz w:val="23"/>
           <w:szCs w:val="23"/>
         </w:rPr>
       </w:pPr>
       <w:r>
         <w:rPr>
+          <w:iCs/>
           <w:sz w:val="23"/>
           <w:szCs w:val="23"/>
         </w:rPr>
-        <w:t xml:space="preserve">Introduction to Acoustic &amp; Electronic Sound </w:t>
+        <w:t xml:space="preserve">Tristan </w:t>
+      </w:r>
+      <w:proofErr w:type="spellStart"/>
+      <w:r>
+        <w:rPr>
+          <w:iCs/>
+          <w:sz w:val="23"/>
+          <w:szCs w:val="23"/>
+        </w:rPr>
+        <w:t>Perich</w:t>
+      </w:r>
+      <w:proofErr w:type="spellEnd"/>
+      <w:r>
+        <w:rPr>
+          <w:iCs/>
+          <w:sz w:val="23"/>
+          <w:szCs w:val="23"/>
+        </w:rPr>
+        <w:t xml:space="preserve"> (drawing machines)</w:t>
       </w:r>
     </w:p>
     <w:p>
@@ -3284,16 +3378,108 @@
         <w:pStyle w:val="Normal1"/>
         <w:spacing w:line="240" w:lineRule="auto"/>
         <w:rPr>
+          <w:iCs/>
           <w:sz w:val="23"/>
           <w:szCs w:val="23"/>
         </w:rPr>
       </w:pPr>
-      <w:r>
-        <w:rPr>
+    </w:p>
+    <w:p>
+      <w:pPr>
+        <w:pStyle w:val="Normal1"/>
+        <w:spacing w:line="240" w:lineRule="auto"/>
+        <w:rPr>
+          <w:iCs/>
           <w:sz w:val="23"/>
           <w:szCs w:val="23"/>
         </w:rPr>
-        <w:lastRenderedPageBreak/>
+      </w:pPr>
+      <w:r>
+        <w:rPr>
+          <w:iCs/>
+          <w:sz w:val="23"/>
+          <w:szCs w:val="23"/>
+        </w:rPr>
+        <w:t>Basic Concepts in Code</w:t>
+      </w:r>
+      <w:r>
+        <w:rPr>
+          <w:iCs/>
+          <w:sz w:val="23"/>
+          <w:szCs w:val="23"/>
+        </w:rPr>
+        <w:t>: conditional logic</w:t>
+      </w:r>
+      <w:r>
+        <w:rPr>
+          <w:iCs/>
+          <w:sz w:val="23"/>
+          <w:szCs w:val="23"/>
+        </w:rPr>
+        <w:t xml:space="preserve">, </w:t>
+      </w:r>
+      <w:proofErr w:type="spellStart"/>
+      <w:r>
+        <w:rPr>
+          <w:iCs/>
+          <w:sz w:val="23"/>
+          <w:szCs w:val="23"/>
+        </w:rPr>
+        <w:t>boolean</w:t>
+      </w:r>
+      <w:proofErr w:type="spellEnd"/>
+      <w:r>
+        <w:rPr>
+          <w:iCs/>
+          <w:sz w:val="23"/>
+          <w:szCs w:val="23"/>
+        </w:rPr>
+        <w:t xml:space="preserve"> statements</w:t>
+      </w:r>
+    </w:p>
+    <w:p>
+      <w:pPr>
+        <w:pStyle w:val="Normal1"/>
+        <w:spacing w:line="240" w:lineRule="auto"/>
+        <w:rPr>
+          <w:iCs/>
+          <w:sz w:val="23"/>
+          <w:szCs w:val="23"/>
+        </w:rPr>
+      </w:pPr>
+    </w:p>
+    <w:p>
+      <w:pPr>
+        <w:pStyle w:val="Normal1"/>
+        <w:spacing w:line="240" w:lineRule="auto"/>
+        <w:rPr>
+          <w:b/>
+          <w:sz w:val="23"/>
+          <w:szCs w:val="23"/>
+        </w:rPr>
+      </w:pPr>
+      <w:r>
+        <w:rPr>
+          <w:sz w:val="23"/>
+          <w:szCs w:val="23"/>
+        </w:rPr>
+        <w:t xml:space="preserve">Introduction to Acoustic &amp; Electronic Sound </w:t>
+      </w:r>
+    </w:p>
+    <w:p>
+      <w:pPr>
+        <w:pStyle w:val="Normal1"/>
+        <w:spacing w:line="240" w:lineRule="auto"/>
+        <w:rPr>
+          <w:sz w:val="23"/>
+          <w:szCs w:val="23"/>
+        </w:rPr>
+      </w:pPr>
+      <w:r>
+        <w:rPr>
+          <w:sz w:val="23"/>
+          <w:szCs w:val="23"/>
+        </w:rPr>
         <w:t>Introduction to MAX MSP</w:t>
       </w:r>
       <w:r>
@@ -3324,21 +3510,357 @@
           <w:szCs w:val="23"/>
         </w:rPr>
       </w:pPr>
-      <w:r>
-        <w:rPr>
+    </w:p>
+    <w:p>
+      <w:pPr>
+        <w:pStyle w:val="Normal1"/>
+        <w:spacing w:line="240" w:lineRule="auto"/>
+        <w:rPr>
+          <w:b/>
           <w:sz w:val="23"/>
           <w:szCs w:val="23"/>
         </w:rPr>
-        <w:t>In class exercise: Introduction to SPEAR / Fourier Analysis</w:t>
-      </w:r>
-      <w:r>
-        <w:rPr>
+      </w:pPr>
+      <w:r>
+        <w:rPr>
+          <w:b/>
           <w:sz w:val="23"/>
           <w:szCs w:val="23"/>
         </w:rPr>
-        <w:t xml:space="preserve"> </w:t>
-      </w:r>
+        <w:t>Begin playing with Max!</w:t>
+      </w:r>
+    </w:p>
+    <w:p>
+      <w:pPr>
+        <w:pStyle w:val="Normal1"/>
+        <w:rPr>
+          <w:i/>
+          <w:color w:val="000000" w:themeColor="text1"/>
+        </w:rPr>
+      </w:pPr>
+    </w:p>
+    <w:p>
+      <w:pPr>
+        <w:pStyle w:val="Normal1"/>
+        <w:rPr>
+          <w:b/>
+          <w:color w:val="000000" w:themeColor="text1"/>
+        </w:rPr>
+      </w:pPr>
+      <w:r>
+        <w:rPr>
+          <w:b/>
+          <w:color w:val="000000" w:themeColor="text1"/>
+        </w:rPr>
+        <w:t>Homework:</w:t>
+      </w:r>
+    </w:p>
+    <w:p>
+      <w:pPr>
+        <w:pStyle w:val="Normal1"/>
+        <w:rPr>
+          <w:bCs/>
+          <w:color w:val="000000" w:themeColor="text1"/>
+        </w:rPr>
+      </w:pPr>
+      <w:r>
+        <w:rPr>
+          <w:bCs/>
+          <w:color w:val="000000" w:themeColor="text1"/>
+        </w:rPr>
+        <w:t xml:space="preserve">Read: </w:t>
+      </w:r>
+      <w:r>
+        <w:rPr>
+          <w:bCs/>
+          <w:color w:val="000000" w:themeColor="text1"/>
+        </w:rPr>
+        <w:t>What is Code? By Paul Ford</w:t>
+      </w:r>
+    </w:p>
+    <w:p>
+      <w:pPr>
+        <w:pStyle w:val="Normal1"/>
+        <w:rPr>
+          <w:bCs/>
+          <w:color w:val="000000" w:themeColor="text1"/>
+        </w:rPr>
+      </w:pPr>
       <w:hyperlink r:id="rId14" w:history="1">
+        <w:r>
+          <w:rPr>
+            <w:rStyle w:val="Hyperlink"/>
+            <w:bCs/>
+          </w:rPr>
+          <w:t>https://www.bloomberg.com/graphics/2015-paul-ford-what-is-code/</w:t>
+        </w:r>
+      </w:hyperlink>
+    </w:p>
+    <w:p>
+      <w:pPr>
+        <w:pStyle w:val="Normal1"/>
+        <w:rPr>
+          <w:bCs/>
+          <w:color w:val="000000" w:themeColor="text1"/>
+        </w:rPr>
+      </w:pPr>
+      <w:r>
+        <w:rPr>
+          <w:bCs/>
+          <w:color w:val="000000" w:themeColor="text1"/>
+        </w:rPr>
+        <w:t>We will discuss next week.</w:t>
+      </w:r>
+    </w:p>
+    <w:p>
+      <w:pPr>
+        <w:pStyle w:val="Normal1"/>
+        <w:rPr>
+          <w:b/>
+          <w:color w:val="000000" w:themeColor="text1"/>
+        </w:rPr>
+      </w:pPr>
+    </w:p>
+    <w:p>
+      <w:pPr>
+        <w:pStyle w:val="Normal1"/>
+        <w:rPr>
+          <w:b/>
+          <w:color w:val="000000" w:themeColor="text1"/>
+        </w:rPr>
+      </w:pPr>
+      <w:r>
+        <w:rPr>
+          <w:b/>
+          <w:color w:val="000000" w:themeColor="text1"/>
+        </w:rPr>
+        <w:t xml:space="preserve">First </w:t>
+      </w:r>
+      <w:r>
+        <w:rPr>
+          <w:b/>
+          <w:color w:val="000000" w:themeColor="text1"/>
+        </w:rPr>
+        <w:t>Corpus Prompt:</w:t>
+      </w:r>
+    </w:p>
+    <w:p>
+      <w:pPr>
+        <w:pStyle w:val="Normal1"/>
+        <w:rPr>
+          <w:bCs/>
+          <w:color w:val="000000" w:themeColor="text1"/>
+        </w:rPr>
+      </w:pPr>
+      <w:r>
+        <w:rPr>
+          <w:bCs/>
+          <w:color w:val="000000" w:themeColor="text1"/>
+        </w:rPr>
+        <w:t>Record sounds from your life</w:t>
+      </w:r>
+      <w:r>
+        <w:rPr>
+          <w:bCs/>
+          <w:color w:val="000000" w:themeColor="text1"/>
+        </w:rPr>
+        <w:t>.</w:t>
+      </w:r>
+      <w:r>
+        <w:rPr>
+          <w:bCs/>
+          <w:color w:val="000000" w:themeColor="text1"/>
+        </w:rPr>
+        <w:t xml:space="preserve"> At least one sound should be a drone.</w:t>
+      </w:r>
+      <w:r>
+        <w:rPr>
+          <w:bCs/>
+          <w:color w:val="000000" w:themeColor="text1"/>
+        </w:rPr>
+        <w:t xml:space="preserve"> They should not be boring sounds. </w:t>
+      </w:r>
+      <w:r>
+        <w:rPr>
+          <w:bCs/>
+          <w:color w:val="000000" w:themeColor="text1"/>
+        </w:rPr>
+        <w:t xml:space="preserve">Don’t record something like typing on your computer. </w:t>
+      </w:r>
+      <w:r>
+        <w:rPr>
+          <w:bCs/>
+          <w:color w:val="000000" w:themeColor="text1"/>
+        </w:rPr>
+        <w:t>Don’t waste tape!</w:t>
+      </w:r>
+    </w:p>
+    <w:p>
+      <w:pPr>
+        <w:pStyle w:val="Normal1"/>
+        <w:rPr>
+          <w:bCs/>
+          <w:color w:val="000000" w:themeColor="text1"/>
+        </w:rPr>
+      </w:pPr>
+    </w:p>
+    <w:p>
+      <w:pPr>
+        <w:pStyle w:val="Normal1"/>
+        <w:spacing w:line="240" w:lineRule="auto"/>
+        <w:rPr>
+          <w:b/>
+          <w:color w:val="000000" w:themeColor="text1"/>
+        </w:rPr>
+      </w:pPr>
+      <w:r>
+        <w:rPr>
+          <w:noProof/>
+          <w:color w:val="000000" w:themeColor="text1"/>
+        </w:rPr>
+        <w:pict w14:anchorId="2CA838B6">
+          <v:rect id="_x0000_i1040" alt="" style="width:468pt;height:.05pt;mso-width-percent:0;mso-height-percent:0;mso-width-percent:0;mso-height-percent:0" o:hralign="center" o:hrstd="t" o:hr="t" fillcolor="#a0a0a0" stroked="f"/>
+        </w:pict>
+      </w:r>
+    </w:p>
+    <w:p>
+      <w:pPr>
+        <w:pStyle w:val="noformatting"/>
+        <w:rPr>
+          <w:rFonts w:ascii="Arial" w:hAnsi="Arial" w:cs="Arial"/>
+          <w:i/>
+          <w:color w:val="000000" w:themeColor="text1"/>
+        </w:rPr>
+      </w:pPr>
+    </w:p>
+    <w:p>
+      <w:pPr>
+        <w:spacing w:after="200"/>
+        <w:rPr>
+          <w:rFonts w:ascii="Arial" w:hAnsi="Arial" w:cs="Arial"/>
+          <w:color w:val="000000" w:themeColor="text1"/>
+        </w:rPr>
+      </w:pPr>
+      <w:r>
+        <w:rPr>
+          <w:rFonts w:ascii="Arial" w:hAnsi="Arial" w:cs="Arial"/>
+          <w:color w:val="000000" w:themeColor="text1"/>
+        </w:rPr>
+        <w:t>Class 2 Tuesday 9/3</w:t>
+      </w:r>
+    </w:p>
+    <w:p>
+      <w:pPr>
+        <w:spacing w:after="200" w:line="240" w:lineRule="auto"/>
+        <w:rPr>
+          <w:rFonts w:ascii="Arial" w:hAnsi="Arial" w:cs="Arial"/>
+          <w:b/>
+          <w:bCs/>
+          <w:color w:val="000000" w:themeColor="text1"/>
+        </w:rPr>
+      </w:pPr>
+      <w:r>
+        <w:rPr>
+          <w:rFonts w:ascii="Arial" w:hAnsi="Arial" w:cs="Arial"/>
+          <w:b/>
+          <w:bCs/>
+          <w:color w:val="000000" w:themeColor="text1"/>
+        </w:rPr>
+        <w:t>Making Sound</w:t>
+      </w:r>
+    </w:p>
+    <w:p>
+      <w:pPr>
+        <w:pStyle w:val="Normal1"/>
+        <w:spacing w:line="240" w:lineRule="auto"/>
+        <w:rPr>
+          <w:iCs/>
+          <w:sz w:val="23"/>
+          <w:szCs w:val="23"/>
+        </w:rPr>
+      </w:pPr>
+      <w:r>
+        <w:rPr>
+          <w:iCs/>
+          <w:sz w:val="23"/>
+          <w:szCs w:val="23"/>
+        </w:rPr>
+        <w:t xml:space="preserve">Basic Concepts in Code: conditional logic, </w:t>
+      </w:r>
+      <w:proofErr w:type="spellStart"/>
+      <w:r>
+        <w:rPr>
+          <w:iCs/>
+          <w:sz w:val="23"/>
+          <w:szCs w:val="23"/>
+        </w:rPr>
+        <w:t>boolean</w:t>
+      </w:r>
+      <w:proofErr w:type="spellEnd"/>
+      <w:r>
+        <w:rPr>
+          <w:iCs/>
+          <w:sz w:val="23"/>
+          <w:szCs w:val="23"/>
+        </w:rPr>
+        <w:t xml:space="preserve"> statements</w:t>
+      </w:r>
+    </w:p>
+    <w:p>
+      <w:pPr>
+        <w:pStyle w:val="Normal1"/>
+        <w:spacing w:line="240" w:lineRule="auto"/>
+        <w:rPr>
+          <w:iCs/>
+          <w:sz w:val="23"/>
+          <w:szCs w:val="23"/>
+        </w:rPr>
+      </w:pPr>
+    </w:p>
+    <w:p>
+      <w:pPr>
+        <w:pStyle w:val="Normal1"/>
+        <w:spacing w:line="240" w:lineRule="auto"/>
+        <w:rPr>
+          <w:b/>
+          <w:sz w:val="23"/>
+          <w:szCs w:val="23"/>
+        </w:rPr>
+      </w:pPr>
+      <w:r>
+        <w:rPr>
+          <w:sz w:val="23"/>
+          <w:szCs w:val="23"/>
+        </w:rPr>
+        <w:t xml:space="preserve">Introduction to Acoustic &amp; Electronic Sound </w:t>
+      </w:r>
+    </w:p>
+    <w:p>
+      <w:pPr>
+        <w:pStyle w:val="Normal1"/>
+        <w:spacing w:line="240" w:lineRule="auto"/>
+        <w:rPr>
+          <w:rStyle w:val="Hyperlink"/>
+          <w:rFonts w:eastAsia="Times New Roman"/>
+          <w:sz w:val="18"/>
+          <w:szCs w:val="18"/>
+        </w:rPr>
+      </w:pPr>
+      <w:r>
+        <w:rPr>
+          <w:sz w:val="23"/>
+          <w:szCs w:val="23"/>
+        </w:rPr>
+        <w:t>Introduction to MAX MSP</w:t>
+      </w:r>
+      <w:r>
+        <w:rPr>
+          <w:sz w:val="23"/>
+          <w:szCs w:val="23"/>
+        </w:rPr>
+        <w:tab/>
+      </w:r>
+      <w:hyperlink r:id="rId15" w:history="1">
         <w:r>
           <w:rPr>
             <w:rStyle w:val="Hyperlink"/>
@@ -3346,7 +3868,7 @@
             <w:sz w:val="18"/>
             <w:szCs w:val="18"/>
           </w:rPr>
-          <w:t>https://www.klingbeil.com/spear/</w:t>
+          <w:t>https://cycling74.com/</w:t>
         </w:r>
       </w:hyperlink>
     </w:p>
@@ -3363,19 +3885,22 @@
     <w:p>
       <w:pPr>
         <w:pStyle w:val="Normal1"/>
-        <w:spacing w:line="240" w:lineRule="auto"/>
-        <w:rPr>
+        <w:spacing w:line="480" w:lineRule="auto"/>
+        <w:rPr>
+          <w:rFonts w:ascii="Calibri" w:hAnsi="Calibri"/>
+          <w:b/>
           <w:sz w:val="23"/>
           <w:szCs w:val="23"/>
         </w:rPr>
       </w:pPr>
       <w:r>
         <w:rPr>
+          <w:rFonts w:ascii="Calibri" w:hAnsi="Calibri"/>
           <w:b/>
           <w:sz w:val="23"/>
           <w:szCs w:val="23"/>
         </w:rPr>
-        <w:t>First Etude</w:t>
+        <w:t>Fundamentals of Synthesis / Tuning</w:t>
       </w:r>
     </w:p>
     <w:p>
@@ -3383,32 +3908,49 @@
         <w:pStyle w:val="Normal1"/>
         <w:spacing w:line="240" w:lineRule="auto"/>
         <w:rPr>
+          <w:rFonts w:ascii="Calibri" w:hAnsi="Calibri"/>
+          <w:b/>
           <w:sz w:val="23"/>
           <w:szCs w:val="23"/>
         </w:rPr>
       </w:pPr>
       <w:r>
         <w:rPr>
+          <w:rFonts w:ascii="Calibri" w:hAnsi="Calibri"/>
+          <w:b/>
           <w:sz w:val="23"/>
           <w:szCs w:val="23"/>
         </w:rPr>
-        <w:t>make a recording / find a recording of a drone and edit it inside SPEAR. (</w:t>
-      </w:r>
-      <w:proofErr w:type="gramStart"/>
-      <w:r>
-        <w:rPr>
+        <w:t>Introduction to Control Voltage</w:t>
+      </w:r>
+      <w:r>
+        <w:rPr>
+          <w:rFonts w:ascii="Calibri" w:hAnsi="Calibri"/>
+          <w:b/>
           <w:sz w:val="23"/>
           <w:szCs w:val="23"/>
         </w:rPr>
-        <w:t>you</w:t>
-      </w:r>
-      <w:proofErr w:type="gramEnd"/>
-      <w:r>
-        <w:rPr>
+        <w:t xml:space="preserve"> —automation (modulating pitch, </w:t>
+      </w:r>
+      <w:proofErr w:type="gramStart"/>
+      <w:r>
+        <w:rPr>
+          <w:rFonts w:ascii="Calibri" w:hAnsi="Calibri"/>
+          <w:b/>
           <w:sz w:val="23"/>
           <w:szCs w:val="23"/>
         </w:rPr>
-        <w:t xml:space="preserve"> can use your phone to record!). Try to record the drone in a noisy location. Use spear to isolate the frequencies of the drone, remove it, and listen to each with and without drone in isolation. Bring prepared to show to the class!</w:t>
+        <w:t>volume</w:t>
+      </w:r>
+      <w:proofErr w:type="gramEnd"/>
+      <w:r>
+        <w:rPr>
+          <w:rFonts w:ascii="Calibri" w:hAnsi="Calibri"/>
+          <w:b/>
+          <w:sz w:val="23"/>
+          <w:szCs w:val="23"/>
+        </w:rPr>
+        <w:t xml:space="preserve"> and other things)</w:t>
       </w:r>
     </w:p>
     <w:p>
@@ -3416,18 +3958,18 @@
         <w:pStyle w:val="Normal1"/>
         <w:spacing w:line="240" w:lineRule="auto"/>
         <w:rPr>
-          <w:b/>
+          <w:rFonts w:ascii="Calibri" w:hAnsi="Calibri"/>
           <w:sz w:val="23"/>
           <w:szCs w:val="23"/>
         </w:rPr>
       </w:pPr>
       <w:r>
         <w:rPr>
-          <w:b/>
+          <w:rFonts w:ascii="Calibri" w:hAnsi="Calibri"/>
           <w:sz w:val="23"/>
           <w:szCs w:val="23"/>
         </w:rPr>
-        <w:t>Begin playing with Max!</w:t>
+        <w:t xml:space="preserve">Artist Profile: Wendy Carlos / Morton Subotnick </w:t>
       </w:r>
     </w:p>
     <w:p>
@@ -3435,83 +3977,389 @@
         <w:pStyle w:val="Normal1"/>
         <w:spacing w:line="240" w:lineRule="auto"/>
         <w:rPr>
-          <w:b/>
+          <w:rFonts w:ascii="Calibri" w:hAnsi="Calibri"/>
           <w:sz w:val="23"/>
           <w:szCs w:val="23"/>
         </w:rPr>
       </w:pPr>
-    </w:p>
-    <w:p>
-      <w:pPr>
-        <w:pStyle w:val="Normal1"/>
-        <w:rPr>
-          <w:i/>
-          <w:color w:val="000000" w:themeColor="text1"/>
-        </w:rPr>
-      </w:pPr>
-    </w:p>
-    <w:p>
-      <w:pPr>
-        <w:pStyle w:val="Normal1"/>
-        <w:rPr>
-          <w:b/>
-          <w:color w:val="000000" w:themeColor="text1"/>
-        </w:rPr>
-      </w:pPr>
-      <w:r>
-        <w:rPr>
-          <w:b/>
-          <w:color w:val="000000" w:themeColor="text1"/>
-        </w:rPr>
-        <w:t>Corpus Prompt:</w:t>
-      </w:r>
-    </w:p>
-    <w:p>
-      <w:pPr>
-        <w:pStyle w:val="Normal1"/>
-        <w:rPr>
-          <w:bCs/>
-          <w:color w:val="000000" w:themeColor="text1"/>
-        </w:rPr>
-      </w:pPr>
-      <w:r>
-        <w:rPr>
-          <w:bCs/>
-          <w:color w:val="000000" w:themeColor="text1"/>
-        </w:rPr>
-        <w:t>Record sounds from your life</w:t>
-      </w:r>
-      <w:r>
-        <w:rPr>
-          <w:bCs/>
-          <w:color w:val="000000" w:themeColor="text1"/>
-        </w:rPr>
-        <w:t>.</w:t>
-      </w:r>
-    </w:p>
-    <w:p>
-      <w:pPr>
-        <w:pStyle w:val="Normal1"/>
-        <w:rPr>
-          <w:bCs/>
-          <w:color w:val="000000" w:themeColor="text1"/>
-        </w:rPr>
-      </w:pPr>
-    </w:p>
-    <w:p>
-      <w:pPr>
-        <w:pStyle w:val="Normal1"/>
-        <w:rPr>
-          <w:bCs/>
-          <w:color w:val="000000" w:themeColor="text1"/>
-        </w:rPr>
-      </w:pPr>
+      <w:r>
+        <w:rPr>
+          <w:rFonts w:ascii="Calibri" w:hAnsi="Calibri"/>
+          <w:sz w:val="23"/>
+          <w:szCs w:val="23"/>
+        </w:rPr>
+        <w:t xml:space="preserve">Moog / </w:t>
+      </w:r>
+      <w:proofErr w:type="spellStart"/>
+      <w:r>
+        <w:rPr>
+          <w:rFonts w:ascii="Calibri" w:hAnsi="Calibri"/>
+          <w:sz w:val="23"/>
+          <w:szCs w:val="23"/>
+        </w:rPr>
+        <w:t>Bucha</w:t>
+      </w:r>
+      <w:proofErr w:type="spellEnd"/>
+      <w:r>
+        <w:rPr>
+          <w:rFonts w:ascii="Calibri" w:hAnsi="Calibri"/>
+          <w:sz w:val="23"/>
+          <w:szCs w:val="23"/>
+        </w:rPr>
+        <w:t xml:space="preserve"> / Serge</w:t>
+      </w:r>
     </w:p>
     <w:p>
       <w:pPr>
         <w:pStyle w:val="Normal1"/>
         <w:spacing w:line="240" w:lineRule="auto"/>
         <w:rPr>
+          <w:rFonts w:ascii="Calibri" w:hAnsi="Calibri"/>
+          <w:sz w:val="23"/>
+          <w:szCs w:val="23"/>
+        </w:rPr>
+      </w:pPr>
+    </w:p>
+    <w:p>
+      <w:pPr>
+        <w:pStyle w:val="Normal1"/>
+        <w:spacing w:line="240" w:lineRule="auto"/>
+        <w:rPr>
+          <w:rFonts w:ascii="Calibri" w:hAnsi="Calibri"/>
+          <w:sz w:val="23"/>
+          <w:szCs w:val="23"/>
+        </w:rPr>
+      </w:pPr>
+      <w:r>
+        <w:rPr>
+          <w:rFonts w:ascii="Calibri" w:hAnsi="Calibri"/>
+          <w:sz w:val="23"/>
+          <w:szCs w:val="23"/>
+        </w:rPr>
+        <w:t>Going deeper with max:</w:t>
+      </w:r>
+    </w:p>
+    <w:p>
+      <w:pPr>
+        <w:pStyle w:val="Normal1"/>
+        <w:spacing w:line="240" w:lineRule="auto"/>
+        <w:rPr>
+          <w:rFonts w:ascii="Calibri" w:hAnsi="Calibri"/>
+          <w:sz w:val="23"/>
+          <w:szCs w:val="23"/>
+        </w:rPr>
+      </w:pPr>
+      <w:r>
+        <w:rPr>
+          <w:rFonts w:ascii="Calibri" w:hAnsi="Calibri"/>
+          <w:sz w:val="23"/>
+          <w:szCs w:val="23"/>
+        </w:rPr>
+        <w:t>Class exercise: make a 5 note synthesizer controlled by the buttons ASDFG.</w:t>
+      </w:r>
+    </w:p>
+    <w:p>
+      <w:pPr>
+        <w:pStyle w:val="Normal1"/>
+        <w:spacing w:line="240" w:lineRule="auto"/>
+        <w:rPr>
+          <w:rFonts w:ascii="Calibri" w:hAnsi="Calibri"/>
+          <w:sz w:val="23"/>
+          <w:szCs w:val="23"/>
+        </w:rPr>
+      </w:pPr>
+    </w:p>
+    <w:p>
+      <w:pPr>
+        <w:pStyle w:val="Normal1"/>
+        <w:spacing w:line="240" w:lineRule="auto"/>
+        <w:rPr>
+          <w:rFonts w:ascii="Calibri" w:hAnsi="Calibri"/>
+          <w:sz w:val="23"/>
+          <w:szCs w:val="23"/>
+        </w:rPr>
+      </w:pPr>
+    </w:p>
+    <w:p>
+      <w:pPr>
+        <w:pStyle w:val="Normal1"/>
+        <w:spacing w:line="240" w:lineRule="auto"/>
+        <w:rPr>
+          <w:sz w:val="23"/>
+          <w:szCs w:val="23"/>
+        </w:rPr>
+      </w:pPr>
+    </w:p>
+    <w:p>
+      <w:pPr>
+        <w:spacing w:after="200" w:line="240" w:lineRule="auto"/>
+        <w:rPr>
+          <w:rFonts w:ascii="Arial" w:hAnsi="Arial" w:cs="Arial"/>
+          <w:color w:val="000000" w:themeColor="text1"/>
+        </w:rPr>
+      </w:pPr>
+      <w:r>
+        <w:rPr>
+          <w:rFonts w:ascii="Arial" w:hAnsi="Arial" w:cs="Arial"/>
+          <w:color w:val="000000" w:themeColor="text1"/>
+        </w:rPr>
+        <w:t>Reviewing the sounds from your first corpus.</w:t>
+      </w:r>
+    </w:p>
+    <w:p>
+      <w:pPr>
+        <w:spacing w:after="200" w:line="240" w:lineRule="auto"/>
+        <w:rPr>
+          <w:rFonts w:ascii="Arial" w:hAnsi="Arial" w:cs="Arial"/>
+          <w:color w:val="000000" w:themeColor="text1"/>
+        </w:rPr>
+      </w:pPr>
+      <w:r>
+        <w:rPr>
+          <w:rFonts w:ascii="Arial" w:hAnsi="Arial" w:cs="Arial"/>
+          <w:color w:val="000000" w:themeColor="text1"/>
+        </w:rPr>
+        <w:t xml:space="preserve">Audacity Tutorial—how to mix, normalize, </w:t>
+      </w:r>
+      <w:proofErr w:type="gramStart"/>
+      <w:r>
+        <w:rPr>
+          <w:rFonts w:ascii="Arial" w:hAnsi="Arial" w:cs="Arial"/>
+          <w:color w:val="000000" w:themeColor="text1"/>
+        </w:rPr>
+        <w:t>trim</w:t>
+      </w:r>
+      <w:proofErr w:type="gramEnd"/>
+      <w:r>
+        <w:rPr>
+          <w:rFonts w:ascii="Arial" w:hAnsi="Arial" w:cs="Arial"/>
+          <w:color w:val="000000" w:themeColor="text1"/>
+        </w:rPr>
+        <w:t xml:space="preserve"> and edit waveforms.</w:t>
+      </w:r>
+    </w:p>
+    <w:p>
+      <w:pPr>
+        <w:spacing w:after="200" w:line="240" w:lineRule="auto"/>
+        <w:rPr>
+          <w:rFonts w:ascii="Arial" w:hAnsi="Arial" w:cs="Arial"/>
+          <w:color w:val="000000" w:themeColor="text1"/>
+        </w:rPr>
+      </w:pPr>
+      <w:r>
+        <w:rPr>
+          <w:rFonts w:ascii="Arial" w:hAnsi="Arial" w:cs="Arial"/>
+          <w:color w:val="000000" w:themeColor="text1"/>
+        </w:rPr>
+        <w:t xml:space="preserve">Sol </w:t>
+      </w:r>
+      <w:proofErr w:type="spellStart"/>
+      <w:r>
+        <w:rPr>
+          <w:rFonts w:ascii="Arial" w:hAnsi="Arial" w:cs="Arial"/>
+          <w:color w:val="000000" w:themeColor="text1"/>
+        </w:rPr>
+        <w:t>Lewitt</w:t>
+      </w:r>
+      <w:proofErr w:type="spellEnd"/>
+      <w:r>
+        <w:rPr>
+          <w:rFonts w:ascii="Arial" w:hAnsi="Arial" w:cs="Arial"/>
+          <w:color w:val="000000" w:themeColor="text1"/>
+        </w:rPr>
+        <w:t xml:space="preserve"> revisited</w:t>
+      </w:r>
+    </w:p>
+    <w:p>
+      <w:pPr>
+        <w:spacing w:after="200" w:line="240" w:lineRule="auto"/>
+        <w:rPr>
+          <w:rFonts w:ascii="Arial" w:hAnsi="Arial" w:cs="Arial"/>
+          <w:color w:val="000000" w:themeColor="text1"/>
+        </w:rPr>
+      </w:pPr>
+      <w:r>
+        <w:rPr>
+          <w:rFonts w:ascii="Arial" w:hAnsi="Arial" w:cs="Arial"/>
+          <w:color w:val="000000" w:themeColor="text1"/>
+        </w:rPr>
+        <w:t>Amy Goodchild’s wall drawings</w:t>
+      </w:r>
+    </w:p>
+    <w:p>
+      <w:pPr>
+        <w:spacing w:after="200" w:line="240" w:lineRule="auto"/>
+        <w:rPr>
+          <w:rFonts w:ascii="Arial" w:hAnsi="Arial" w:cs="Arial"/>
+          <w:color w:val="000000" w:themeColor="text1"/>
+        </w:rPr>
+      </w:pPr>
+      <w:hyperlink r:id="rId16" w:history="1">
+        <w:r>
+          <w:rPr>
+            <w:rStyle w:val="Hyperlink"/>
+            <w:rFonts w:ascii="Arial" w:hAnsi="Arial" w:cs="Arial"/>
+          </w:rPr>
+          <w:t>https://www.amygoodchild.com/blog/ai-generations-chatgpt-4-sol-lewitt-wall-drawings</w:t>
+        </w:r>
+      </w:hyperlink>
+    </w:p>
+    <w:p>
+      <w:pPr>
+        <w:spacing w:after="200"/>
+        <w:rPr>
+          <w:rFonts w:ascii="Arial" w:hAnsi="Arial" w:cs="Arial"/>
+          <w:color w:val="000000" w:themeColor="text1"/>
+        </w:rPr>
+      </w:pPr>
+      <w:hyperlink r:id="rId17" w:history="1">
+        <w:r>
+          <w:rPr>
+            <w:rStyle w:val="Hyperlink"/>
+            <w:rFonts w:ascii="Arial" w:hAnsi="Arial" w:cs="Arial"/>
+          </w:rPr>
+          <w:t>https://www.amygoodchild.com/blog/ai-generations-chatgpt-4-sol-lewitt-wall-drawings</w:t>
+        </w:r>
+      </w:hyperlink>
+    </w:p>
+    <w:p>
+      <w:pPr>
+        <w:spacing w:after="200"/>
+        <w:rPr>
+          <w:rFonts w:ascii="Arial" w:hAnsi="Arial" w:cs="Arial"/>
+          <w:color w:val="000000" w:themeColor="text1"/>
+        </w:rPr>
+      </w:pPr>
+      <w:hyperlink r:id="rId18" w:history="1">
+        <w:r>
+          <w:rPr>
+            <w:rStyle w:val="Hyperlink"/>
+            <w:rFonts w:ascii="Arial" w:hAnsi="Arial" w:cs="Arial"/>
+          </w:rPr>
+          <w:t>https://editor.p5js.org/amygoodchild/collections/4lhhLgjzw</w:t>
+        </w:r>
+      </w:hyperlink>
+    </w:p>
+    <w:p>
+      <w:pPr>
+        <w:spacing w:after="200"/>
+        <w:rPr>
+          <w:rFonts w:ascii="Arial" w:hAnsi="Arial" w:cs="Arial"/>
+          <w:color w:val="000000" w:themeColor="text1"/>
+        </w:rPr>
+      </w:pPr>
+    </w:p>
+    <w:p>
+      <w:pPr>
+        <w:spacing w:after="200"/>
+        <w:rPr>
+          <w:rFonts w:ascii="Arial" w:hAnsi="Arial" w:cs="Arial"/>
+          <w:color w:val="000000" w:themeColor="text1"/>
+        </w:rPr>
+      </w:pPr>
+      <w:r>
+        <w:rPr>
+          <w:rFonts w:ascii="Arial" w:hAnsi="Arial" w:cs="Arial"/>
+          <w:color w:val="000000" w:themeColor="text1"/>
+        </w:rPr>
+        <w:t>Homework:</w:t>
+      </w:r>
+    </w:p>
+    <w:p>
+      <w:pPr>
+        <w:pStyle w:val="Normal1"/>
+        <w:spacing w:line="240" w:lineRule="auto"/>
+        <w:rPr>
+          <w:rFonts w:ascii="Calibri" w:hAnsi="Calibri"/>
+          <w:sz w:val="23"/>
+          <w:szCs w:val="23"/>
+        </w:rPr>
+      </w:pPr>
+      <w:r>
+        <w:rPr>
+          <w:rFonts w:ascii="Calibri" w:hAnsi="Calibri"/>
+          <w:b/>
+          <w:sz w:val="23"/>
+          <w:szCs w:val="23"/>
+        </w:rPr>
+        <w:t>Second</w:t>
+      </w:r>
+      <w:r>
+        <w:rPr>
+          <w:rFonts w:ascii="Calibri" w:hAnsi="Calibri"/>
+          <w:b/>
+          <w:sz w:val="23"/>
+          <w:szCs w:val="23"/>
+        </w:rPr>
+        <w:t xml:space="preserve"> Etude</w:t>
+      </w:r>
+    </w:p>
+    <w:p>
+      <w:pPr>
+        <w:pStyle w:val="Normal1"/>
+        <w:spacing w:line="240" w:lineRule="auto"/>
+        <w:rPr>
+          <w:rFonts w:ascii="Calibri" w:hAnsi="Calibri"/>
+          <w:sz w:val="23"/>
+          <w:szCs w:val="23"/>
+        </w:rPr>
+      </w:pPr>
+      <w:r>
+        <w:rPr>
+          <w:rFonts w:ascii="Calibri" w:hAnsi="Calibri"/>
+          <w:sz w:val="23"/>
+          <w:szCs w:val="23"/>
+        </w:rPr>
+        <w:t>make a simple synthesizer in max.</w:t>
+      </w:r>
+    </w:p>
+    <w:p>
+      <w:pPr>
+        <w:spacing w:after="200"/>
+        <w:rPr>
+          <w:rFonts w:ascii="Arial" w:hAnsi="Arial" w:cs="Arial"/>
+          <w:color w:val="000000" w:themeColor="text1"/>
+        </w:rPr>
+      </w:pPr>
+      <w:r>
+        <w:rPr>
+          <w:rFonts w:ascii="Calibri" w:hAnsi="Calibri"/>
+          <w:sz w:val="23"/>
+          <w:szCs w:val="23"/>
+        </w:rPr>
+        <w:t xml:space="preserve">it can do anything you want it to do, </w:t>
+      </w:r>
+      <w:proofErr w:type="gramStart"/>
+      <w:r>
+        <w:rPr>
+          <w:rFonts w:ascii="Calibri" w:hAnsi="Calibri"/>
+          <w:sz w:val="23"/>
+          <w:szCs w:val="23"/>
+        </w:rPr>
+        <w:t>as long as</w:t>
+      </w:r>
+      <w:proofErr w:type="gramEnd"/>
+      <w:r>
+        <w:rPr>
+          <w:rFonts w:ascii="Calibri" w:hAnsi="Calibri"/>
+          <w:sz w:val="23"/>
+          <w:szCs w:val="23"/>
+        </w:rPr>
+        <w:t xml:space="preserve"> you’re able to control it. Make sure it is controlled by the buttons ASDFG. Consider: what tuning system should it adhere it? How many voices should it have? should have control of volume AND pitch</w:t>
+      </w:r>
+      <w:r>
+        <w:rPr>
+          <w:rFonts w:ascii="Arial" w:hAnsi="Arial" w:cs="Arial"/>
+          <w:color w:val="000000" w:themeColor="text1"/>
+        </w:rPr>
+        <w:t>.</w:t>
+      </w:r>
+    </w:p>
+    <w:p>
+      <w:pPr>
+        <w:pStyle w:val="Normal1"/>
+        <w:spacing w:line="240" w:lineRule="auto"/>
+        <w:rPr>
           <w:b/>
           <w:color w:val="000000" w:themeColor="text1"/>
         </w:rPr>
@@ -3521,7 +4369,897 @@
           <w:noProof/>
           <w:color w:val="000000" w:themeColor="text1"/>
         </w:rPr>
-        <w:pict w14:anchorId="2CA838B6">
+        <w:pict w14:anchorId="6F160EBD">
+          <v:rect id="_x0000_i1039" alt="" style="width:468pt;height:.05pt;mso-width-percent:0;mso-height-percent:0;mso-width-percent:0;mso-height-percent:0" o:hralign="center" o:hrstd="t" o:hr="t" fillcolor="#a0a0a0" stroked="f"/>
+        </w:pict>
+      </w:r>
+    </w:p>
+    <w:p>
+      <w:pPr>
+        <w:pStyle w:val="noformatting"/>
+        <w:rPr>
+          <w:rFonts w:ascii="Arial" w:hAnsi="Arial" w:cs="Arial"/>
+          <w:i/>
+          <w:color w:val="000000" w:themeColor="text1"/>
+        </w:rPr>
+      </w:pPr>
+    </w:p>
+    <w:p>
+      <w:pPr>
+        <w:spacing w:after="200"/>
+        <w:rPr>
+          <w:rFonts w:ascii="Arial" w:hAnsi="Arial" w:cs="Arial"/>
+          <w:color w:val="000000" w:themeColor="text1"/>
+        </w:rPr>
+      </w:pPr>
+      <w:r>
+        <w:rPr>
+          <w:rFonts w:ascii="Arial" w:hAnsi="Arial" w:cs="Arial"/>
+          <w:color w:val="000000" w:themeColor="text1"/>
+        </w:rPr>
+        <w:t xml:space="preserve">Class </w:t>
+      </w:r>
+      <w:r>
+        <w:rPr>
+          <w:rFonts w:ascii="Arial" w:hAnsi="Arial" w:cs="Arial"/>
+          <w:color w:val="000000" w:themeColor="text1"/>
+        </w:rPr>
+        <w:t>3</w:t>
+      </w:r>
+      <w:r>
+        <w:rPr>
+          <w:rFonts w:ascii="Arial" w:hAnsi="Arial" w:cs="Arial"/>
+          <w:color w:val="000000" w:themeColor="text1"/>
+        </w:rPr>
+        <w:t xml:space="preserve"> Tuesday 9/</w:t>
+      </w:r>
+      <w:r>
+        <w:rPr>
+          <w:rFonts w:ascii="Arial" w:hAnsi="Arial" w:cs="Arial"/>
+          <w:color w:val="000000" w:themeColor="text1"/>
+        </w:rPr>
+        <w:t>10</w:t>
+      </w:r>
+    </w:p>
+    <w:p>
+      <w:pPr>
+        <w:pStyle w:val="Normal1"/>
+        <w:spacing w:line="240" w:lineRule="auto"/>
+        <w:rPr>
+          <w:b/>
+          <w:color w:val="000000" w:themeColor="text1"/>
+        </w:rPr>
+      </w:pPr>
+      <w:r>
+        <w:rPr>
+          <w:noProof/>
+          <w:color w:val="000000" w:themeColor="text1"/>
+        </w:rPr>
+        <w:pict w14:anchorId="729E1E69">
+          <v:rect id="_x0000_i1038" alt="" style="width:468pt;height:.05pt;mso-width-percent:0;mso-height-percent:0;mso-width-percent:0;mso-height-percent:0" o:hralign="center" o:hrstd="t" o:hr="t" fillcolor="#a0a0a0" stroked="f"/>
+        </w:pict>
+      </w:r>
+    </w:p>
+    <w:p>
+      <w:pPr>
+        <w:pStyle w:val="noformatting"/>
+        <w:rPr>
+          <w:rFonts w:ascii="Arial" w:hAnsi="Arial" w:cs="Arial"/>
+          <w:i/>
+          <w:color w:val="000000" w:themeColor="text1"/>
+        </w:rPr>
+      </w:pPr>
+    </w:p>
+    <w:p>
+      <w:pPr>
+        <w:pStyle w:val="Normal1"/>
+        <w:spacing w:line="240" w:lineRule="auto"/>
+        <w:rPr>
+          <w:color w:val="000000" w:themeColor="text1"/>
+        </w:rPr>
+      </w:pPr>
+      <w:r>
+        <w:rPr>
+          <w:color w:val="000000" w:themeColor="text1"/>
+        </w:rPr>
+        <w:t xml:space="preserve">Class </w:t>
+      </w:r>
+      <w:r>
+        <w:rPr>
+          <w:color w:val="000000" w:themeColor="text1"/>
+        </w:rPr>
+        <w:t>4</w:t>
+      </w:r>
+      <w:r>
+        <w:rPr>
+          <w:color w:val="000000" w:themeColor="text1"/>
+        </w:rPr>
+        <w:t xml:space="preserve"> Tuesday 9/1</w:t>
+      </w:r>
+      <w:r>
+        <w:rPr>
+          <w:color w:val="000000" w:themeColor="text1"/>
+        </w:rPr>
+        <w:t>7</w:t>
+      </w:r>
+    </w:p>
+    <w:p>
+      <w:pPr>
+        <w:pStyle w:val="Normal1"/>
+        <w:spacing w:line="240" w:lineRule="auto"/>
+        <w:rPr>
+          <w:b/>
+          <w:color w:val="000000" w:themeColor="text1"/>
+        </w:rPr>
+      </w:pPr>
+      <w:r>
+        <w:rPr>
+          <w:noProof/>
+          <w:color w:val="000000" w:themeColor="text1"/>
+        </w:rPr>
+        <w:pict w14:anchorId="7B0A2F1F">
+          <v:rect id="_x0000_i1037" alt="" style="width:468pt;height:.05pt;mso-width-percent:0;mso-height-percent:0;mso-width-percent:0;mso-height-percent:0" o:hralign="center" o:hrstd="t" o:hr="t" fillcolor="#a0a0a0" stroked="f"/>
+        </w:pict>
+      </w:r>
+    </w:p>
+    <w:p>
+      <w:pPr>
+        <w:pStyle w:val="noformatting"/>
+        <w:rPr>
+          <w:rFonts w:ascii="Arial" w:hAnsi="Arial" w:cs="Arial"/>
+          <w:i/>
+          <w:color w:val="000000" w:themeColor="text1"/>
+        </w:rPr>
+      </w:pPr>
+    </w:p>
+    <w:p>
+      <w:pPr>
+        <w:pStyle w:val="Normal1"/>
+        <w:spacing w:line="240" w:lineRule="auto"/>
+        <w:rPr>
+          <w:color w:val="000000" w:themeColor="text1"/>
+        </w:rPr>
+      </w:pPr>
+      <w:r>
+        <w:rPr>
+          <w:color w:val="000000" w:themeColor="text1"/>
+        </w:rPr>
+        <w:t xml:space="preserve">Class </w:t>
+      </w:r>
+      <w:r>
+        <w:rPr>
+          <w:color w:val="000000" w:themeColor="text1"/>
+        </w:rPr>
+        <w:t>5</w:t>
+      </w:r>
+      <w:r>
+        <w:rPr>
+          <w:color w:val="000000" w:themeColor="text1"/>
+        </w:rPr>
+        <w:t xml:space="preserve"> Tuesday 9/</w:t>
+      </w:r>
+      <w:r>
+        <w:rPr>
+          <w:color w:val="000000" w:themeColor="text1"/>
+        </w:rPr>
+        <w:t>24</w:t>
+      </w:r>
+    </w:p>
+    <w:p>
+      <w:pPr>
+        <w:pStyle w:val="Normal1"/>
+        <w:spacing w:line="240" w:lineRule="auto"/>
+        <w:rPr>
+          <w:b/>
+          <w:bCs/>
+          <w:color w:val="000000" w:themeColor="text1"/>
+        </w:rPr>
+      </w:pPr>
+      <w:r>
+        <w:rPr>
+          <w:b/>
+          <w:bCs/>
+          <w:color w:val="000000" w:themeColor="text1"/>
+        </w:rPr>
+        <w:t>Introduction to Supercollider</w:t>
+      </w:r>
+    </w:p>
+    <w:p>
+      <w:pPr>
+        <w:pStyle w:val="Normal1"/>
+        <w:spacing w:line="240" w:lineRule="auto"/>
+        <w:rPr>
+          <w:color w:val="000000" w:themeColor="text1"/>
+        </w:rPr>
+      </w:pPr>
+      <w:r>
+        <w:rPr>
+          <w:color w:val="000000" w:themeColor="text1"/>
+        </w:rPr>
+        <w:t>s</w:t>
+      </w:r>
+    </w:p>
+    <w:p>
+      <w:pPr>
+        <w:pStyle w:val="Normal1"/>
+        <w:spacing w:line="240" w:lineRule="auto"/>
+        <w:rPr>
+          <w:b/>
+          <w:color w:val="000000" w:themeColor="text1"/>
+        </w:rPr>
+      </w:pPr>
+      <w:r>
+        <w:rPr>
+          <w:noProof/>
+          <w:color w:val="000000" w:themeColor="text1"/>
+        </w:rPr>
+        <w:pict w14:anchorId="0D8FD980">
+          <v:rect id="_x0000_i1036" alt="" style="width:468pt;height:.05pt;mso-width-percent:0;mso-height-percent:0;mso-width-percent:0;mso-height-percent:0" o:hralign="center" o:hrstd="t" o:hr="t" fillcolor="#a0a0a0" stroked="f"/>
+        </w:pict>
+      </w:r>
+    </w:p>
+    <w:p>
+      <w:pPr>
+        <w:pStyle w:val="noformatting"/>
+        <w:rPr>
+          <w:rFonts w:ascii="Arial" w:hAnsi="Arial" w:cs="Arial"/>
+          <w:i/>
+          <w:color w:val="000000" w:themeColor="text1"/>
+        </w:rPr>
+      </w:pPr>
+    </w:p>
+    <w:p>
+      <w:pPr>
+        <w:spacing w:after="200"/>
+        <w:rPr>
+          <w:rFonts w:ascii="Arial" w:hAnsi="Arial" w:cs="Arial"/>
+          <w:color w:val="000000" w:themeColor="text1"/>
+        </w:rPr>
+      </w:pPr>
+      <w:r>
+        <w:rPr>
+          <w:rFonts w:ascii="Arial" w:hAnsi="Arial" w:cs="Arial"/>
+          <w:color w:val="000000" w:themeColor="text1"/>
+        </w:rPr>
+        <w:t xml:space="preserve">Class </w:t>
+      </w:r>
+      <w:r>
+        <w:rPr>
+          <w:rFonts w:ascii="Arial" w:hAnsi="Arial" w:cs="Arial"/>
+          <w:color w:val="000000" w:themeColor="text1"/>
+        </w:rPr>
+        <w:t>6</w:t>
+      </w:r>
+      <w:r>
+        <w:rPr>
+          <w:rFonts w:ascii="Arial" w:hAnsi="Arial" w:cs="Arial"/>
+          <w:color w:val="000000" w:themeColor="text1"/>
+        </w:rPr>
+        <w:t xml:space="preserve"> Tuesday </w:t>
+      </w:r>
+      <w:r>
+        <w:rPr>
+          <w:rFonts w:ascii="Arial" w:hAnsi="Arial" w:cs="Arial"/>
+          <w:color w:val="000000" w:themeColor="text1"/>
+        </w:rPr>
+        <w:t>10</w:t>
+      </w:r>
+      <w:r>
+        <w:rPr>
+          <w:rFonts w:ascii="Arial" w:hAnsi="Arial" w:cs="Arial"/>
+          <w:color w:val="000000" w:themeColor="text1"/>
+        </w:rPr>
+        <w:t>/1</w:t>
+      </w:r>
+    </w:p>
+    <w:p>
+      <w:pPr>
+        <w:pStyle w:val="Normal1"/>
+        <w:spacing w:line="240" w:lineRule="auto"/>
+        <w:rPr>
+          <w:b/>
+          <w:color w:val="000000" w:themeColor="text1"/>
+        </w:rPr>
+      </w:pPr>
+      <w:r>
+        <w:rPr>
+          <w:noProof/>
+          <w:color w:val="000000" w:themeColor="text1"/>
+        </w:rPr>
+        <w:pict w14:anchorId="6EB273AB">
+          <v:rect id="_x0000_i1035" alt="" style="width:468pt;height:.05pt;mso-width-percent:0;mso-height-percent:0;mso-width-percent:0;mso-height-percent:0" o:hralign="center" o:hrstd="t" o:hr="t" fillcolor="#a0a0a0" stroked="f"/>
+        </w:pict>
+      </w:r>
+    </w:p>
+    <w:p>
+      <w:pPr>
+        <w:pStyle w:val="noformatting"/>
+        <w:rPr>
+          <w:rFonts w:ascii="Arial" w:hAnsi="Arial" w:cs="Arial"/>
+          <w:i/>
+          <w:color w:val="000000" w:themeColor="text1"/>
+        </w:rPr>
+      </w:pPr>
+    </w:p>
+    <w:p>
+      <w:pPr>
+        <w:spacing w:after="200"/>
+        <w:rPr>
+          <w:rFonts w:ascii="Arial" w:hAnsi="Arial" w:cs="Arial"/>
+          <w:color w:val="000000" w:themeColor="text1"/>
+        </w:rPr>
+      </w:pPr>
+      <w:r>
+        <w:rPr>
+          <w:rFonts w:ascii="Arial" w:hAnsi="Arial" w:cs="Arial"/>
+          <w:color w:val="000000" w:themeColor="text1"/>
+        </w:rPr>
+        <w:t>No Class Tuesday 10/8—Fall break!</w:t>
+      </w:r>
+    </w:p>
+    <w:p>
+      <w:pPr>
+        <w:pStyle w:val="Normal1"/>
+        <w:spacing w:line="240" w:lineRule="auto"/>
+        <w:rPr>
+          <w:b/>
+          <w:color w:val="000000" w:themeColor="text1"/>
+        </w:rPr>
+      </w:pPr>
+      <w:r>
+        <w:rPr>
+          <w:noProof/>
+          <w:color w:val="000000" w:themeColor="text1"/>
+        </w:rPr>
+        <w:pict w14:anchorId="6ECC482B">
+          <v:rect id="_x0000_i1034" alt="" style="width:468pt;height:.05pt;mso-width-percent:0;mso-height-percent:0;mso-width-percent:0;mso-height-percent:0" o:hralign="center" o:hrstd="t" o:hr="t" fillcolor="#a0a0a0" stroked="f"/>
+        </w:pict>
+      </w:r>
+    </w:p>
+    <w:p>
+      <w:pPr>
+        <w:pStyle w:val="noformatting"/>
+        <w:rPr>
+          <w:rFonts w:ascii="Arial" w:hAnsi="Arial" w:cs="Arial"/>
+          <w:i/>
+          <w:color w:val="000000" w:themeColor="text1"/>
+        </w:rPr>
+      </w:pPr>
+    </w:p>
+    <w:p>
+      <w:pPr>
+        <w:spacing w:after="200"/>
+        <w:rPr>
+          <w:rFonts w:ascii="Arial" w:hAnsi="Arial" w:cs="Arial"/>
+          <w:color w:val="000000" w:themeColor="text1"/>
+        </w:rPr>
+      </w:pPr>
+      <w:r>
+        <w:rPr>
+          <w:rFonts w:ascii="Arial" w:hAnsi="Arial" w:cs="Arial"/>
+          <w:color w:val="000000" w:themeColor="text1"/>
+        </w:rPr>
+        <w:t xml:space="preserve">Class </w:t>
+      </w:r>
+      <w:r>
+        <w:rPr>
+          <w:rFonts w:ascii="Arial" w:hAnsi="Arial" w:cs="Arial"/>
+          <w:color w:val="000000" w:themeColor="text1"/>
+        </w:rPr>
+        <w:t>7</w:t>
+      </w:r>
+      <w:r>
+        <w:rPr>
+          <w:rFonts w:ascii="Arial" w:hAnsi="Arial" w:cs="Arial"/>
+          <w:color w:val="000000" w:themeColor="text1"/>
+        </w:rPr>
+        <w:t xml:space="preserve"> Tuesday </w:t>
+      </w:r>
+      <w:r>
+        <w:rPr>
+          <w:rFonts w:ascii="Arial" w:hAnsi="Arial" w:cs="Arial"/>
+          <w:color w:val="000000" w:themeColor="text1"/>
+        </w:rPr>
+        <w:t>10/15</w:t>
+      </w:r>
+    </w:p>
+    <w:p>
+      <w:pPr>
+        <w:pStyle w:val="Normal1"/>
+        <w:spacing w:line="240" w:lineRule="auto"/>
+        <w:rPr>
+          <w:b/>
+          <w:color w:val="000000" w:themeColor="text1"/>
+        </w:rPr>
+      </w:pPr>
+      <w:r>
+        <w:rPr>
+          <w:noProof/>
+          <w:color w:val="000000" w:themeColor="text1"/>
+        </w:rPr>
+        <w:pict w14:anchorId="3034EA11">
+          <v:rect id="_x0000_i1033" alt="" style="width:468pt;height:.05pt;mso-width-percent:0;mso-height-percent:0;mso-width-percent:0;mso-height-percent:0" o:hralign="center" o:hrstd="t" o:hr="t" fillcolor="#a0a0a0" stroked="f"/>
+        </w:pict>
+      </w:r>
+    </w:p>
+    <w:p>
+      <w:pPr>
+        <w:pStyle w:val="noformatting"/>
+        <w:rPr>
+          <w:rFonts w:ascii="Arial" w:hAnsi="Arial" w:cs="Arial"/>
+          <w:i/>
+          <w:color w:val="000000" w:themeColor="text1"/>
+        </w:rPr>
+      </w:pPr>
+    </w:p>
+    <w:p>
+      <w:pPr>
+        <w:spacing w:after="200"/>
+        <w:rPr>
+          <w:rFonts w:ascii="Arial" w:hAnsi="Arial" w:cs="Arial"/>
+          <w:color w:val="000000" w:themeColor="text1"/>
+        </w:rPr>
+      </w:pPr>
+      <w:r>
+        <w:rPr>
+          <w:rFonts w:ascii="Arial" w:hAnsi="Arial" w:cs="Arial"/>
+          <w:color w:val="000000" w:themeColor="text1"/>
+        </w:rPr>
+        <w:lastRenderedPageBreak/>
+        <w:t xml:space="preserve">Class </w:t>
+      </w:r>
+      <w:r>
+        <w:rPr>
+          <w:rFonts w:ascii="Arial" w:hAnsi="Arial" w:cs="Arial"/>
+          <w:color w:val="000000" w:themeColor="text1"/>
+        </w:rPr>
+        <w:t>8</w:t>
+      </w:r>
+      <w:r>
+        <w:rPr>
+          <w:rFonts w:ascii="Arial" w:hAnsi="Arial" w:cs="Arial"/>
+          <w:color w:val="000000" w:themeColor="text1"/>
+        </w:rPr>
+        <w:t xml:space="preserve"> Tuesday </w:t>
+      </w:r>
+      <w:r>
+        <w:rPr>
+          <w:rFonts w:ascii="Arial" w:hAnsi="Arial" w:cs="Arial"/>
+          <w:color w:val="000000" w:themeColor="text1"/>
+        </w:rPr>
+        <w:t>10/22</w:t>
+      </w:r>
+    </w:p>
+    <w:p>
+      <w:pPr>
+        <w:pStyle w:val="Normal1"/>
+        <w:spacing w:line="240" w:lineRule="auto"/>
+        <w:rPr>
+          <w:b/>
+          <w:color w:val="000000" w:themeColor="text1"/>
+        </w:rPr>
+      </w:pPr>
+      <w:r>
+        <w:rPr>
+          <w:noProof/>
+          <w:color w:val="000000" w:themeColor="text1"/>
+        </w:rPr>
+        <w:pict w14:anchorId="12A636A4">
+          <v:rect id="_x0000_i1032" alt="" style="width:468pt;height:.05pt;mso-width-percent:0;mso-height-percent:0;mso-width-percent:0;mso-height-percent:0" o:hralign="center" o:hrstd="t" o:hr="t" fillcolor="#a0a0a0" stroked="f"/>
+        </w:pict>
+      </w:r>
+    </w:p>
+    <w:p>
+      <w:pPr>
+        <w:pStyle w:val="noformatting"/>
+        <w:rPr>
+          <w:rFonts w:ascii="Arial" w:hAnsi="Arial" w:cs="Arial"/>
+          <w:i/>
+          <w:color w:val="000000" w:themeColor="text1"/>
+        </w:rPr>
+      </w:pPr>
+    </w:p>
+    <w:p>
+      <w:pPr>
+        <w:spacing w:after="200"/>
+        <w:rPr>
+          <w:rFonts w:ascii="Arial" w:hAnsi="Arial" w:cs="Arial"/>
+          <w:color w:val="000000" w:themeColor="text1"/>
+        </w:rPr>
+      </w:pPr>
+      <w:r>
+        <w:rPr>
+          <w:rFonts w:ascii="Arial" w:hAnsi="Arial" w:cs="Arial"/>
+          <w:color w:val="000000" w:themeColor="text1"/>
+        </w:rPr>
+        <w:t xml:space="preserve">Class </w:t>
+      </w:r>
+      <w:r>
+        <w:rPr>
+          <w:rFonts w:ascii="Arial" w:hAnsi="Arial" w:cs="Arial"/>
+          <w:color w:val="000000" w:themeColor="text1"/>
+        </w:rPr>
+        <w:t>9</w:t>
+      </w:r>
+      <w:r>
+        <w:rPr>
+          <w:rFonts w:ascii="Arial" w:hAnsi="Arial" w:cs="Arial"/>
+          <w:color w:val="000000" w:themeColor="text1"/>
+        </w:rPr>
+        <w:t xml:space="preserve"> Tuesday 10/2</w:t>
+      </w:r>
+      <w:r>
+        <w:rPr>
+          <w:rFonts w:ascii="Arial" w:hAnsi="Arial" w:cs="Arial"/>
+          <w:color w:val="000000" w:themeColor="text1"/>
+        </w:rPr>
+        <w:t>9</w:t>
+      </w:r>
+    </w:p>
+    <w:p>
+      <w:pPr>
+        <w:pStyle w:val="Normal1"/>
+        <w:spacing w:line="240" w:lineRule="auto"/>
+        <w:rPr>
+          <w:b/>
+          <w:color w:val="000000" w:themeColor="text1"/>
+        </w:rPr>
+      </w:pPr>
+      <w:r>
+        <w:rPr>
+          <w:noProof/>
+          <w:color w:val="000000" w:themeColor="text1"/>
+        </w:rPr>
+        <w:pict w14:anchorId="65670A30">
+          <v:rect id="_x0000_i1031" alt="" style="width:468pt;height:.05pt;mso-width-percent:0;mso-height-percent:0;mso-width-percent:0;mso-height-percent:0" o:hralign="center" o:hrstd="t" o:hr="t" fillcolor="#a0a0a0" stroked="f"/>
+        </w:pict>
+      </w:r>
+    </w:p>
+    <w:p>
+      <w:pPr>
+        <w:pStyle w:val="noformatting"/>
+        <w:rPr>
+          <w:rFonts w:ascii="Arial" w:hAnsi="Arial" w:cs="Arial"/>
+          <w:i/>
+          <w:color w:val="000000" w:themeColor="text1"/>
+        </w:rPr>
+      </w:pPr>
+    </w:p>
+    <w:p>
+      <w:pPr>
+        <w:spacing w:after="200"/>
+        <w:rPr>
+          <w:rFonts w:ascii="Arial" w:hAnsi="Arial" w:cs="Arial"/>
+          <w:color w:val="000000" w:themeColor="text1"/>
+        </w:rPr>
+      </w:pPr>
+      <w:r>
+        <w:rPr>
+          <w:rFonts w:ascii="Arial" w:hAnsi="Arial" w:cs="Arial"/>
+          <w:color w:val="000000" w:themeColor="text1"/>
+        </w:rPr>
+        <w:t xml:space="preserve">Class </w:t>
+      </w:r>
+      <w:r>
+        <w:rPr>
+          <w:rFonts w:ascii="Arial" w:hAnsi="Arial" w:cs="Arial"/>
+          <w:color w:val="000000" w:themeColor="text1"/>
+        </w:rPr>
+        <w:t>10</w:t>
+      </w:r>
+      <w:r>
+        <w:rPr>
+          <w:rFonts w:ascii="Arial" w:hAnsi="Arial" w:cs="Arial"/>
+          <w:color w:val="000000" w:themeColor="text1"/>
+        </w:rPr>
+        <w:t xml:space="preserve"> Tuesday 1</w:t>
+      </w:r>
+      <w:r>
+        <w:rPr>
+          <w:rFonts w:ascii="Arial" w:hAnsi="Arial" w:cs="Arial"/>
+          <w:color w:val="000000" w:themeColor="text1"/>
+        </w:rPr>
+        <w:t>1/5 Election Day!</w:t>
+      </w:r>
+    </w:p>
+    <w:p>
+      <w:pPr>
+        <w:pStyle w:val="Normal1"/>
+        <w:spacing w:line="240" w:lineRule="auto"/>
+        <w:rPr>
+          <w:b/>
+          <w:color w:val="000000" w:themeColor="text1"/>
+        </w:rPr>
+      </w:pPr>
+      <w:r>
+        <w:rPr>
+          <w:noProof/>
+          <w:color w:val="000000" w:themeColor="text1"/>
+        </w:rPr>
+        <w:pict w14:anchorId="7612BFC7">
+          <v:rect id="_x0000_i1030" alt="" style="width:468pt;height:.05pt;mso-width-percent:0;mso-height-percent:0;mso-width-percent:0;mso-height-percent:0" o:hralign="center" o:hrstd="t" o:hr="t" fillcolor="#a0a0a0" stroked="f"/>
+        </w:pict>
+      </w:r>
+    </w:p>
+    <w:p>
+      <w:pPr>
+        <w:pStyle w:val="noformatting"/>
+        <w:rPr>
+          <w:rFonts w:ascii="Arial" w:hAnsi="Arial" w:cs="Arial"/>
+          <w:i/>
+          <w:color w:val="000000" w:themeColor="text1"/>
+        </w:rPr>
+      </w:pPr>
+    </w:p>
+    <w:p>
+      <w:pPr>
+        <w:spacing w:after="200"/>
+        <w:rPr>
+          <w:rFonts w:ascii="Arial" w:hAnsi="Arial" w:cs="Arial"/>
+          <w:color w:val="000000" w:themeColor="text1"/>
+        </w:rPr>
+      </w:pPr>
+      <w:r>
+        <w:rPr>
+          <w:rFonts w:ascii="Arial" w:hAnsi="Arial" w:cs="Arial"/>
+          <w:color w:val="000000" w:themeColor="text1"/>
+        </w:rPr>
+        <w:t xml:space="preserve">Class </w:t>
+      </w:r>
+      <w:r>
+        <w:rPr>
+          <w:rFonts w:ascii="Arial" w:hAnsi="Arial" w:cs="Arial"/>
+          <w:color w:val="000000" w:themeColor="text1"/>
+        </w:rPr>
+        <w:t>11</w:t>
+      </w:r>
+      <w:r>
+        <w:rPr>
+          <w:rFonts w:ascii="Arial" w:hAnsi="Arial" w:cs="Arial"/>
+          <w:color w:val="000000" w:themeColor="text1"/>
+        </w:rPr>
+        <w:t xml:space="preserve"> Tuesday 1</w:t>
+      </w:r>
+      <w:r>
+        <w:rPr>
+          <w:rFonts w:ascii="Arial" w:hAnsi="Arial" w:cs="Arial"/>
+          <w:color w:val="000000" w:themeColor="text1"/>
+        </w:rPr>
+        <w:t>1/12</w:t>
+      </w:r>
+    </w:p>
+    <w:p>
+      <w:pPr>
+        <w:pStyle w:val="Normal1"/>
+        <w:spacing w:line="240" w:lineRule="auto"/>
+        <w:rPr>
+          <w:b/>
+          <w:color w:val="000000" w:themeColor="text1"/>
+        </w:rPr>
+      </w:pPr>
+      <w:r>
+        <w:rPr>
+          <w:noProof/>
+          <w:color w:val="000000" w:themeColor="text1"/>
+        </w:rPr>
+        <w:pict w14:anchorId="43A71765">
+          <v:rect id="_x0000_i1029" alt="" style="width:468pt;height:.05pt;mso-width-percent:0;mso-height-percent:0;mso-width-percent:0;mso-height-percent:0" o:hralign="center" o:hrstd="t" o:hr="t" fillcolor="#a0a0a0" stroked="f"/>
+        </w:pict>
+      </w:r>
+    </w:p>
+    <w:p>
+      <w:pPr>
+        <w:pStyle w:val="noformatting"/>
+        <w:rPr>
+          <w:rFonts w:ascii="Arial" w:hAnsi="Arial" w:cs="Arial"/>
+          <w:i/>
+          <w:color w:val="000000" w:themeColor="text1"/>
+        </w:rPr>
+      </w:pPr>
+    </w:p>
+    <w:p>
+      <w:pPr>
+        <w:spacing w:after="200"/>
+        <w:rPr>
+          <w:rFonts w:ascii="Arial" w:hAnsi="Arial" w:cs="Arial"/>
+          <w:color w:val="000000" w:themeColor="text1"/>
+        </w:rPr>
+      </w:pPr>
+      <w:r>
+        <w:rPr>
+          <w:rFonts w:ascii="Arial" w:hAnsi="Arial" w:cs="Arial"/>
+          <w:color w:val="000000" w:themeColor="text1"/>
+        </w:rPr>
+        <w:t xml:space="preserve">Class </w:t>
+      </w:r>
+      <w:r>
+        <w:rPr>
+          <w:rFonts w:ascii="Arial" w:hAnsi="Arial" w:cs="Arial"/>
+          <w:color w:val="000000" w:themeColor="text1"/>
+        </w:rPr>
+        <w:t>12</w:t>
+      </w:r>
+      <w:r>
+        <w:rPr>
+          <w:rFonts w:ascii="Arial" w:hAnsi="Arial" w:cs="Arial"/>
+          <w:color w:val="000000" w:themeColor="text1"/>
+        </w:rPr>
+        <w:t xml:space="preserve"> Tuesday 1</w:t>
+      </w:r>
+      <w:r>
+        <w:rPr>
+          <w:rFonts w:ascii="Arial" w:hAnsi="Arial" w:cs="Arial"/>
+          <w:color w:val="000000" w:themeColor="text1"/>
+        </w:rPr>
+        <w:t>1/19</w:t>
+      </w:r>
+    </w:p>
+    <w:p>
+      <w:pPr>
+        <w:pStyle w:val="Normal1"/>
+        <w:spacing w:line="240" w:lineRule="auto"/>
+        <w:rPr>
+          <w:b/>
+          <w:color w:val="000000" w:themeColor="text1"/>
+        </w:rPr>
+      </w:pPr>
+      <w:r>
+        <w:rPr>
+          <w:noProof/>
+          <w:color w:val="000000" w:themeColor="text1"/>
+        </w:rPr>
+        <w:pict w14:anchorId="5B01DC13">
+          <v:rect id="_x0000_i1028" alt="" style="width:468pt;height:.05pt;mso-width-percent:0;mso-height-percent:0;mso-width-percent:0;mso-height-percent:0" o:hralign="center" o:hrstd="t" o:hr="t" fillcolor="#a0a0a0" stroked="f"/>
+        </w:pict>
+      </w:r>
+    </w:p>
+    <w:p>
+      <w:pPr>
+        <w:spacing w:after="200"/>
+        <w:rPr>
+          <w:rFonts w:ascii="Arial" w:hAnsi="Arial" w:cs="Arial"/>
+          <w:color w:val="000000" w:themeColor="text1"/>
+        </w:rPr>
+      </w:pPr>
+      <w:r>
+        <w:rPr>
+          <w:rFonts w:ascii="Arial" w:hAnsi="Arial" w:cs="Arial"/>
+          <w:color w:val="000000" w:themeColor="text1"/>
+        </w:rPr>
+        <w:t>No class Tuesday 11/26—happy thanksgiving break!</w:t>
+      </w:r>
+      <w:r>
+        <w:rPr>
+          <w:rFonts w:ascii="Arial" w:hAnsi="Arial" w:cs="Arial"/>
+          <w:noProof/>
+          <w:color w:val="000000" w:themeColor="text1"/>
+        </w:rPr>
+        <w:t xml:space="preserve"> </w:t>
+      </w:r>
+      <w:r>
+        <w:rPr>
+          <w:rFonts w:ascii="Arial" w:hAnsi="Arial" w:cs="Arial"/>
+          <w:noProof/>
+          <w:color w:val="000000" w:themeColor="text1"/>
+        </w:rPr>
+        <w:pict w14:anchorId="7712E0D7">
+          <v:rect id="_x0000_i1027" alt="" style="width:468pt;height:.05pt;mso-width-percent:0;mso-height-percent:0;mso-width-percent:0;mso-height-percent:0" o:hralign="center" o:hrstd="t" o:hr="t" fillcolor="#a0a0a0" stroked="f"/>
+        </w:pict>
+      </w:r>
+    </w:p>
+    <w:p>
+      <w:pPr>
+        <w:spacing w:after="200"/>
+        <w:rPr>
+          <w:rFonts w:ascii="Arial" w:hAnsi="Arial" w:cs="Arial"/>
+          <w:color w:val="000000" w:themeColor="text1"/>
+        </w:rPr>
+      </w:pPr>
+      <w:r>
+        <w:rPr>
+          <w:rFonts w:ascii="Arial" w:hAnsi="Arial" w:cs="Arial"/>
+          <w:color w:val="000000" w:themeColor="text1"/>
+        </w:rPr>
+        <w:t>Class 1</w:t>
+      </w:r>
+      <w:r>
+        <w:rPr>
+          <w:rFonts w:ascii="Arial" w:hAnsi="Arial" w:cs="Arial"/>
+          <w:color w:val="000000" w:themeColor="text1"/>
+        </w:rPr>
+        <w:t>3</w:t>
+      </w:r>
+      <w:r>
+        <w:rPr>
+          <w:rFonts w:ascii="Arial" w:hAnsi="Arial" w:cs="Arial"/>
+          <w:color w:val="000000" w:themeColor="text1"/>
+        </w:rPr>
+        <w:t xml:space="preserve"> Tuesday 1</w:t>
+      </w:r>
+      <w:r>
+        <w:rPr>
+          <w:rFonts w:ascii="Arial" w:hAnsi="Arial" w:cs="Arial"/>
+          <w:color w:val="000000" w:themeColor="text1"/>
+        </w:rPr>
+        <w:t>2</w:t>
+      </w:r>
+      <w:r>
+        <w:rPr>
+          <w:rFonts w:ascii="Arial" w:hAnsi="Arial" w:cs="Arial"/>
+          <w:color w:val="000000" w:themeColor="text1"/>
+        </w:rPr>
+        <w:t>/</w:t>
+      </w:r>
+      <w:r>
+        <w:rPr>
+          <w:rFonts w:ascii="Arial" w:hAnsi="Arial" w:cs="Arial"/>
+          <w:color w:val="000000" w:themeColor="text1"/>
+        </w:rPr>
+        <w:t>3</w:t>
+      </w:r>
+    </w:p>
+    <w:p>
+      <w:pPr>
+        <w:spacing w:after="200"/>
+        <w:rPr>
+          <w:rFonts w:ascii="Arial" w:hAnsi="Arial" w:cs="Arial"/>
+          <w:color w:val="000000" w:themeColor="text1"/>
+        </w:rPr>
+      </w:pPr>
+      <w:r>
+        <w:rPr>
+          <w:rFonts w:ascii="Arial" w:hAnsi="Arial" w:cs="Arial"/>
+          <w:noProof/>
+          <w:color w:val="000000" w:themeColor="text1"/>
+        </w:rPr>
+        <w:pict w14:anchorId="380BFFFE">
+          <v:rect id="_x0000_i1026" alt="" style="width:468pt;height:.05pt;mso-width-percent:0;mso-height-percent:0;mso-width-percent:0;mso-height-percent:0" o:hralign="center" o:hrstd="t" o:hr="t" fillcolor="#a0a0a0" stroked="f"/>
+        </w:pict>
+      </w:r>
+    </w:p>
+    <w:p>
+      <w:pPr>
+        <w:spacing w:after="200"/>
+        <w:rPr>
+          <w:rFonts w:ascii="Arial" w:hAnsi="Arial" w:cs="Arial"/>
+          <w:color w:val="000000" w:themeColor="text1"/>
+        </w:rPr>
+      </w:pPr>
+      <w:r>
+        <w:rPr>
+          <w:rFonts w:ascii="Arial" w:hAnsi="Arial" w:cs="Arial"/>
+          <w:color w:val="000000" w:themeColor="text1"/>
+        </w:rPr>
+        <w:t>Class 1</w:t>
+      </w:r>
+      <w:r>
+        <w:rPr>
+          <w:rFonts w:ascii="Arial" w:hAnsi="Arial" w:cs="Arial"/>
+          <w:color w:val="000000" w:themeColor="text1"/>
+        </w:rPr>
+        <w:t>4</w:t>
+      </w:r>
+      <w:r>
+        <w:rPr>
+          <w:rFonts w:ascii="Arial" w:hAnsi="Arial" w:cs="Arial"/>
+          <w:color w:val="000000" w:themeColor="text1"/>
+        </w:rPr>
+        <w:t xml:space="preserve"> Tuesday 12/</w:t>
+      </w:r>
+      <w:r>
+        <w:rPr>
+          <w:rFonts w:ascii="Arial" w:hAnsi="Arial" w:cs="Arial"/>
+          <w:color w:val="000000" w:themeColor="text1"/>
+        </w:rPr>
+        <w:t>10</w:t>
+      </w:r>
+      <w:r>
+        <w:rPr>
+          <w:rFonts w:ascii="Arial" w:hAnsi="Arial" w:cs="Arial"/>
+          <w:noProof/>
+          <w:color w:val="000000" w:themeColor="text1"/>
+        </w:rPr>
+        <w:pict w14:anchorId="4F41B76C">
           <v:rect id="_x0000_i1025" alt="" style="width:468pt;height:.05pt;mso-width-percent:0;mso-height-percent:0;mso-width-percent:0;mso-height-percent:0" o:hralign="center" o:hrstd="t" o:hr="t" fillcolor="#a0a0a0" stroked="f"/>
         </w:pict>
       </w:r>
@@ -3535,6 +5273,32 @@
           <w:color w:val="000000" w:themeColor="text1"/>
         </w:rPr>
       </w:pPr>
+      <w:r>
+        <w:rPr>
+          <w:rFonts w:ascii="Arial" w:hAnsi="Arial" w:cs="Arial"/>
+          <w:i/>
+          <w:color w:val="000000" w:themeColor="text1"/>
+        </w:rPr>
+        <w:t xml:space="preserve">12/12—12/16 </w:t>
+      </w:r>
+      <w:r>
+        <w:rPr>
+          <w:rFonts w:ascii="Arial" w:hAnsi="Arial" w:cs="Arial"/>
+          <w:i/>
+          <w:color w:val="000000" w:themeColor="text1"/>
+        </w:rPr>
+        <w:t>Final Exam TBD</w:t>
+      </w:r>
+    </w:p>
+    <w:p>
+      <w:pPr>
+        <w:pStyle w:val="noformatting"/>
+        <w:rPr>
+          <w:rFonts w:ascii="Arial" w:hAnsi="Arial" w:cs="Arial"/>
+          <w:i/>
+          <w:color w:val="000000" w:themeColor="text1"/>
+        </w:rPr>
+      </w:pPr>
     </w:p>
     <w:p>
       <w:pPr>
@@ -3545,13 +5309,94 @@
         </w:rPr>
       </w:pPr>
     </w:p>
+    <w:p>
+      <w:pPr>
+        <w:spacing w:after="200"/>
+        <w:rPr>
+          <w:rFonts w:ascii="Arial" w:hAnsi="Arial" w:cs="Arial"/>
+          <w:color w:val="000000" w:themeColor="text1"/>
+        </w:rPr>
+      </w:pPr>
+    </w:p>
+    <w:p>
+      <w:pPr>
+        <w:spacing w:after="200"/>
+        <w:rPr>
+          <w:rFonts w:ascii="Arial" w:hAnsi="Arial" w:cs="Arial"/>
+          <w:color w:val="000000" w:themeColor="text1"/>
+        </w:rPr>
+      </w:pPr>
+    </w:p>
+    <w:p>
+      <w:pPr>
+        <w:spacing w:after="200"/>
+        <w:rPr>
+          <w:rFonts w:ascii="Arial" w:hAnsi="Arial" w:cs="Arial"/>
+          <w:color w:val="000000" w:themeColor="text1"/>
+        </w:rPr>
+      </w:pPr>
+    </w:p>
+    <w:p>
+      <w:pPr>
+        <w:spacing w:after="200"/>
+        <w:rPr>
+          <w:rFonts w:ascii="Arial" w:hAnsi="Arial" w:cs="Arial"/>
+          <w:color w:val="000000" w:themeColor="text1"/>
+        </w:rPr>
+      </w:pPr>
+    </w:p>
+    <w:p>
+      <w:pPr>
+        <w:spacing w:after="200"/>
+        <w:rPr>
+          <w:rFonts w:ascii="Arial" w:hAnsi="Arial" w:cs="Arial"/>
+          <w:color w:val="000000" w:themeColor="text1"/>
+        </w:rPr>
+      </w:pPr>
+    </w:p>
+    <w:p>
+      <w:pPr>
+        <w:spacing w:after="200"/>
+        <w:rPr>
+          <w:rFonts w:ascii="Arial" w:hAnsi="Arial" w:cs="Arial"/>
+          <w:color w:val="000000" w:themeColor="text1"/>
+        </w:rPr>
+      </w:pPr>
+    </w:p>
+    <w:p>
+      <w:pPr>
+        <w:spacing w:after="200"/>
+        <w:rPr>
+          <w:rFonts w:ascii="Arial" w:hAnsi="Arial" w:cs="Arial"/>
+          <w:color w:val="000000" w:themeColor="text1"/>
+        </w:rPr>
+      </w:pPr>
+    </w:p>
+    <w:p>
+      <w:pPr>
+        <w:spacing w:after="200"/>
+        <w:rPr>
+          <w:rFonts w:ascii="Arial" w:hAnsi="Arial" w:cs="Arial"/>
+          <w:color w:val="000000" w:themeColor="text1"/>
+        </w:rPr>
+      </w:pPr>
+    </w:p>
+    <w:p>
+      <w:pPr>
+        <w:spacing w:after="200"/>
+        <w:rPr>
+          <w:rFonts w:ascii="Arial" w:hAnsi="Arial" w:cs="Arial"/>
+          <w:color w:val="000000" w:themeColor="text1"/>
+        </w:rPr>
+      </w:pPr>
+    </w:p>
     <w:sectPr>
-      <w:headerReference w:type="even" r:id="rId15"/>
-      <w:headerReference w:type="default" r:id="rId16"/>
-      <w:footerReference w:type="even" r:id="rId17"/>
-      <w:footerReference w:type="default" r:id="rId18"/>
-      <w:headerReference w:type="first" r:id="rId19"/>
-      <w:footerReference w:type="first" r:id="rId20"/>
+      <w:headerReference w:type="even" r:id="rId19"/>
+      <w:headerReference w:type="default" r:id="rId20"/>
+      <w:footerReference w:type="even" r:id="rId21"/>
+      <w:footerReference w:type="default" r:id="rId22"/>
+      <w:headerReference w:type="first" r:id="rId23"/>
+      <w:footerReference w:type="first" r:id="rId24"/>
       <w:type w:val="continuous"/>
       <w:pgSz w:w="12240" w:h="15840"/>
       <w:pgMar w:top="1440" w:right="1440" w:bottom="1440" w:left="1440" w:header="720" w:footer="720" w:gutter="0"/>

</xml_diff>

<commit_message>
last minute update before class. hi!
last minute update before class. hi!
</commit_message>
<xml_diff>
--- a/CreativeCodes_101_0.9.docx
+++ b/CreativeCodes_101_0.9.docx
@@ -278,23 +278,7 @@
           <w:rFonts w:ascii="Arial" w:eastAsia="Times New Roman" w:hAnsi="Arial" w:cs="Arial"/>
           <w:color w:val="000000" w:themeColor="text1"/>
         </w:rPr>
-        <w:t xml:space="preserve"> </w:t>
-      </w:r>
-      <w:proofErr w:type="spellStart"/>
-      <w:r>
-        <w:rPr>
-          <w:rFonts w:ascii="Arial" w:eastAsia="Times New Roman" w:hAnsi="Arial" w:cs="Arial"/>
-          <w:color w:val="000000" w:themeColor="text1"/>
-        </w:rPr>
-        <w:t>SuperCollider</w:t>
-      </w:r>
-      <w:proofErr w:type="spellEnd"/>
-      <w:r>
-        <w:rPr>
-          <w:rFonts w:ascii="Arial" w:eastAsia="Times New Roman" w:hAnsi="Arial" w:cs="Arial"/>
-          <w:color w:val="000000" w:themeColor="text1"/>
-        </w:rPr>
-        <w:t xml:space="preserve">, Python, </w:t>
+        <w:t xml:space="preserve"> SuperCollider, Python, </w:t>
       </w:r>
       <w:r>
         <w:rPr>
@@ -336,23 +320,7 @@
           <w:rFonts w:ascii="Arial" w:eastAsia="Times New Roman" w:hAnsi="Arial" w:cs="Arial"/>
           <w:color w:val="000000" w:themeColor="text1"/>
         </w:rPr>
-        <w:t xml:space="preserve">This course does not provide a thorough introduction to </w:t>
-      </w:r>
-      <w:proofErr w:type="gramStart"/>
-      <w:r>
-        <w:rPr>
-          <w:rFonts w:ascii="Arial" w:eastAsia="Times New Roman" w:hAnsi="Arial" w:cs="Arial"/>
-          <w:color w:val="000000" w:themeColor="text1"/>
-        </w:rPr>
-        <w:t>any one</w:t>
-      </w:r>
-      <w:proofErr w:type="gramEnd"/>
-      <w:r>
-        <w:rPr>
-          <w:rFonts w:ascii="Arial" w:eastAsia="Times New Roman" w:hAnsi="Arial" w:cs="Arial"/>
-          <w:color w:val="000000" w:themeColor="text1"/>
-        </w:rPr>
-        <w:t xml:space="preserve"> computing language.</w:t>
+        <w:t>This course does not provide a thorough introduction to any one computing language.</w:t>
       </w:r>
     </w:p>
     <w:p>
@@ -827,7 +795,6 @@
           <w:szCs w:val="22"/>
         </w:rPr>
       </w:pPr>
-      <w:proofErr w:type="spellStart"/>
       <w:r>
         <w:rPr>
           <w:rFonts w:ascii="Arial" w:hAnsi="Arial" w:cs="Arial"/>
@@ -835,17 +802,7 @@
           <w:sz w:val="22"/>
           <w:szCs w:val="22"/>
         </w:rPr>
-        <w:t>Manaris</w:t>
-      </w:r>
-      <w:proofErr w:type="spellEnd"/>
-      <w:r>
-        <w:rPr>
-          <w:rFonts w:ascii="Arial" w:hAnsi="Arial" w:cs="Arial"/>
-          <w:color w:val="000000" w:themeColor="text1"/>
-          <w:sz w:val="22"/>
-          <w:szCs w:val="22"/>
-        </w:rPr>
-        <w:t xml:space="preserve">, Bill. </w:t>
+        <w:t xml:space="preserve">Manaris, Bill. </w:t>
       </w:r>
       <w:r>
         <w:rPr>
@@ -888,21 +845,12 @@
           <w:color w:val="000000" w:themeColor="text1"/>
         </w:rPr>
       </w:pPr>
-      <w:proofErr w:type="spellStart"/>
       <w:r>
         <w:rPr>
           <w:rFonts w:ascii="Arial" w:eastAsia="Times New Roman" w:hAnsi="Arial" w:cs="Arial"/>
           <w:color w:val="000000" w:themeColor="text1"/>
         </w:rPr>
-        <w:t>Shiffman</w:t>
-      </w:r>
-      <w:proofErr w:type="spellEnd"/>
-      <w:r>
-        <w:rPr>
-          <w:rFonts w:ascii="Arial" w:eastAsia="Times New Roman" w:hAnsi="Arial" w:cs="Arial"/>
-          <w:color w:val="000000" w:themeColor="text1"/>
-        </w:rPr>
-        <w:t xml:space="preserve">, Daniel. </w:t>
+        <w:t xml:space="preserve">Shiffman, Daniel. </w:t>
       </w:r>
       <w:r>
         <w:rPr>
@@ -1086,7 +1034,6 @@
           <w:color w:val="000000"/>
         </w:rPr>
       </w:pPr>
-      <w:proofErr w:type="spellStart"/>
       <w:r>
         <w:rPr>
           <w:rFonts w:ascii="Arial" w:eastAsia="Times New Roman" w:hAnsi="Arial" w:cs="Arial"/>
@@ -1094,48 +1041,27 @@
           <w:iCs/>
           <w:color w:val="000000"/>
         </w:rPr>
-        <w:t>collection:"Tutorials</w:t>
-      </w:r>
-      <w:proofErr w:type="spellEnd"/>
-      <w:r>
+        <w:t>collection:"Tutorials/Max Tutorials@cycling74"</w:t>
+      </w:r>
+    </w:p>
+    <w:p>
+      <w:pPr>
+        <w:ind w:left="2160"/>
         <w:rPr>
           <w:rFonts w:ascii="Arial" w:eastAsia="Times New Roman" w:hAnsi="Arial" w:cs="Arial"/>
           <w:b/>
           <w:iCs/>
           <w:color w:val="000000"/>
         </w:rPr>
-        <w:t>/Max Tutorials@cycling74"</w:t>
-      </w:r>
-    </w:p>
-    <w:p>
-      <w:pPr>
-        <w:ind w:left="2160"/>
+      </w:pPr>
+      <w:r>
         <w:rPr>
           <w:rFonts w:ascii="Arial" w:eastAsia="Times New Roman" w:hAnsi="Arial" w:cs="Arial"/>
           <w:b/>
           <w:iCs/>
           <w:color w:val="000000"/>
         </w:rPr>
-      </w:pPr>
-      <w:proofErr w:type="spellStart"/>
-      <w:r>
-        <w:rPr>
-          <w:rFonts w:ascii="Arial" w:eastAsia="Times New Roman" w:hAnsi="Arial" w:cs="Arial"/>
-          <w:b/>
-          <w:iCs/>
-          <w:color w:val="000000"/>
-        </w:rPr>
-        <w:t>collection:"Tutorials</w:t>
-      </w:r>
-      <w:proofErr w:type="spellEnd"/>
-      <w:r>
-        <w:rPr>
-          <w:rFonts w:ascii="Arial" w:eastAsia="Times New Roman" w:hAnsi="Arial" w:cs="Arial"/>
-          <w:b/>
-          <w:iCs/>
-          <w:color w:val="000000"/>
-        </w:rPr>
-        <w:t>/MSP Tutorials@cycling74"</w:t>
+        <w:t>collection:"Tutorials/MSP Tutorials@cycling74"</w:t>
       </w:r>
     </w:p>
     <w:p>
@@ -1474,6 +1400,54 @@
     </w:p>
     <w:p>
       <w:pPr>
+        <w:ind w:left="2160"/>
+        <w:rPr>
+          <w:rFonts w:ascii="Arial" w:eastAsia="Times New Roman" w:hAnsi="Arial" w:cs="Arial"/>
+          <w:b/>
+          <w:bCs/>
+          <w:color w:val="000000"/>
+        </w:rPr>
+      </w:pPr>
+    </w:p>
+    <w:p>
+      <w:pPr>
+        <w:ind w:left="2160"/>
+        <w:rPr>
+          <w:rFonts w:ascii="Arial" w:eastAsia="Times New Roman" w:hAnsi="Arial" w:cs="Arial"/>
+          <w:b/>
+          <w:bCs/>
+          <w:color w:val="000000"/>
+        </w:rPr>
+      </w:pPr>
+      <w:r>
+        <w:rPr>
+          <w:rFonts w:ascii="Arial" w:eastAsia="Times New Roman" w:hAnsi="Arial" w:cs="Arial"/>
+          <w:b/>
+          <w:bCs/>
+          <w:color w:val="000000"/>
+        </w:rPr>
+        <w:t>Python</w:t>
+      </w:r>
+    </w:p>
+    <w:p>
+      <w:pPr>
+        <w:spacing w:line="240" w:lineRule="auto"/>
+        <w:ind w:left="2160"/>
+        <w:rPr>
+          <w:rFonts w:ascii="Arial" w:eastAsia="Times New Roman" w:hAnsi="Arial" w:cs="Arial"/>
+          <w:color w:val="000000" w:themeColor="text1"/>
+        </w:rPr>
+      </w:pPr>
+      <w:r>
+        <w:rPr>
+          <w:rFonts w:ascii="Arial" w:eastAsia="Times New Roman" w:hAnsi="Arial" w:cs="Arial"/>
+          <w:color w:val="000000" w:themeColor="text1"/>
+        </w:rPr>
+        <w:t>Extremely powerful code based platform</w:t>
+      </w:r>
+    </w:p>
+    <w:p>
+      <w:pPr>
         <w:spacing w:line="240" w:lineRule="auto"/>
         <w:ind w:left="2160"/>
         <w:rPr>
@@ -1869,6 +1843,7 @@
         <w:rPr>
           <w:color w:val="000000" w:themeColor="text1"/>
         </w:rPr>
+        <w:lastRenderedPageBreak/>
         <w:t>Final Project</w:t>
       </w:r>
       <w:r>
@@ -2083,21 +2058,7 @@
         <w:rPr>
           <w:color w:val="000000" w:themeColor="text1"/>
         </w:rPr>
-        <w:t xml:space="preserve"> work and experiment in class. Discussions, critiques lectures and demonstrations provide the basis for the successful completion of projects, and they are difficult to re-create outside of class. </w:t>
-      </w:r>
-      <w:proofErr w:type="gramStart"/>
-      <w:r>
-        <w:rPr>
-          <w:color w:val="000000" w:themeColor="text1"/>
-        </w:rPr>
-        <w:t>In order to</w:t>
-      </w:r>
-      <w:proofErr w:type="gramEnd"/>
-      <w:r>
-        <w:rPr>
-          <w:color w:val="000000" w:themeColor="text1"/>
-        </w:rPr>
-        <w:t xml:space="preserve"> participate, you must be in attendance. </w:t>
+        <w:t xml:space="preserve"> work and experiment in class. Discussions, critiques lectures and demonstrations provide the basis for the successful completion of projects, and they are difficult to re-create outside of class. In order to participate, you must be in attendance. </w:t>
       </w:r>
       <w:r>
         <w:rPr>
@@ -2341,23 +2302,7 @@
         <w:rPr>
           <w:color w:val="000000" w:themeColor="text1"/>
         </w:rPr>
-        <w:t>5 different recordings. (</w:t>
-      </w:r>
-      <w:proofErr w:type="spellStart"/>
-      <w:proofErr w:type="gramStart"/>
-      <w:r>
-        <w:rPr>
-          <w:color w:val="000000" w:themeColor="text1"/>
-        </w:rPr>
-        <w:t>ie</w:t>
-      </w:r>
-      <w:proofErr w:type="spellEnd"/>
-      <w:proofErr w:type="gramEnd"/>
-      <w:r>
-        <w:rPr>
-          <w:color w:val="000000" w:themeColor="text1"/>
-        </w:rPr>
-        <w:t xml:space="preserve">, </w:t>
+        <w:t xml:space="preserve">5 different recordings. (ie, </w:t>
       </w:r>
       <w:r>
         <w:rPr>
@@ -2411,21 +2356,7 @@
         <w:rPr>
           <w:color w:val="000000" w:themeColor="text1"/>
         </w:rPr>
-        <w:t xml:space="preserve"> second recordings, and one </w:t>
-      </w:r>
-      <w:proofErr w:type="gramStart"/>
-      <w:r>
-        <w:rPr>
-          <w:color w:val="000000" w:themeColor="text1"/>
-        </w:rPr>
-        <w:t>3 minute</w:t>
-      </w:r>
-      <w:proofErr w:type="gramEnd"/>
-      <w:r>
-        <w:rPr>
-          <w:color w:val="000000" w:themeColor="text1"/>
-        </w:rPr>
-        <w:t xml:space="preserve"> recording</w:t>
+        <w:t xml:space="preserve"> second recordings, and one 3 minute recording</w:t>
       </w:r>
       <w:r>
         <w:rPr>
@@ -2449,21 +2380,7 @@
         <w:rPr>
           <w:color w:val="000000" w:themeColor="text1"/>
         </w:rPr>
-        <w:t xml:space="preserve"> You can record with a </w:t>
-      </w:r>
-      <w:proofErr w:type="gramStart"/>
-      <w:r>
-        <w:rPr>
-          <w:color w:val="000000" w:themeColor="text1"/>
-        </w:rPr>
-        <w:t>high quality</w:t>
-      </w:r>
-      <w:proofErr w:type="gramEnd"/>
-      <w:r>
-        <w:rPr>
-          <w:color w:val="000000" w:themeColor="text1"/>
-        </w:rPr>
-        <w:t xml:space="preserve"> field recorder you borrow from the university, you can record with your phone</w:t>
+        <w:t xml:space="preserve"> You can record with a high quality field recorder you borrow from the university, you can record with your phone</w:t>
       </w:r>
       <w:r>
         <w:rPr>
@@ -2518,6 +2435,27 @@
           <w:color w:val="000000" w:themeColor="text1"/>
         </w:rPr>
         <w:t xml:space="preserve"> to help simplify this task.</w:t>
+      </w:r>
+      <w:r>
+        <w:rPr>
+          <w:color w:val="000000" w:themeColor="text1"/>
+        </w:rPr>
+        <w:t xml:space="preserve"> But ultimately you are encouraged to: </w:t>
+      </w:r>
+      <w:r>
+        <w:rPr>
+          <w:b/>
+          <w:bCs/>
+          <w:color w:val="000000" w:themeColor="text1"/>
+          <w:u w:val="single"/>
+        </w:rPr>
+        <w:t>make it your own</w:t>
+      </w:r>
+      <w:r>
+        <w:rPr>
+          <w:color w:val="000000" w:themeColor="text1"/>
+        </w:rPr>
+        <w:t xml:space="preserve"> and may disregard time and file requirements as the semester goes on and you figure out what your’e doing.</w:t>
       </w:r>
     </w:p>
     <w:p>
@@ -2932,7 +2870,21 @@
           <w:bCs/>
           <w:color w:val="000000" w:themeColor="text1"/>
         </w:rPr>
-        <w:t>a creative thesis and execute it.</w:t>
+        <w:t>a creative thesis and execute it</w:t>
+      </w:r>
+      <w:r>
+        <w:rPr>
+          <w:bCs/>
+          <w:color w:val="000000" w:themeColor="text1"/>
+        </w:rPr>
+        <w:t xml:space="preserve">, utilizing your audio corpus. The project may include video, audio, drawing, and must somehow utilize a computational process to illuminate your </w:t>
+      </w:r>
+      <w:r>
+        <w:rPr>
+          <w:bCs/>
+          <w:color w:val="000000" w:themeColor="text1"/>
+        </w:rPr>
+        <w:t>corpus.</w:t>
       </w:r>
     </w:p>
     <w:p>
@@ -2980,63 +2932,13 @@
         <w:rPr>
           <w:rFonts w:ascii="Arial" w:hAnsi="Arial" w:cs="Arial"/>
         </w:rPr>
-        <w:t xml:space="preserve">The use of Machine Learning tools such as </w:t>
-      </w:r>
-      <w:proofErr w:type="spellStart"/>
-      <w:r>
-        <w:rPr>
-          <w:rFonts w:ascii="Arial" w:hAnsi="Arial" w:cs="Arial"/>
-        </w:rPr>
-        <w:t>ChatGPT</w:t>
-      </w:r>
-      <w:proofErr w:type="spellEnd"/>
-      <w:r>
-        <w:rPr>
-          <w:rFonts w:ascii="Arial" w:hAnsi="Arial" w:cs="Arial"/>
-        </w:rPr>
-        <w:t xml:space="preserve"> and Claude are permitted, generally. In some </w:t>
-      </w:r>
-      <w:proofErr w:type="gramStart"/>
-      <w:r>
-        <w:rPr>
-          <w:rFonts w:ascii="Arial" w:hAnsi="Arial" w:cs="Arial"/>
-        </w:rPr>
-        <w:t>cases</w:t>
-      </w:r>
-      <w:proofErr w:type="gramEnd"/>
-      <w:r>
-        <w:rPr>
-          <w:rFonts w:ascii="Arial" w:hAnsi="Arial" w:cs="Arial"/>
-        </w:rPr>
-        <w:t xml:space="preserve"> we will explore them deliberately. In some </w:t>
-      </w:r>
-      <w:proofErr w:type="gramStart"/>
-      <w:r>
-        <w:rPr>
-          <w:rFonts w:ascii="Arial" w:hAnsi="Arial" w:cs="Arial"/>
-        </w:rPr>
-        <w:t>instances</w:t>
-      </w:r>
-      <w:proofErr w:type="gramEnd"/>
-      <w:r>
-        <w:rPr>
-          <w:rFonts w:ascii="Arial" w:hAnsi="Arial" w:cs="Arial"/>
-        </w:rPr>
-        <w:t xml:space="preserve"> you will be discouraged from using these tools. </w:t>
-      </w:r>
-      <w:proofErr w:type="spellStart"/>
-      <w:r>
-        <w:rPr>
-          <w:rFonts w:ascii="Arial" w:hAnsi="Arial" w:cs="Arial"/>
-        </w:rPr>
-        <w:t xml:space="preserve">AI </w:t>
-      </w:r>
-      <w:proofErr w:type="spellEnd"/>
-      <w:r>
-        <w:rPr>
-          <w:rFonts w:ascii="Arial" w:hAnsi="Arial" w:cs="Arial"/>
-        </w:rPr>
-        <w:t>represents a sea change</w:t>
+        <w:t xml:space="preserve">The use of Machine Learning tools such as ChatGPT and Claude are permitted, generally. In some cases we will explore them deliberately. In some instances you will be discouraged from using these tools. </w:t>
+      </w:r>
+      <w:r>
+        <w:rPr>
+          <w:rFonts w:ascii="Arial" w:hAnsi="Arial" w:cs="Arial"/>
+        </w:rPr>
+        <w:t>AI represents a sea change</w:t>
       </w:r>
       <w:r>
         <w:rPr>
@@ -3076,6 +2978,7 @@
         <w:rPr>
           <w:rFonts w:ascii="Arial" w:hAnsi="Arial" w:cs="Arial"/>
         </w:rPr>
+        <w:lastRenderedPageBreak/>
         <w:t xml:space="preserve">I expect you </w:t>
       </w:r>
       <w:r>
@@ -3088,21 +2991,7 @@
         <w:rPr>
           <w:rFonts w:ascii="Arial" w:hAnsi="Arial" w:cs="Arial"/>
         </w:rPr>
-        <w:t>AI (</w:t>
-      </w:r>
-      <w:proofErr w:type="spellStart"/>
-      <w:r>
-        <w:rPr>
-          <w:rFonts w:ascii="Arial" w:hAnsi="Arial" w:cs="Arial"/>
-        </w:rPr>
-        <w:t>ChatGPT</w:t>
-      </w:r>
-      <w:proofErr w:type="spellEnd"/>
-      <w:r>
-        <w:rPr>
-          <w:rFonts w:ascii="Arial" w:hAnsi="Arial" w:cs="Arial"/>
-        </w:rPr>
-        <w:t xml:space="preserve"> and image generation tools, at a minimum), in this class. In fact, some assignments will require it. Learning to use AI is an emerging skill</w:t>
+        <w:t>AI (ChatGPT and image generation tools, at a minimum), in this class. In fact, some assignments will require it. Learning to use AI is an emerging skill</w:t>
       </w:r>
       <w:r>
         <w:rPr>
@@ -3114,21 +3003,7 @@
         <w:rPr>
           <w:rFonts w:ascii="Arial" w:hAnsi="Arial" w:cs="Arial"/>
         </w:rPr>
-        <w:t xml:space="preserve">If you provide minimum effort prompts, you will get low quality results. You will need to refine your prompts </w:t>
-      </w:r>
-      <w:proofErr w:type="gramStart"/>
-      <w:r>
-        <w:rPr>
-          <w:rFonts w:ascii="Arial" w:hAnsi="Arial" w:cs="Arial"/>
-        </w:rPr>
-        <w:t>in order to</w:t>
-      </w:r>
-      <w:proofErr w:type="gramEnd"/>
-      <w:r>
-        <w:rPr>
-          <w:rFonts w:ascii="Arial" w:hAnsi="Arial" w:cs="Arial"/>
-        </w:rPr>
-        <w:t xml:space="preserve"> get good outcomes. This will take work.</w:t>
+        <w:t>If you provide minimum effort prompts, you will get low quality results. You will need to refine your prompts in order to get good outcomes. This will take work.</w:t>
       </w:r>
     </w:p>
     <w:p>
@@ -3162,15 +3037,34 @@
         <w:rPr>
           <w:rFonts w:ascii="Arial" w:hAnsi="Arial" w:cs="Arial"/>
         </w:rPr>
-        <w:t xml:space="preserve">. You will be responsible for any errors or omissions provided by the tool. AI is a tool, but one that you need to acknowledge using. Please include a paragraph at the end of any assignment that uses AI explaining what you used the AI </w:t>
-      </w:r>
-      <w:r>
-        <w:rPr>
-          <w:rFonts w:ascii="Arial" w:hAnsi="Arial" w:cs="Arial"/>
-        </w:rPr>
-        <w:lastRenderedPageBreak/>
-        <w:t>for and what prompts you used to get the results. Failure to do so is in violation of the academic honesty policies.</w:t>
-      </w:r>
+        <w:t xml:space="preserve">. You will be responsible for any errors or omissions provided by the tool. AI is a tool, but one that you need to acknowledge using. Please include a paragraph </w:t>
+      </w:r>
+      <w:r>
+        <w:rPr>
+          <w:rFonts w:ascii="Arial" w:hAnsi="Arial" w:cs="Arial"/>
+        </w:rPr>
+        <w:t xml:space="preserve">or citation </w:t>
+      </w:r>
+      <w:r>
+        <w:rPr>
+          <w:rFonts w:ascii="Arial" w:hAnsi="Arial" w:cs="Arial"/>
+        </w:rPr>
+        <w:t xml:space="preserve">on </w:t>
+      </w:r>
+      <w:r>
+        <w:rPr>
+          <w:rFonts w:ascii="Arial" w:hAnsi="Arial" w:cs="Arial"/>
+        </w:rPr>
+        <w:t>any assignment that uses AI explaining what you used the AI for and what prompts you used to get the results. Failure to do so is in violation of the academic honesty policies.</w:t>
+      </w:r>
+    </w:p>
+    <w:p>
+      <w:pPr>
+        <w:spacing w:line="240" w:lineRule="auto"/>
+        <w:rPr>
+          <w:rFonts w:ascii="Arial" w:hAnsi="Arial" w:cs="Arial"/>
+        </w:rPr>
+      </w:pPr>
     </w:p>
     <w:p>
       <w:pPr>
@@ -3338,68 +3232,67 @@
         </w:rPr>
         <w:t xml:space="preserve">Art from </w:t>
       </w:r>
-      <w:proofErr w:type="gramStart"/>
       <w:r>
         <w:rPr>
           <w:iCs/>
           <w:sz w:val="23"/>
           <w:szCs w:val="23"/>
         </w:rPr>
-        <w:t>Pre Computer</w:t>
-      </w:r>
-      <w:proofErr w:type="gramEnd"/>
+        <w:t xml:space="preserve">Pre Computer </w:t>
+      </w:r>
       <w:r>
         <w:rPr>
           <w:iCs/>
           <w:sz w:val="23"/>
           <w:szCs w:val="23"/>
         </w:rPr>
-        <w:t xml:space="preserve"> </w:t>
-      </w:r>
-      <w:r>
+        <w:t>Algorithms</w:t>
+      </w:r>
+    </w:p>
+    <w:p>
+      <w:pPr>
+        <w:pStyle w:val="Normal1"/>
+        <w:spacing w:line="240" w:lineRule="auto"/>
         <w:rPr>
           <w:iCs/>
           <w:sz w:val="23"/>
           <w:szCs w:val="23"/>
         </w:rPr>
-        <w:t>Algorithms</w:t>
-      </w:r>
-    </w:p>
-    <w:p>
-      <w:pPr>
-        <w:pStyle w:val="Normal1"/>
-        <w:spacing w:line="240" w:lineRule="auto"/>
+      </w:pPr>
+      <w:r>
         <w:rPr>
           <w:iCs/>
           <w:sz w:val="23"/>
           <w:szCs w:val="23"/>
         </w:rPr>
-      </w:pPr>
+        <w:t>Sol Lewitt</w:t>
+      </w:r>
       <w:r>
         <w:rPr>
           <w:iCs/>
           <w:sz w:val="23"/>
           <w:szCs w:val="23"/>
         </w:rPr>
-        <w:t xml:space="preserve">Sol </w:t>
-      </w:r>
-      <w:proofErr w:type="spellStart"/>
-      <w:r>
+        <w:t xml:space="preserve"> — pencil instructions for drafters</w:t>
+      </w:r>
+    </w:p>
+    <w:p>
+      <w:pPr>
+        <w:pStyle w:val="Normal1"/>
+        <w:spacing w:line="240" w:lineRule="auto"/>
         <w:rPr>
           <w:iCs/>
           <w:sz w:val="23"/>
           <w:szCs w:val="23"/>
         </w:rPr>
-        <w:t>Lewitt</w:t>
-      </w:r>
-      <w:proofErr w:type="spellEnd"/>
+      </w:pPr>
       <w:r>
         <w:rPr>
           <w:iCs/>
           <w:sz w:val="23"/>
           <w:szCs w:val="23"/>
         </w:rPr>
-        <w:t xml:space="preserve"> — pencil instructions for drafters</w:t>
+        <w:t>Tristan Perich (drawing machines)</w:t>
       </w:r>
     </w:p>
     <w:p>
@@ -3412,95 +3305,40 @@
           <w:szCs w:val="23"/>
         </w:rPr>
       </w:pPr>
-      <w:r>
+    </w:p>
+    <w:p>
+      <w:pPr>
+        <w:pStyle w:val="Normal1"/>
+        <w:spacing w:line="240" w:lineRule="auto"/>
         <w:rPr>
           <w:iCs/>
           <w:sz w:val="23"/>
           <w:szCs w:val="23"/>
         </w:rPr>
-        <w:t xml:space="preserve">Tristan </w:t>
-      </w:r>
-      <w:proofErr w:type="spellStart"/>
+      </w:pPr>
       <w:r>
         <w:rPr>
           <w:iCs/>
           <w:sz w:val="23"/>
           <w:szCs w:val="23"/>
         </w:rPr>
-        <w:t>Perich</w:t>
-      </w:r>
-      <w:proofErr w:type="spellEnd"/>
+        <w:t>Basic Concepts in Code</w:t>
+      </w:r>
       <w:r>
         <w:rPr>
           <w:iCs/>
           <w:sz w:val="23"/>
           <w:szCs w:val="23"/>
         </w:rPr>
-        <w:t xml:space="preserve"> (drawing machines)</w:t>
-      </w:r>
-    </w:p>
-    <w:p>
-      <w:pPr>
-        <w:pStyle w:val="Normal1"/>
-        <w:spacing w:line="240" w:lineRule="auto"/>
+        <w:t>: conditional logic</w:t>
+      </w:r>
+      <w:r>
         <w:rPr>
           <w:iCs/>
           <w:sz w:val="23"/>
           <w:szCs w:val="23"/>
         </w:rPr>
-      </w:pPr>
-    </w:p>
-    <w:p>
-      <w:pPr>
-        <w:pStyle w:val="Normal1"/>
-        <w:spacing w:line="240" w:lineRule="auto"/>
-        <w:rPr>
-          <w:iCs/>
-          <w:sz w:val="23"/>
-          <w:szCs w:val="23"/>
-        </w:rPr>
-      </w:pPr>
-      <w:r>
-        <w:rPr>
-          <w:iCs/>
-          <w:sz w:val="23"/>
-          <w:szCs w:val="23"/>
-        </w:rPr>
-        <w:t>Basic Concepts in Code</w:t>
-      </w:r>
-      <w:r>
-        <w:rPr>
-          <w:iCs/>
-          <w:sz w:val="23"/>
-          <w:szCs w:val="23"/>
-        </w:rPr>
-        <w:t>: conditional logic</w:t>
-      </w:r>
-      <w:r>
-        <w:rPr>
-          <w:iCs/>
-          <w:sz w:val="23"/>
-          <w:szCs w:val="23"/>
-        </w:rPr>
-        <w:t xml:space="preserve">, </w:t>
-      </w:r>
-      <w:proofErr w:type="spellStart"/>
-      <w:r>
-        <w:rPr>
-          <w:iCs/>
-          <w:sz w:val="23"/>
-          <w:szCs w:val="23"/>
-        </w:rPr>
-        <w:t>boolean</w:t>
-      </w:r>
-      <w:proofErr w:type="spellEnd"/>
-      <w:r>
-        <w:rPr>
-          <w:iCs/>
-          <w:sz w:val="23"/>
-          <w:szCs w:val="23"/>
-        </w:rPr>
-        <w:t xml:space="preserve"> statements</w:t>
+        <w:t>, boolean statements</w:t>
       </w:r>
     </w:p>
     <w:p>
@@ -3737,23 +3575,7 @@
           <w:bCs/>
           <w:color w:val="000000" w:themeColor="text1"/>
         </w:rPr>
-        <w:t xml:space="preserve"> by writing instructions ala Sol </w:t>
-      </w:r>
-      <w:proofErr w:type="spellStart"/>
-      <w:r>
-        <w:rPr>
-          <w:bCs/>
-          <w:color w:val="000000" w:themeColor="text1"/>
-        </w:rPr>
-        <w:t>Lewitt</w:t>
-      </w:r>
-      <w:proofErr w:type="spellEnd"/>
-      <w:r>
-        <w:rPr>
-          <w:bCs/>
-          <w:color w:val="000000" w:themeColor="text1"/>
-        </w:rPr>
-        <w:t xml:space="preserve"> and executing it</w:t>
+        <w:t xml:space="preserve"> by writing instructions ala Sol Lewitt and executing it</w:t>
       </w:r>
     </w:p>
     <w:p>
@@ -3945,25 +3767,8 @@
           <w:sz w:val="23"/>
           <w:szCs w:val="23"/>
         </w:rPr>
-        <w:t xml:space="preserve">Basic Concepts in Code: conditional logic, </w:t>
-      </w:r>
-      <w:proofErr w:type="spellStart"/>
-      <w:r>
-        <w:rPr>
-          <w:iCs/>
-          <w:sz w:val="23"/>
-          <w:szCs w:val="23"/>
-        </w:rPr>
-        <w:t>boolean</w:t>
-      </w:r>
-      <w:proofErr w:type="spellEnd"/>
-      <w:r>
-        <w:rPr>
-          <w:iCs/>
-          <w:sz w:val="23"/>
-          <w:szCs w:val="23"/>
-        </w:rPr>
-        <w:t xml:space="preserve"> statements</w:t>
+        <w:lastRenderedPageBreak/>
+        <w:t>Basic Concepts in Code: conditional logic, boolean statements</w:t>
       </w:r>
     </w:p>
     <w:p>
@@ -4081,7 +3886,6 @@
           <w:sz w:val="23"/>
           <w:szCs w:val="23"/>
         </w:rPr>
-        <w:lastRenderedPageBreak/>
         <w:t>Introduction to Control Voltage</w:t>
       </w:r>
       <w:r>
@@ -4091,27 +3895,7 @@
           <w:sz w:val="23"/>
           <w:szCs w:val="23"/>
         </w:rPr>
-        <w:t xml:space="preserve"> —automation (modulating pitch, </w:t>
-      </w:r>
-      <w:proofErr w:type="gramStart"/>
-      <w:r>
-        <w:rPr>
-          <w:rFonts w:ascii="Calibri" w:hAnsi="Calibri"/>
-          <w:b/>
-          <w:sz w:val="23"/>
-          <w:szCs w:val="23"/>
-        </w:rPr>
-        <w:t>volume</w:t>
-      </w:r>
-      <w:proofErr w:type="gramEnd"/>
-      <w:r>
-        <w:rPr>
-          <w:rFonts w:ascii="Calibri" w:hAnsi="Calibri"/>
-          <w:b/>
-          <w:sz w:val="23"/>
-          <w:szCs w:val="23"/>
-        </w:rPr>
-        <w:t xml:space="preserve"> and other things)</w:t>
+        <w:t xml:space="preserve"> —automation (modulating pitch, volume and other things)</w:t>
       </w:r>
     </w:p>
     <w:p>
@@ -4149,37 +3933,38 @@
           <w:sz w:val="23"/>
           <w:szCs w:val="23"/>
         </w:rPr>
-        <w:t xml:space="preserve">Moog / </w:t>
-      </w:r>
-      <w:proofErr w:type="spellStart"/>
-      <w:r>
+        <w:t>Moog / Bucha / Serge</w:t>
+      </w:r>
+    </w:p>
+    <w:p>
+      <w:pPr>
+        <w:pStyle w:val="Normal1"/>
+        <w:spacing w:line="240" w:lineRule="auto"/>
         <w:rPr>
           <w:rFonts w:ascii="Calibri" w:hAnsi="Calibri"/>
           <w:sz w:val="23"/>
           <w:szCs w:val="23"/>
         </w:rPr>
-        <w:t>Bucha</w:t>
-      </w:r>
-      <w:proofErr w:type="spellEnd"/>
-      <w:r>
+      </w:pPr>
+    </w:p>
+    <w:p>
+      <w:pPr>
+        <w:pStyle w:val="Normal1"/>
+        <w:spacing w:line="240" w:lineRule="auto"/>
         <w:rPr>
           <w:rFonts w:ascii="Calibri" w:hAnsi="Calibri"/>
           <w:sz w:val="23"/>
           <w:szCs w:val="23"/>
         </w:rPr>
-        <w:t xml:space="preserve"> / Serge</w:t>
-      </w:r>
-    </w:p>
-    <w:p>
-      <w:pPr>
-        <w:pStyle w:val="Normal1"/>
-        <w:spacing w:line="240" w:lineRule="auto"/>
+      </w:pPr>
+      <w:r>
         <w:rPr>
           <w:rFonts w:ascii="Calibri" w:hAnsi="Calibri"/>
           <w:sz w:val="23"/>
           <w:szCs w:val="23"/>
         </w:rPr>
-      </w:pPr>
+        <w:t>Going deeper with max:</w:t>
+      </w:r>
     </w:p>
     <w:p>
       <w:pPr>
@@ -4197,7 +3982,7 @@
           <w:sz w:val="23"/>
           <w:szCs w:val="23"/>
         </w:rPr>
-        <w:t>Going deeper with max:</w:t>
+        <w:t>Class exercise: make a 5 note synthesizer controlled by the buttons ASDFG.</w:t>
       </w:r>
     </w:p>
     <w:p>
@@ -4210,21 +3995,23 @@
           <w:szCs w:val="23"/>
         </w:rPr>
       </w:pPr>
-      <w:r>
+    </w:p>
+    <w:p>
+      <w:pPr>
+        <w:pStyle w:val="Normal1"/>
+        <w:spacing w:line="240" w:lineRule="auto"/>
         <w:rPr>
           <w:rFonts w:ascii="Calibri" w:hAnsi="Calibri"/>
           <w:sz w:val="23"/>
           <w:szCs w:val="23"/>
         </w:rPr>
-        <w:t>Class exercise: make a 5 note synthesizer controlled by the buttons ASDFG.</w:t>
-      </w:r>
+      </w:pPr>
     </w:p>
     <w:p>
       <w:pPr>
         <w:pStyle w:val="Normal1"/>
         <w:spacing w:line="240" w:lineRule="auto"/>
         <w:rPr>
-          <w:rFonts w:ascii="Calibri" w:hAnsi="Calibri"/>
           <w:sz w:val="23"/>
           <w:szCs w:val="23"/>
         </w:rPr>
@@ -4232,27 +4019,6 @@
     </w:p>
     <w:p>
       <w:pPr>
-        <w:pStyle w:val="Normal1"/>
-        <w:spacing w:line="240" w:lineRule="auto"/>
-        <w:rPr>
-          <w:rFonts w:ascii="Calibri" w:hAnsi="Calibri"/>
-          <w:sz w:val="23"/>
-          <w:szCs w:val="23"/>
-        </w:rPr>
-      </w:pPr>
-    </w:p>
-    <w:p>
-      <w:pPr>
-        <w:pStyle w:val="Normal1"/>
-        <w:spacing w:line="240" w:lineRule="auto"/>
-        <w:rPr>
-          <w:sz w:val="23"/>
-          <w:szCs w:val="23"/>
-        </w:rPr>
-      </w:pPr>
-    </w:p>
-    <w:p>
-      <w:pPr>
         <w:spacing w:after="200" w:line="240" w:lineRule="auto"/>
         <w:rPr>
           <w:rFonts w:ascii="Arial" w:hAnsi="Arial" w:cs="Arial"/>
@@ -4280,23 +4046,7 @@
           <w:rFonts w:ascii="Arial" w:hAnsi="Arial" w:cs="Arial"/>
           <w:color w:val="000000" w:themeColor="text1"/>
         </w:rPr>
-        <w:t xml:space="preserve">Audacity Tutorial—how to mix, normalize, </w:t>
-      </w:r>
-      <w:proofErr w:type="gramStart"/>
-      <w:r>
-        <w:rPr>
-          <w:rFonts w:ascii="Arial" w:hAnsi="Arial" w:cs="Arial"/>
-          <w:color w:val="000000" w:themeColor="text1"/>
-        </w:rPr>
-        <w:t>trim</w:t>
-      </w:r>
-      <w:proofErr w:type="gramEnd"/>
-      <w:r>
-        <w:rPr>
-          <w:rFonts w:ascii="Arial" w:hAnsi="Arial" w:cs="Arial"/>
-          <w:color w:val="000000" w:themeColor="text1"/>
-        </w:rPr>
-        <w:t xml:space="preserve"> and edit waveforms.</w:t>
+        <w:t>Audacity Tutorial—how to mix, normalize, trim and edit waveforms.</w:t>
       </w:r>
     </w:p>
     <w:p>
@@ -4312,23 +4062,7 @@
           <w:rFonts w:ascii="Arial" w:hAnsi="Arial" w:cs="Arial"/>
           <w:color w:val="000000" w:themeColor="text1"/>
         </w:rPr>
-        <w:t xml:space="preserve">Sol </w:t>
-      </w:r>
-      <w:proofErr w:type="spellStart"/>
-      <w:r>
-        <w:rPr>
-          <w:rFonts w:ascii="Arial" w:hAnsi="Arial" w:cs="Arial"/>
-          <w:color w:val="000000" w:themeColor="text1"/>
-        </w:rPr>
-        <w:t>Lewitt</w:t>
-      </w:r>
-      <w:proofErr w:type="spellEnd"/>
-      <w:r>
-        <w:rPr>
-          <w:rFonts w:ascii="Arial" w:hAnsi="Arial" w:cs="Arial"/>
-          <w:color w:val="000000" w:themeColor="text1"/>
-        </w:rPr>
-        <w:t xml:space="preserve"> revisited</w:t>
+        <w:t>Sol Lewitt revisited</w:t>
       </w:r>
     </w:p>
     <w:p>
@@ -4479,25 +4213,7 @@
           <w:sz w:val="23"/>
           <w:szCs w:val="23"/>
         </w:rPr>
-        <w:t xml:space="preserve">it can do anything you want it to do, </w:t>
-      </w:r>
-      <w:proofErr w:type="gramStart"/>
-      <w:r>
-        <w:rPr>
-          <w:rFonts w:ascii="Calibri" w:hAnsi="Calibri"/>
-          <w:sz w:val="23"/>
-          <w:szCs w:val="23"/>
-        </w:rPr>
-        <w:t>as long as</w:t>
-      </w:r>
-      <w:proofErr w:type="gramEnd"/>
-      <w:r>
-        <w:rPr>
-          <w:rFonts w:ascii="Calibri" w:hAnsi="Calibri"/>
-          <w:sz w:val="23"/>
-          <w:szCs w:val="23"/>
-        </w:rPr>
-        <w:t xml:space="preserve"> you’re able to control it. Make sure it is controlled by the buttons ASDFG. Consider: what tuning system should it adhere it? How many voices should it have? should have control of volume AND pitch</w:t>
+        <w:t>it can do anything you want it to do, as long as you’re able to control it. Make sure it is controlled by the buttons ASDFG. Consider: what tuning system should it adhere it? How many voices should it have? should have control of volume AND pitch</w:t>
       </w:r>
       <w:r>
         <w:rPr>
@@ -4698,6 +4414,7 @@
           <w:noProof/>
           <w:color w:val="000000" w:themeColor="text1"/>
         </w:rPr>
+        <w:lastRenderedPageBreak/>
         <w:pict w14:anchorId="7B0A2F1F">
           <v:rect id="_x0000_i1037" alt="" style="width:468pt;height:.05pt;mso-width-percent:0;mso-height-percent:0;mso-width-percent:0;mso-height-percent:0" o:hralign="center" o:hrstd="t" o:hr="t" fillcolor="#a0a0a0" stroked="f"/>
         </w:pict>
@@ -4822,7 +4539,6 @@
           <w:rFonts w:ascii="Arial" w:hAnsi="Arial" w:cs="Arial"/>
           <w:color w:val="000000" w:themeColor="text1"/>
         </w:rPr>
-        <w:lastRenderedPageBreak/>
         <w:t xml:space="preserve">Class </w:t>
       </w:r>
       <w:r>
@@ -5033,6 +4749,38 @@
     </w:p>
     <w:p>
       <w:pPr>
+        <w:spacing w:after="200"/>
+        <w:rPr>
+          <w:rFonts w:ascii="Arial" w:hAnsi="Arial" w:cs="Arial"/>
+          <w:color w:val="000000" w:themeColor="text1"/>
+        </w:rPr>
+      </w:pPr>
+      <w:r>
+        <w:rPr>
+          <w:rFonts w:ascii="Arial" w:hAnsi="Arial" w:cs="Arial"/>
+          <w:color w:val="000000" w:themeColor="text1"/>
+        </w:rPr>
+        <w:t>Hardware day</w:t>
+      </w:r>
+    </w:p>
+    <w:p>
+      <w:pPr>
+        <w:spacing w:after="200"/>
+        <w:rPr>
+          <w:rFonts w:ascii="Arial" w:hAnsi="Arial" w:cs="Arial"/>
+          <w:color w:val="000000" w:themeColor="text1"/>
+        </w:rPr>
+      </w:pPr>
+      <w:r>
+        <w:rPr>
+          <w:rFonts w:ascii="Arial" w:hAnsi="Arial" w:cs="Arial"/>
+          <w:color w:val="000000" w:themeColor="text1"/>
+        </w:rPr>
+        <w:t xml:space="preserve">Esp32 </w:t>
+      </w:r>
+    </w:p>
+    <w:p>
+      <w:pPr>
         <w:pStyle w:val="Normal1"/>
         <w:spacing w:line="240" w:lineRule="auto"/>
         <w:rPr>
@@ -5480,6 +5228,7 @@
           <w:i/>
           <w:color w:val="000000" w:themeColor="text1"/>
         </w:rPr>
+        <w:lastRenderedPageBreak/>
         <w:t xml:space="preserve">12/12—12/16 </w:t>
       </w:r>
       <w:r>

</xml_diff>

<commit_message>
added materials for class 2!
</commit_message>
<xml_diff>
--- a/CreativeCodes_101_0.9.docx
+++ b/CreativeCodes_101_0.9.docx
@@ -1452,11 +1452,72 @@
         <w:ind w:left="2160"/>
         <w:rPr>
           <w:rFonts w:ascii="Arial" w:eastAsia="Times New Roman" w:hAnsi="Arial" w:cs="Arial"/>
+          <w:color w:val="000000" w:themeColor="text1"/>
+        </w:rPr>
+      </w:pPr>
+      <w:hyperlink r:id="rId12" w:history="1">
+        <w:r>
+          <w:rPr>
+            <w:rStyle w:val="Hyperlink"/>
+            <w:rFonts w:ascii="Arial" w:eastAsia="Times New Roman" w:hAnsi="Arial" w:cs="Arial"/>
+          </w:rPr>
+          <w:t>https://www.python.org/downloads/</w:t>
+        </w:r>
+      </w:hyperlink>
+    </w:p>
+    <w:p>
+      <w:pPr>
+        <w:spacing w:line="240" w:lineRule="auto"/>
+        <w:ind w:left="2160"/>
+        <w:rPr>
+          <w:rFonts w:ascii="Arial" w:eastAsia="Times New Roman" w:hAnsi="Arial" w:cs="Arial"/>
+          <w:color w:val="000000" w:themeColor="text1"/>
+        </w:rPr>
+      </w:pPr>
+    </w:p>
+    <w:p>
+      <w:pPr>
+        <w:spacing w:line="240" w:lineRule="auto"/>
+        <w:ind w:left="2160"/>
+        <w:rPr>
+          <w:rFonts w:ascii="Arial" w:eastAsia="Times New Roman" w:hAnsi="Arial" w:cs="Arial"/>
+          <w:b/>
+          <w:bCs/>
+          <w:color w:val="000000" w:themeColor="text1"/>
+        </w:rPr>
+      </w:pPr>
+      <w:r>
+        <w:rPr>
+          <w:rFonts w:ascii="Arial" w:eastAsia="Times New Roman" w:hAnsi="Arial" w:cs="Arial"/>
+          <w:b/>
+          <w:bCs/>
+          <w:color w:val="000000" w:themeColor="text1"/>
+        </w:rPr>
+        <w:t>Csound</w:t>
+      </w:r>
+    </w:p>
+    <w:p>
+      <w:pPr>
+        <w:spacing w:line="240" w:lineRule="auto"/>
+        <w:ind w:left="2160"/>
+        <w:rPr>
+          <w:rFonts w:ascii="Arial" w:eastAsia="Times New Roman" w:hAnsi="Arial" w:cs="Arial"/>
           <w:i/>
           <w:iCs/>
           <w:color w:val="000000" w:themeColor="text1"/>
         </w:rPr>
       </w:pPr>
+      <w:hyperlink r:id="rId13" w:history="1">
+        <w:r>
+          <w:rPr>
+            <w:rStyle w:val="Hyperlink"/>
+            <w:rFonts w:ascii="Arial" w:eastAsia="Times New Roman" w:hAnsi="Arial" w:cs="Arial"/>
+            <w:i/>
+            <w:iCs/>
+          </w:rPr>
+          <w:t>https://github.com/dfict/clawyer</w:t>
+        </w:r>
+      </w:hyperlink>
     </w:p>
     <w:p>
       <w:pPr>
@@ -1466,9 +1527,30 @@
           <w:color w:val="000000" w:themeColor="text1"/>
         </w:rPr>
       </w:pPr>
-      <w:r>
+    </w:p>
+    <w:p>
+      <w:pPr>
+        <w:spacing w:line="240" w:lineRule="auto"/>
+        <w:ind w:left="2160"/>
         <w:rPr>
           <w:rFonts w:ascii="Arial" w:eastAsia="Times New Roman" w:hAnsi="Arial" w:cs="Arial"/>
+          <w:i/>
+          <w:iCs/>
+          <w:color w:val="000000" w:themeColor="text1"/>
+        </w:rPr>
+      </w:pPr>
+    </w:p>
+    <w:p>
+      <w:pPr>
+        <w:spacing w:line="240" w:lineRule="auto"/>
+        <w:rPr>
+          <w:rFonts w:ascii="Arial" w:eastAsia="Times New Roman" w:hAnsi="Arial" w:cs="Arial"/>
+          <w:color w:val="000000" w:themeColor="text1"/>
+        </w:rPr>
+      </w:pPr>
+      <w:r>
+        <w:rPr>
+          <w:rFonts w:ascii="Arial" w:eastAsia="Times New Roman" w:hAnsi="Arial" w:cs="Arial"/>
           <w:color w:val="000000" w:themeColor="text1"/>
         </w:rPr>
         <w:t>Hardware:</w:t>
@@ -1487,7 +1569,7 @@
         </w:rPr>
         <w:tab/>
       </w:r>
-      <w:hyperlink r:id="rId12" w:history="1">
+      <w:hyperlink r:id="rId14" w:history="1">
         <w:r>
           <w:rPr>
             <w:rStyle w:val="Hyperlink"/>
@@ -1579,6 +1661,7 @@
         <w:rPr>
           <w:color w:val="000000" w:themeColor="text1"/>
         </w:rPr>
+        <w:lastRenderedPageBreak/>
         <w:t>Class Participation / Attendance</w:t>
       </w:r>
       <w:r>
@@ -1843,7 +1926,6 @@
         <w:rPr>
           <w:color w:val="000000" w:themeColor="text1"/>
         </w:rPr>
-        <w:lastRenderedPageBreak/>
         <w:t>Final Project</w:t>
       </w:r>
       <w:r>
@@ -2941,7 +3023,14 @@
         <w:rPr>
           <w:rFonts w:ascii="Arial" w:hAnsi="Arial" w:cs="Arial"/>
         </w:rPr>
-        <w:t xml:space="preserve">The use of Machine Learning tools such as ChatGPT and Claude are permitted, generally. In some cases we will explore them deliberately. In some instances you will be discouraged from using these tools. </w:t>
+        <w:t xml:space="preserve">The use of Machine Learning tools such as ChatGPT and Claude are permitted, generally. In some cases we will explore them deliberately. In some instances you will be discouraged from </w:t>
+      </w:r>
+      <w:r>
+        <w:rPr>
+          <w:rFonts w:ascii="Arial" w:hAnsi="Arial" w:cs="Arial"/>
+        </w:rPr>
+        <w:lastRenderedPageBreak/>
+        <w:t xml:space="preserve">using these tools. </w:t>
       </w:r>
       <w:r>
         <w:rPr>
@@ -2987,32 +3076,7 @@
         <w:rPr>
           <w:rFonts w:ascii="Arial" w:hAnsi="Arial" w:cs="Arial"/>
         </w:rPr>
-        <w:lastRenderedPageBreak/>
-        <w:t xml:space="preserve">I expect you </w:t>
-      </w:r>
-      <w:r>
-        <w:rPr>
-          <w:rFonts w:ascii="Arial" w:hAnsi="Arial" w:cs="Arial"/>
-        </w:rPr>
-        <w:t xml:space="preserve">will want to use </w:t>
-      </w:r>
-      <w:r>
-        <w:rPr>
-          <w:rFonts w:ascii="Arial" w:hAnsi="Arial" w:cs="Arial"/>
-        </w:rPr>
-        <w:t>AI (ChatGPT and image generation tools, at a minimum), in this class. In fact, some assignments will require it. Learning to use AI is an emerging skill</w:t>
-      </w:r>
-      <w:r>
-        <w:rPr>
-          <w:rFonts w:ascii="Arial" w:hAnsi="Arial" w:cs="Arial"/>
-        </w:rPr>
-        <w:t xml:space="preserve">—be aware of its limits. </w:t>
-      </w:r>
-      <w:r>
-        <w:rPr>
-          <w:rFonts w:ascii="Arial" w:hAnsi="Arial" w:cs="Arial"/>
-        </w:rPr>
-        <w:t>If you provide minimum effort prompts, you will get low quality results. You will need to refine your prompts in order to get good outcomes. This will take work.</w:t>
+        <w:t>I expect you will want to use AI (ChatGPT and image generation tools, at a minimum), in this class. In fact, some assignments will require it. Learning to use AI is an emerging skill—be aware of its limits. If you provide minimum effort prompts, you will get low quality results. You will need to refine your prompts in order to get good outcomes. This will take work.</w:t>
       </w:r>
     </w:p>
     <w:p>
@@ -3034,19 +3098,7 @@
         <w:rPr>
           <w:rFonts w:ascii="Arial" w:hAnsi="Arial" w:cs="Arial"/>
         </w:rPr>
-        <w:t>Don’t trust any</w:t>
-      </w:r>
-      <w:r>
-        <w:rPr>
-          <w:rFonts w:ascii="Arial" w:hAnsi="Arial" w:cs="Arial"/>
-        </w:rPr>
-        <w:t xml:space="preserve"> code that your AI provides you</w:t>
-      </w:r>
-      <w:r>
-        <w:rPr>
-          <w:rFonts w:ascii="Arial" w:hAnsi="Arial" w:cs="Arial"/>
-        </w:rPr>
-        <w:t xml:space="preserve">. You will be responsible for any errors or omissions provided by the tool. AI is a tool, but one that you need to acknowledge using. Please include a paragraph </w:t>
+        <w:t xml:space="preserve">Don’t trust any code that your AI provides you. You will be responsible for any errors or omissions provided by the tool. AI is a tool, but one that you need to acknowledge using. Please include a paragraph </w:t>
       </w:r>
       <w:r>
         <w:rPr>
@@ -3386,475 +3438,6 @@
         <w:rPr>
           <w:sz w:val="23"/>
           <w:szCs w:val="23"/>
-        </w:rPr>
-      </w:pPr>
-      <w:r>
-        <w:rPr>
-          <w:sz w:val="23"/>
-          <w:szCs w:val="23"/>
-        </w:rPr>
-        <w:t>Introduction to MAX MSP</w:t>
-      </w:r>
-      <w:r>
-        <w:rPr>
-          <w:sz w:val="23"/>
-          <w:szCs w:val="23"/>
-        </w:rPr>
-        <w:tab/>
-      </w:r>
-      <w:hyperlink r:id="rId13" w:history="1">
-        <w:r>
-          <w:rPr>
-            <w:rStyle w:val="Hyperlink"/>
-            <w:rFonts w:eastAsia="Times New Roman"/>
-            <w:sz w:val="18"/>
-            <w:szCs w:val="18"/>
-          </w:rPr>
-          <w:t>https://cycling74.com/</w:t>
-        </w:r>
-      </w:hyperlink>
-    </w:p>
-    <w:p>
-      <w:pPr>
-        <w:pStyle w:val="Normal1"/>
-        <w:spacing w:line="240" w:lineRule="auto"/>
-        <w:rPr>
-          <w:sz w:val="23"/>
-          <w:szCs w:val="23"/>
-        </w:rPr>
-      </w:pPr>
-    </w:p>
-    <w:p>
-      <w:pPr>
-        <w:pStyle w:val="Normal1"/>
-        <w:spacing w:line="240" w:lineRule="auto"/>
-        <w:rPr>
-          <w:b/>
-          <w:sz w:val="23"/>
-          <w:szCs w:val="23"/>
-        </w:rPr>
-      </w:pPr>
-      <w:r>
-        <w:rPr>
-          <w:b/>
-          <w:sz w:val="23"/>
-          <w:szCs w:val="23"/>
-        </w:rPr>
-        <w:t>Begin playing with Max!</w:t>
-      </w:r>
-    </w:p>
-    <w:p>
-      <w:pPr>
-        <w:pStyle w:val="Normal1"/>
-        <w:rPr>
-          <w:i/>
-          <w:color w:val="000000" w:themeColor="text1"/>
-        </w:rPr>
-      </w:pPr>
-    </w:p>
-    <w:p>
-      <w:pPr>
-        <w:pStyle w:val="Normal1"/>
-        <w:rPr>
-          <w:b/>
-          <w:color w:val="000000" w:themeColor="text1"/>
-        </w:rPr>
-      </w:pPr>
-      <w:r>
-        <w:rPr>
-          <w:b/>
-          <w:color w:val="000000" w:themeColor="text1"/>
-        </w:rPr>
-        <w:t>Homework:</w:t>
-      </w:r>
-    </w:p>
-    <w:p>
-      <w:pPr>
-        <w:pStyle w:val="Normal1"/>
-        <w:rPr>
-          <w:bCs/>
-          <w:color w:val="000000" w:themeColor="text1"/>
-        </w:rPr>
-      </w:pPr>
-      <w:r>
-        <w:rPr>
-          <w:bCs/>
-          <w:color w:val="000000" w:themeColor="text1"/>
-        </w:rPr>
-        <w:t xml:space="preserve">Read: </w:t>
-      </w:r>
-      <w:r>
-        <w:rPr>
-          <w:bCs/>
-          <w:color w:val="000000" w:themeColor="text1"/>
-        </w:rPr>
-        <w:t>What is Code? By Paul Ford</w:t>
-      </w:r>
-    </w:p>
-    <w:p>
-      <w:pPr>
-        <w:pStyle w:val="Normal1"/>
-        <w:rPr>
-          <w:bCs/>
-          <w:color w:val="000000" w:themeColor="text1"/>
-        </w:rPr>
-      </w:pPr>
-      <w:hyperlink r:id="rId14" w:history="1">
-        <w:r>
-          <w:rPr>
-            <w:rStyle w:val="Hyperlink"/>
-            <w:bCs/>
-          </w:rPr>
-          <w:t>https://www.bloomberg.com/graphics/2015-paul-ford-what-is-code/</w:t>
-        </w:r>
-      </w:hyperlink>
-    </w:p>
-    <w:p>
-      <w:pPr>
-        <w:pStyle w:val="Normal1"/>
-        <w:rPr>
-          <w:bCs/>
-          <w:color w:val="000000" w:themeColor="text1"/>
-        </w:rPr>
-      </w:pPr>
-      <w:r>
-        <w:rPr>
-          <w:bCs/>
-          <w:color w:val="000000" w:themeColor="text1"/>
-        </w:rPr>
-        <w:t>We will discuss next week.</w:t>
-      </w:r>
-    </w:p>
-    <w:p>
-      <w:pPr>
-        <w:pStyle w:val="Normal1"/>
-        <w:rPr>
-          <w:bCs/>
-          <w:color w:val="000000" w:themeColor="text1"/>
-        </w:rPr>
-      </w:pPr>
-      <w:r>
-        <w:rPr>
-          <w:bCs/>
-          <w:color w:val="000000" w:themeColor="text1"/>
-        </w:rPr>
-        <w:t xml:space="preserve">Write your own </w:t>
-      </w:r>
-      <w:r>
-        <w:rPr>
-          <w:bCs/>
-          <w:color w:val="000000" w:themeColor="text1"/>
-        </w:rPr>
-        <w:t>code poem</w:t>
-      </w:r>
-      <w:r>
-        <w:rPr>
-          <w:bCs/>
-          <w:color w:val="000000" w:themeColor="text1"/>
-        </w:rPr>
-        <w:t xml:space="preserve"> or drawing</w:t>
-      </w:r>
-      <w:r>
-        <w:rPr>
-          <w:bCs/>
-          <w:color w:val="000000" w:themeColor="text1"/>
-        </w:rPr>
-        <w:t>:</w:t>
-      </w:r>
-    </w:p>
-    <w:p>
-      <w:pPr>
-        <w:pStyle w:val="Normal1"/>
-        <w:rPr>
-          <w:bCs/>
-          <w:color w:val="000000" w:themeColor="text1"/>
-        </w:rPr>
-      </w:pPr>
-      <w:r>
-        <w:rPr>
-          <w:bCs/>
-          <w:color w:val="000000" w:themeColor="text1"/>
-        </w:rPr>
-        <w:t>PICK ONE:</w:t>
-      </w:r>
-    </w:p>
-    <w:p>
-      <w:pPr>
-        <w:pStyle w:val="Normal1"/>
-        <w:rPr>
-          <w:bCs/>
-          <w:color w:val="000000" w:themeColor="text1"/>
-        </w:rPr>
-      </w:pPr>
-      <w:r>
-        <w:rPr>
-          <w:bCs/>
-          <w:color w:val="000000" w:themeColor="text1"/>
-        </w:rPr>
-        <w:t>1) by modifying one of the Montfort examples.</w:t>
-      </w:r>
-    </w:p>
-    <w:p>
-      <w:pPr>
-        <w:pStyle w:val="Normal1"/>
-        <w:rPr>
-          <w:bCs/>
-          <w:color w:val="000000" w:themeColor="text1"/>
-        </w:rPr>
-      </w:pPr>
-      <w:r>
-        <w:rPr>
-          <w:bCs/>
-          <w:color w:val="000000" w:themeColor="text1"/>
-        </w:rPr>
-        <w:t>2)</w:t>
-      </w:r>
-      <w:r>
-        <w:rPr>
-          <w:bCs/>
-          <w:color w:val="000000" w:themeColor="text1"/>
-        </w:rPr>
-        <w:t xml:space="preserve"> by writing instructions ala Sol Lewitt and executing it</w:t>
-      </w:r>
-    </w:p>
-    <w:p>
-      <w:pPr>
-        <w:pStyle w:val="Normal1"/>
-        <w:rPr>
-          <w:bCs/>
-          <w:color w:val="000000" w:themeColor="text1"/>
-        </w:rPr>
-      </w:pPr>
-      <w:r>
-        <w:rPr>
-          <w:bCs/>
-          <w:color w:val="000000" w:themeColor="text1"/>
-        </w:rPr>
-        <w:t xml:space="preserve">3) by writing a prompt for </w:t>
-      </w:r>
-      <w:r>
-        <w:rPr>
-          <w:bCs/>
-          <w:color w:val="000000" w:themeColor="text1"/>
-        </w:rPr>
-        <w:t>YOUR OWN CODE POETRY IN PSUEDO-CODE…and to execute it.</w:t>
-      </w:r>
-    </w:p>
-    <w:p>
-      <w:pPr>
-        <w:pStyle w:val="Normal1"/>
-        <w:rPr>
-          <w:b/>
-          <w:color w:val="000000" w:themeColor="text1"/>
-        </w:rPr>
-      </w:pPr>
-    </w:p>
-    <w:p>
-      <w:pPr>
-        <w:pStyle w:val="Normal1"/>
-        <w:rPr>
-          <w:b/>
-          <w:color w:val="000000" w:themeColor="text1"/>
-        </w:rPr>
-      </w:pPr>
-      <w:r>
-        <w:rPr>
-          <w:b/>
-          <w:color w:val="000000" w:themeColor="text1"/>
-        </w:rPr>
-        <w:t xml:space="preserve">First </w:t>
-      </w:r>
-      <w:r>
-        <w:rPr>
-          <w:b/>
-          <w:color w:val="000000" w:themeColor="text1"/>
-        </w:rPr>
-        <w:t>Corpus Prompt:</w:t>
-      </w:r>
-    </w:p>
-    <w:p>
-      <w:pPr>
-        <w:pStyle w:val="Normal1"/>
-        <w:rPr>
-          <w:bCs/>
-          <w:color w:val="000000" w:themeColor="text1"/>
-        </w:rPr>
-      </w:pPr>
-      <w:r>
-        <w:rPr>
-          <w:bCs/>
-          <w:color w:val="000000" w:themeColor="text1"/>
-        </w:rPr>
-        <w:t>Record sounds from your life</w:t>
-      </w:r>
-      <w:r>
-        <w:rPr>
-          <w:bCs/>
-          <w:color w:val="000000" w:themeColor="text1"/>
-        </w:rPr>
-        <w:t>.</w:t>
-      </w:r>
-      <w:r>
-        <w:rPr>
-          <w:bCs/>
-          <w:color w:val="000000" w:themeColor="text1"/>
-        </w:rPr>
-        <w:t xml:space="preserve"> At least one sound should be a drone.</w:t>
-      </w:r>
-      <w:r>
-        <w:rPr>
-          <w:bCs/>
-          <w:color w:val="000000" w:themeColor="text1"/>
-        </w:rPr>
-        <w:t xml:space="preserve"> They should not be boring sounds. </w:t>
-      </w:r>
-      <w:r>
-        <w:rPr>
-          <w:bCs/>
-          <w:color w:val="000000" w:themeColor="text1"/>
-        </w:rPr>
-        <w:t xml:space="preserve">Don’t record something like typing on your computer. </w:t>
-      </w:r>
-      <w:r>
-        <w:rPr>
-          <w:bCs/>
-          <w:color w:val="000000" w:themeColor="text1"/>
-        </w:rPr>
-        <w:t>Don’t waste tape!</w:t>
-      </w:r>
-    </w:p>
-    <w:p>
-      <w:pPr>
-        <w:pStyle w:val="Normal1"/>
-        <w:rPr>
-          <w:bCs/>
-          <w:color w:val="000000" w:themeColor="text1"/>
-        </w:rPr>
-      </w:pPr>
-    </w:p>
-    <w:p>
-      <w:pPr>
-        <w:pStyle w:val="Normal1"/>
-        <w:spacing w:line="240" w:lineRule="auto"/>
-        <w:rPr>
-          <w:b/>
-          <w:color w:val="000000" w:themeColor="text1"/>
-        </w:rPr>
-      </w:pPr>
-      <w:r>
-        <w:rPr>
-          <w:noProof/>
-          <w:color w:val="000000" w:themeColor="text1"/>
-        </w:rPr>
-        <w:pict w14:anchorId="2CA838B6">
-          <v:rect id="_x0000_i1040" alt="" style="width:468pt;height:.05pt;mso-width-percent:0;mso-height-percent:0;mso-width-percent:0;mso-height-percent:0" o:hralign="center" o:hrstd="t" o:hr="t" fillcolor="#a0a0a0" stroked="f"/>
-        </w:pict>
-      </w:r>
-    </w:p>
-    <w:p>
-      <w:pPr>
-        <w:pStyle w:val="noformatting"/>
-        <w:rPr>
-          <w:rFonts w:ascii="Arial" w:hAnsi="Arial" w:cs="Arial"/>
-          <w:i/>
-          <w:color w:val="000000" w:themeColor="text1"/>
-        </w:rPr>
-      </w:pPr>
-    </w:p>
-    <w:p>
-      <w:pPr>
-        <w:spacing w:after="200"/>
-        <w:rPr>
-          <w:rFonts w:ascii="Arial" w:hAnsi="Arial" w:cs="Arial"/>
-          <w:color w:val="000000" w:themeColor="text1"/>
-        </w:rPr>
-      </w:pPr>
-      <w:r>
-        <w:rPr>
-          <w:rFonts w:ascii="Arial" w:hAnsi="Arial" w:cs="Arial"/>
-          <w:color w:val="000000" w:themeColor="text1"/>
-        </w:rPr>
-        <w:t>Class 2 Tuesday 9/3</w:t>
-      </w:r>
-    </w:p>
-    <w:p>
-      <w:pPr>
-        <w:spacing w:after="200" w:line="240" w:lineRule="auto"/>
-        <w:rPr>
-          <w:rFonts w:ascii="Arial" w:hAnsi="Arial" w:cs="Arial"/>
-          <w:b/>
-          <w:bCs/>
-          <w:color w:val="000000" w:themeColor="text1"/>
-        </w:rPr>
-      </w:pPr>
-      <w:r>
-        <w:rPr>
-          <w:rFonts w:ascii="Arial" w:hAnsi="Arial" w:cs="Arial"/>
-          <w:b/>
-          <w:bCs/>
-          <w:color w:val="000000" w:themeColor="text1"/>
-        </w:rPr>
-        <w:lastRenderedPageBreak/>
-        <w:t>Making Sound</w:t>
-      </w:r>
-    </w:p>
-    <w:p>
-      <w:pPr>
-        <w:pStyle w:val="Normal1"/>
-        <w:spacing w:line="240" w:lineRule="auto"/>
-        <w:rPr>
-          <w:iCs/>
-          <w:sz w:val="23"/>
-          <w:szCs w:val="23"/>
-        </w:rPr>
-      </w:pPr>
-      <w:r>
-        <w:rPr>
-          <w:iCs/>
-          <w:sz w:val="23"/>
-          <w:szCs w:val="23"/>
-        </w:rPr>
-        <w:t>Basic Concepts in Code: conditional logic, boolean statements</w:t>
-      </w:r>
-    </w:p>
-    <w:p>
-      <w:pPr>
-        <w:pStyle w:val="Normal1"/>
-        <w:spacing w:line="240" w:lineRule="auto"/>
-        <w:rPr>
-          <w:iCs/>
-          <w:sz w:val="23"/>
-          <w:szCs w:val="23"/>
-        </w:rPr>
-      </w:pPr>
-    </w:p>
-    <w:p>
-      <w:pPr>
-        <w:pStyle w:val="Normal1"/>
-        <w:spacing w:line="240" w:lineRule="auto"/>
-        <w:rPr>
-          <w:b/>
-          <w:sz w:val="23"/>
-          <w:szCs w:val="23"/>
-        </w:rPr>
-      </w:pPr>
-      <w:r>
-        <w:rPr>
-          <w:sz w:val="23"/>
-          <w:szCs w:val="23"/>
-        </w:rPr>
-        <w:t xml:space="preserve">Introduction to Acoustic &amp; Electronic Sound </w:t>
-      </w:r>
-    </w:p>
-    <w:p>
-      <w:pPr>
-        <w:pStyle w:val="Normal1"/>
-        <w:spacing w:line="240" w:lineRule="auto"/>
-        <w:rPr>
-          <w:rStyle w:val="Hyperlink"/>
-          <w:rFonts w:eastAsia="Times New Roman"/>
-          <w:sz w:val="18"/>
-          <w:szCs w:val="18"/>
         </w:rPr>
       </w:pPr>
       <w:r>
@@ -3896,6 +3479,475 @@
     <w:p>
       <w:pPr>
         <w:pStyle w:val="Normal1"/>
+        <w:spacing w:line="240" w:lineRule="auto"/>
+        <w:rPr>
+          <w:b/>
+          <w:sz w:val="23"/>
+          <w:szCs w:val="23"/>
+        </w:rPr>
+      </w:pPr>
+      <w:r>
+        <w:rPr>
+          <w:b/>
+          <w:sz w:val="23"/>
+          <w:szCs w:val="23"/>
+        </w:rPr>
+        <w:t>Begin playing with Max!</w:t>
+      </w:r>
+    </w:p>
+    <w:p>
+      <w:pPr>
+        <w:pStyle w:val="Normal1"/>
+        <w:rPr>
+          <w:i/>
+          <w:color w:val="000000" w:themeColor="text1"/>
+        </w:rPr>
+      </w:pPr>
+    </w:p>
+    <w:p>
+      <w:pPr>
+        <w:pStyle w:val="Normal1"/>
+        <w:rPr>
+          <w:b/>
+          <w:color w:val="000000" w:themeColor="text1"/>
+        </w:rPr>
+      </w:pPr>
+      <w:r>
+        <w:rPr>
+          <w:b/>
+          <w:color w:val="000000" w:themeColor="text1"/>
+        </w:rPr>
+        <w:t>Homework:</w:t>
+      </w:r>
+    </w:p>
+    <w:p>
+      <w:pPr>
+        <w:pStyle w:val="Normal1"/>
+        <w:rPr>
+          <w:bCs/>
+          <w:color w:val="000000" w:themeColor="text1"/>
+        </w:rPr>
+      </w:pPr>
+      <w:r>
+        <w:rPr>
+          <w:bCs/>
+          <w:color w:val="000000" w:themeColor="text1"/>
+        </w:rPr>
+        <w:t xml:space="preserve">Read: </w:t>
+      </w:r>
+      <w:r>
+        <w:rPr>
+          <w:bCs/>
+          <w:color w:val="000000" w:themeColor="text1"/>
+        </w:rPr>
+        <w:t>What is Code? By Paul Ford</w:t>
+      </w:r>
+    </w:p>
+    <w:p>
+      <w:pPr>
+        <w:pStyle w:val="Normal1"/>
+        <w:rPr>
+          <w:bCs/>
+          <w:color w:val="000000" w:themeColor="text1"/>
+        </w:rPr>
+      </w:pPr>
+      <w:hyperlink r:id="rId16" w:history="1">
+        <w:r>
+          <w:rPr>
+            <w:rStyle w:val="Hyperlink"/>
+            <w:bCs/>
+          </w:rPr>
+          <w:t>https://www.bloomberg.com/graphics/2015-paul-ford-what-is-code/</w:t>
+        </w:r>
+      </w:hyperlink>
+    </w:p>
+    <w:p>
+      <w:pPr>
+        <w:pStyle w:val="Normal1"/>
+        <w:rPr>
+          <w:bCs/>
+          <w:color w:val="000000" w:themeColor="text1"/>
+        </w:rPr>
+      </w:pPr>
+      <w:r>
+        <w:rPr>
+          <w:bCs/>
+          <w:color w:val="000000" w:themeColor="text1"/>
+        </w:rPr>
+        <w:t>We will discuss next week.</w:t>
+      </w:r>
+    </w:p>
+    <w:p>
+      <w:pPr>
+        <w:pStyle w:val="Normal1"/>
+        <w:rPr>
+          <w:bCs/>
+          <w:color w:val="000000" w:themeColor="text1"/>
+        </w:rPr>
+      </w:pPr>
+      <w:r>
+        <w:rPr>
+          <w:bCs/>
+          <w:color w:val="000000" w:themeColor="text1"/>
+        </w:rPr>
+        <w:t xml:space="preserve">Write your own </w:t>
+      </w:r>
+      <w:r>
+        <w:rPr>
+          <w:bCs/>
+          <w:color w:val="000000" w:themeColor="text1"/>
+        </w:rPr>
+        <w:t>code poem</w:t>
+      </w:r>
+      <w:r>
+        <w:rPr>
+          <w:bCs/>
+          <w:color w:val="000000" w:themeColor="text1"/>
+        </w:rPr>
+        <w:t xml:space="preserve"> or drawing</w:t>
+      </w:r>
+      <w:r>
+        <w:rPr>
+          <w:bCs/>
+          <w:color w:val="000000" w:themeColor="text1"/>
+        </w:rPr>
+        <w:t>:</w:t>
+      </w:r>
+    </w:p>
+    <w:p>
+      <w:pPr>
+        <w:pStyle w:val="Normal1"/>
+        <w:rPr>
+          <w:bCs/>
+          <w:color w:val="000000" w:themeColor="text1"/>
+        </w:rPr>
+      </w:pPr>
+      <w:r>
+        <w:rPr>
+          <w:bCs/>
+          <w:color w:val="000000" w:themeColor="text1"/>
+        </w:rPr>
+        <w:t>PICK ONE:</w:t>
+      </w:r>
+    </w:p>
+    <w:p>
+      <w:pPr>
+        <w:pStyle w:val="Normal1"/>
+        <w:rPr>
+          <w:bCs/>
+          <w:color w:val="000000" w:themeColor="text1"/>
+        </w:rPr>
+      </w:pPr>
+      <w:r>
+        <w:rPr>
+          <w:bCs/>
+          <w:color w:val="000000" w:themeColor="text1"/>
+        </w:rPr>
+        <w:t>1) by modifying one of the Montfort examples.</w:t>
+      </w:r>
+    </w:p>
+    <w:p>
+      <w:pPr>
+        <w:pStyle w:val="Normal1"/>
+        <w:rPr>
+          <w:bCs/>
+          <w:color w:val="000000" w:themeColor="text1"/>
+        </w:rPr>
+      </w:pPr>
+      <w:r>
+        <w:rPr>
+          <w:bCs/>
+          <w:color w:val="000000" w:themeColor="text1"/>
+        </w:rPr>
+        <w:t>2)</w:t>
+      </w:r>
+      <w:r>
+        <w:rPr>
+          <w:bCs/>
+          <w:color w:val="000000" w:themeColor="text1"/>
+        </w:rPr>
+        <w:t xml:space="preserve"> by writing instructions ala Sol Lewitt and executing it</w:t>
+      </w:r>
+    </w:p>
+    <w:p>
+      <w:pPr>
+        <w:pStyle w:val="Normal1"/>
+        <w:rPr>
+          <w:bCs/>
+          <w:color w:val="000000" w:themeColor="text1"/>
+        </w:rPr>
+      </w:pPr>
+      <w:r>
+        <w:rPr>
+          <w:bCs/>
+          <w:color w:val="000000" w:themeColor="text1"/>
+        </w:rPr>
+        <w:t xml:space="preserve">3) by writing a prompt for </w:t>
+      </w:r>
+      <w:r>
+        <w:rPr>
+          <w:bCs/>
+          <w:color w:val="000000" w:themeColor="text1"/>
+        </w:rPr>
+        <w:t>YOUR OWN CODE POETRY IN PSUEDO-CODE…and to execute it.</w:t>
+      </w:r>
+    </w:p>
+    <w:p>
+      <w:pPr>
+        <w:pStyle w:val="Normal1"/>
+        <w:rPr>
+          <w:b/>
+          <w:color w:val="000000" w:themeColor="text1"/>
+        </w:rPr>
+      </w:pPr>
+    </w:p>
+    <w:p>
+      <w:pPr>
+        <w:pStyle w:val="Normal1"/>
+        <w:rPr>
+          <w:b/>
+          <w:color w:val="000000" w:themeColor="text1"/>
+        </w:rPr>
+      </w:pPr>
+      <w:r>
+        <w:rPr>
+          <w:b/>
+          <w:color w:val="000000" w:themeColor="text1"/>
+        </w:rPr>
+        <w:t xml:space="preserve">First </w:t>
+      </w:r>
+      <w:r>
+        <w:rPr>
+          <w:b/>
+          <w:color w:val="000000" w:themeColor="text1"/>
+        </w:rPr>
+        <w:t>Corpus Prompt:</w:t>
+      </w:r>
+    </w:p>
+    <w:p>
+      <w:pPr>
+        <w:pStyle w:val="Normal1"/>
+        <w:rPr>
+          <w:bCs/>
+          <w:color w:val="000000" w:themeColor="text1"/>
+        </w:rPr>
+      </w:pPr>
+      <w:r>
+        <w:rPr>
+          <w:bCs/>
+          <w:color w:val="000000" w:themeColor="text1"/>
+        </w:rPr>
+        <w:t>Record sounds from your life</w:t>
+      </w:r>
+      <w:r>
+        <w:rPr>
+          <w:bCs/>
+          <w:color w:val="000000" w:themeColor="text1"/>
+        </w:rPr>
+        <w:t>.</w:t>
+      </w:r>
+      <w:r>
+        <w:rPr>
+          <w:bCs/>
+          <w:color w:val="000000" w:themeColor="text1"/>
+        </w:rPr>
+        <w:t xml:space="preserve"> At least one sound should be a drone.</w:t>
+      </w:r>
+      <w:r>
+        <w:rPr>
+          <w:bCs/>
+          <w:color w:val="000000" w:themeColor="text1"/>
+        </w:rPr>
+        <w:t xml:space="preserve"> They should not be boring sounds. </w:t>
+      </w:r>
+      <w:r>
+        <w:rPr>
+          <w:bCs/>
+          <w:color w:val="000000" w:themeColor="text1"/>
+        </w:rPr>
+        <w:t xml:space="preserve">Don’t record something like typing on your computer. </w:t>
+      </w:r>
+      <w:r>
+        <w:rPr>
+          <w:bCs/>
+          <w:color w:val="000000" w:themeColor="text1"/>
+        </w:rPr>
+        <w:t>Don’t waste tape!</w:t>
+      </w:r>
+    </w:p>
+    <w:p>
+      <w:pPr>
+        <w:pStyle w:val="Normal1"/>
+        <w:rPr>
+          <w:bCs/>
+          <w:color w:val="000000" w:themeColor="text1"/>
+        </w:rPr>
+      </w:pPr>
+    </w:p>
+    <w:p>
+      <w:pPr>
+        <w:pStyle w:val="Normal1"/>
+        <w:spacing w:line="240" w:lineRule="auto"/>
+        <w:rPr>
+          <w:b/>
+          <w:color w:val="000000" w:themeColor="text1"/>
+        </w:rPr>
+      </w:pPr>
+      <w:r>
+        <w:rPr>
+          <w:noProof/>
+          <w:color w:val="000000" w:themeColor="text1"/>
+        </w:rPr>
+        <w:lastRenderedPageBreak/>
+        <w:pict w14:anchorId="2CA838B6">
+          <v:rect id="_x0000_i1040" alt="" style="width:468pt;height:.05pt;mso-width-percent:0;mso-height-percent:0;mso-width-percent:0;mso-height-percent:0" o:hralign="center" o:hrstd="t" o:hr="t" fillcolor="#a0a0a0" stroked="f"/>
+        </w:pict>
+      </w:r>
+    </w:p>
+    <w:p>
+      <w:pPr>
+        <w:pStyle w:val="noformatting"/>
+        <w:rPr>
+          <w:rFonts w:ascii="Arial" w:hAnsi="Arial" w:cs="Arial"/>
+          <w:i/>
+          <w:color w:val="000000" w:themeColor="text1"/>
+        </w:rPr>
+      </w:pPr>
+    </w:p>
+    <w:p>
+      <w:pPr>
+        <w:spacing w:after="200"/>
+        <w:rPr>
+          <w:rFonts w:ascii="Arial" w:hAnsi="Arial" w:cs="Arial"/>
+          <w:color w:val="000000" w:themeColor="text1"/>
+        </w:rPr>
+      </w:pPr>
+      <w:r>
+        <w:rPr>
+          <w:rFonts w:ascii="Arial" w:hAnsi="Arial" w:cs="Arial"/>
+          <w:color w:val="000000" w:themeColor="text1"/>
+        </w:rPr>
+        <w:t>Class 2 Tuesday 9/3</w:t>
+      </w:r>
+    </w:p>
+    <w:p>
+      <w:pPr>
+        <w:spacing w:after="200" w:line="240" w:lineRule="auto"/>
+        <w:rPr>
+          <w:rFonts w:ascii="Arial" w:hAnsi="Arial" w:cs="Arial"/>
+          <w:b/>
+          <w:bCs/>
+          <w:color w:val="000000" w:themeColor="text1"/>
+        </w:rPr>
+      </w:pPr>
+      <w:r>
+        <w:rPr>
+          <w:rFonts w:ascii="Arial" w:hAnsi="Arial" w:cs="Arial"/>
+          <w:b/>
+          <w:bCs/>
+          <w:color w:val="000000" w:themeColor="text1"/>
+        </w:rPr>
+        <w:t>Making Sound</w:t>
+      </w:r>
+    </w:p>
+    <w:p>
+      <w:pPr>
+        <w:pStyle w:val="Normal1"/>
+        <w:spacing w:line="240" w:lineRule="auto"/>
+        <w:rPr>
+          <w:iCs/>
+          <w:sz w:val="23"/>
+          <w:szCs w:val="23"/>
+        </w:rPr>
+      </w:pPr>
+      <w:r>
+        <w:rPr>
+          <w:iCs/>
+          <w:sz w:val="23"/>
+          <w:szCs w:val="23"/>
+        </w:rPr>
+        <w:t>Basic Concepts in Code: conditional logic, boolean statements</w:t>
+      </w:r>
+    </w:p>
+    <w:p>
+      <w:pPr>
+        <w:pStyle w:val="Normal1"/>
+        <w:spacing w:line="240" w:lineRule="auto"/>
+        <w:rPr>
+          <w:iCs/>
+          <w:sz w:val="23"/>
+          <w:szCs w:val="23"/>
+        </w:rPr>
+      </w:pPr>
+    </w:p>
+    <w:p>
+      <w:pPr>
+        <w:pStyle w:val="Normal1"/>
+        <w:spacing w:line="240" w:lineRule="auto"/>
+        <w:rPr>
+          <w:b/>
+          <w:sz w:val="23"/>
+          <w:szCs w:val="23"/>
+        </w:rPr>
+      </w:pPr>
+      <w:r>
+        <w:rPr>
+          <w:sz w:val="23"/>
+          <w:szCs w:val="23"/>
+        </w:rPr>
+        <w:t xml:space="preserve">Introduction to Acoustic &amp; Electronic Sound </w:t>
+      </w:r>
+    </w:p>
+    <w:p>
+      <w:pPr>
+        <w:pStyle w:val="Normal1"/>
+        <w:spacing w:line="240" w:lineRule="auto"/>
+        <w:rPr>
+          <w:rStyle w:val="Hyperlink"/>
+          <w:rFonts w:eastAsia="Times New Roman"/>
+          <w:sz w:val="18"/>
+          <w:szCs w:val="18"/>
+        </w:rPr>
+      </w:pPr>
+      <w:r>
+        <w:rPr>
+          <w:sz w:val="23"/>
+          <w:szCs w:val="23"/>
+        </w:rPr>
+        <w:t>Introduction to MAX MSP</w:t>
+      </w:r>
+      <w:r>
+        <w:rPr>
+          <w:sz w:val="23"/>
+          <w:szCs w:val="23"/>
+        </w:rPr>
+        <w:tab/>
+      </w:r>
+      <w:hyperlink r:id="rId17" w:history="1">
+        <w:r>
+          <w:rPr>
+            <w:rStyle w:val="Hyperlink"/>
+            <w:rFonts w:eastAsia="Times New Roman"/>
+            <w:sz w:val="18"/>
+            <w:szCs w:val="18"/>
+          </w:rPr>
+          <w:t>https://cycling74.com/</w:t>
+        </w:r>
+      </w:hyperlink>
+    </w:p>
+    <w:p>
+      <w:pPr>
+        <w:pStyle w:val="Normal1"/>
+        <w:spacing w:line="240" w:lineRule="auto"/>
+        <w:rPr>
+          <w:sz w:val="23"/>
+          <w:szCs w:val="23"/>
+        </w:rPr>
+      </w:pPr>
+    </w:p>
+    <w:p>
+      <w:pPr>
+        <w:pStyle w:val="Normal1"/>
         <w:spacing w:line="480" w:lineRule="auto"/>
         <w:rPr>
           <w:rFonts w:ascii="Calibri" w:hAnsi="Calibri"/>
@@ -4113,7 +4165,7 @@
           <w:color w:val="000000" w:themeColor="text1"/>
         </w:rPr>
       </w:pPr>
-      <w:hyperlink r:id="rId16" w:history="1">
+      <w:hyperlink r:id="rId18" w:history="1">
         <w:r>
           <w:rPr>
             <w:rStyle w:val="Hyperlink"/>
@@ -4131,7 +4183,7 @@
           <w:color w:val="000000" w:themeColor="text1"/>
         </w:rPr>
       </w:pPr>
-      <w:hyperlink r:id="rId17" w:history="1">
+      <w:hyperlink r:id="rId19" w:history="1">
         <w:r>
           <w:rPr>
             <w:rStyle w:val="Hyperlink"/>
@@ -4149,7 +4201,7 @@
           <w:color w:val="000000" w:themeColor="text1"/>
         </w:rPr>
       </w:pPr>
-      <w:hyperlink r:id="rId18" w:history="1">
+      <w:hyperlink r:id="rId20" w:history="1">
         <w:r>
           <w:rPr>
             <w:rStyle w:val="Hyperlink"/>
@@ -4289,21 +4341,7 @@
           <w:rFonts w:ascii="Arial" w:hAnsi="Arial" w:cs="Arial"/>
           <w:color w:val="000000" w:themeColor="text1"/>
         </w:rPr>
-        <w:t xml:space="preserve">Class </w:t>
-      </w:r>
-      <w:r>
-        <w:rPr>
-          <w:rFonts w:ascii="Arial" w:hAnsi="Arial" w:cs="Arial"/>
-          <w:color w:val="000000" w:themeColor="text1"/>
-        </w:rPr>
-        <w:t>3</w:t>
-      </w:r>
-      <w:r>
-        <w:rPr>
-          <w:rFonts w:ascii="Arial" w:hAnsi="Arial" w:cs="Arial"/>
-          <w:color w:val="000000" w:themeColor="text1"/>
-        </w:rPr>
-        <w:t xml:space="preserve"> Tuesday 9/</w:t>
+        <w:t>Class 3 Tuesday 9/</w:t>
       </w:r>
       <w:r>
         <w:rPr>
@@ -4370,25 +4408,8 @@
         <w:rPr>
           <w:color w:val="000000" w:themeColor="text1"/>
         </w:rPr>
-        <w:t xml:space="preserve">Class </w:t>
-      </w:r>
-      <w:r>
-        <w:rPr>
-          <w:color w:val="000000" w:themeColor="text1"/>
-        </w:rPr>
-        <w:t>4</w:t>
-      </w:r>
-      <w:r>
-        <w:rPr>
-          <w:color w:val="000000" w:themeColor="text1"/>
-        </w:rPr>
-        <w:t xml:space="preserve"> Tuesday 9/1</w:t>
-      </w:r>
-      <w:r>
-        <w:rPr>
-          <w:color w:val="000000" w:themeColor="text1"/>
-        </w:rPr>
-        <w:t>7</w:t>
+        <w:lastRenderedPageBreak/>
+        <w:t>Class 4 Tuesday 9/17</w:t>
       </w:r>
     </w:p>
     <w:p>
@@ -4438,7 +4459,6 @@
           <w:noProof/>
           <w:color w:val="000000" w:themeColor="text1"/>
         </w:rPr>
-        <w:lastRenderedPageBreak/>
         <w:pict w14:anchorId="7B0A2F1F">
           <v:rect id="_x0000_i1037" alt="" style="width:468pt;height:.05pt;mso-width-percent:0;mso-height-percent:0;mso-width-percent:0;mso-height-percent:0" o:hralign="center" o:hrstd="t" o:hr="t" fillcolor="#a0a0a0" stroked="f"/>
         </w:pict>
@@ -4478,13 +4498,7 @@
         <w:rPr>
           <w:color w:val="000000" w:themeColor="text1"/>
         </w:rPr>
-        <w:t xml:space="preserve"> Tuesday 9/</w:t>
-      </w:r>
-      <w:r>
-        <w:rPr>
-          <w:color w:val="000000" w:themeColor="text1"/>
-        </w:rPr>
-        <w:t>24</w:t>
+        <w:t xml:space="preserve"> Tuesday 9/24</w:t>
       </w:r>
     </w:p>
     <w:p>
@@ -4563,35 +4577,7 @@
           <w:rFonts w:ascii="Arial" w:hAnsi="Arial" w:cs="Arial"/>
           <w:color w:val="000000" w:themeColor="text1"/>
         </w:rPr>
-        <w:t xml:space="preserve">Class </w:t>
-      </w:r>
-      <w:r>
-        <w:rPr>
-          <w:rFonts w:ascii="Arial" w:hAnsi="Arial" w:cs="Arial"/>
-          <w:color w:val="000000" w:themeColor="text1"/>
-        </w:rPr>
-        <w:t>6</w:t>
-      </w:r>
-      <w:r>
-        <w:rPr>
-          <w:rFonts w:ascii="Arial" w:hAnsi="Arial" w:cs="Arial"/>
-          <w:color w:val="000000" w:themeColor="text1"/>
-        </w:rPr>
-        <w:t xml:space="preserve"> Tuesday </w:t>
-      </w:r>
-      <w:r>
-        <w:rPr>
-          <w:rFonts w:ascii="Arial" w:hAnsi="Arial" w:cs="Arial"/>
-          <w:color w:val="000000" w:themeColor="text1"/>
-        </w:rPr>
-        <w:t>10</w:t>
-      </w:r>
-      <w:r>
-        <w:rPr>
-          <w:rFonts w:ascii="Arial" w:hAnsi="Arial" w:cs="Arial"/>
-          <w:color w:val="000000" w:themeColor="text1"/>
-        </w:rPr>
-        <w:t>/1</w:t>
+        <w:t>Class 6 Tuesday 10/1</w:t>
       </w:r>
     </w:p>
     <w:p>
@@ -4681,28 +4667,7 @@
           <w:rFonts w:ascii="Arial" w:hAnsi="Arial" w:cs="Arial"/>
           <w:color w:val="000000" w:themeColor="text1"/>
         </w:rPr>
-        <w:t xml:space="preserve">Class </w:t>
-      </w:r>
-      <w:r>
-        <w:rPr>
-          <w:rFonts w:ascii="Arial" w:hAnsi="Arial" w:cs="Arial"/>
-          <w:color w:val="000000" w:themeColor="text1"/>
-        </w:rPr>
-        <w:t>7</w:t>
-      </w:r>
-      <w:r>
-        <w:rPr>
-          <w:rFonts w:ascii="Arial" w:hAnsi="Arial" w:cs="Arial"/>
-          <w:color w:val="000000" w:themeColor="text1"/>
-        </w:rPr>
-        <w:t xml:space="preserve"> Tuesday </w:t>
-      </w:r>
-      <w:r>
-        <w:rPr>
-          <w:rFonts w:ascii="Arial" w:hAnsi="Arial" w:cs="Arial"/>
-          <w:color w:val="000000" w:themeColor="text1"/>
-        </w:rPr>
-        <w:t>10/15</w:t>
+        <w:t>Class 7 Tuesday 10/15</w:t>
       </w:r>
     </w:p>
     <w:p>
@@ -4747,28 +4712,7 @@
           <w:rFonts w:ascii="Arial" w:hAnsi="Arial" w:cs="Arial"/>
           <w:color w:val="000000" w:themeColor="text1"/>
         </w:rPr>
-        <w:t xml:space="preserve">Class </w:t>
-      </w:r>
-      <w:r>
-        <w:rPr>
-          <w:rFonts w:ascii="Arial" w:hAnsi="Arial" w:cs="Arial"/>
-          <w:color w:val="000000" w:themeColor="text1"/>
-        </w:rPr>
-        <w:t>8</w:t>
-      </w:r>
-      <w:r>
-        <w:rPr>
-          <w:rFonts w:ascii="Arial" w:hAnsi="Arial" w:cs="Arial"/>
-          <w:color w:val="000000" w:themeColor="text1"/>
-        </w:rPr>
-        <w:t xml:space="preserve"> Tuesday </w:t>
-      </w:r>
-      <w:r>
-        <w:rPr>
-          <w:rFonts w:ascii="Arial" w:hAnsi="Arial" w:cs="Arial"/>
-          <w:color w:val="000000" w:themeColor="text1"/>
-        </w:rPr>
-        <w:t>10/22</w:t>
+        <w:t>Class 8 Tuesday 10/22</w:t>
       </w:r>
     </w:p>
     <w:p>
@@ -4845,28 +4789,7 @@
           <w:rFonts w:ascii="Arial" w:hAnsi="Arial" w:cs="Arial"/>
           <w:color w:val="000000" w:themeColor="text1"/>
         </w:rPr>
-        <w:t xml:space="preserve">Class </w:t>
-      </w:r>
-      <w:r>
-        <w:rPr>
-          <w:rFonts w:ascii="Arial" w:hAnsi="Arial" w:cs="Arial"/>
-          <w:color w:val="000000" w:themeColor="text1"/>
-        </w:rPr>
-        <w:t>9</w:t>
-      </w:r>
-      <w:r>
-        <w:rPr>
-          <w:rFonts w:ascii="Arial" w:hAnsi="Arial" w:cs="Arial"/>
-          <w:color w:val="000000" w:themeColor="text1"/>
-        </w:rPr>
-        <w:t xml:space="preserve"> Tuesday 10/2</w:t>
-      </w:r>
-      <w:r>
-        <w:rPr>
-          <w:rFonts w:ascii="Arial" w:hAnsi="Arial" w:cs="Arial"/>
-          <w:color w:val="000000" w:themeColor="text1"/>
-        </w:rPr>
-        <w:t>9</w:t>
+        <w:t>Class 9 Tuesday 10/29</w:t>
       </w:r>
     </w:p>
     <w:p>
@@ -4911,28 +4834,7 @@
           <w:rFonts w:ascii="Arial" w:hAnsi="Arial" w:cs="Arial"/>
           <w:color w:val="000000" w:themeColor="text1"/>
         </w:rPr>
-        <w:t xml:space="preserve">Class </w:t>
-      </w:r>
-      <w:r>
-        <w:rPr>
-          <w:rFonts w:ascii="Arial" w:hAnsi="Arial" w:cs="Arial"/>
-          <w:color w:val="000000" w:themeColor="text1"/>
-        </w:rPr>
-        <w:t>10</w:t>
-      </w:r>
-      <w:r>
-        <w:rPr>
-          <w:rFonts w:ascii="Arial" w:hAnsi="Arial" w:cs="Arial"/>
-          <w:color w:val="000000" w:themeColor="text1"/>
-        </w:rPr>
-        <w:t xml:space="preserve"> Tuesday 1</w:t>
-      </w:r>
-      <w:r>
-        <w:rPr>
-          <w:rFonts w:ascii="Arial" w:hAnsi="Arial" w:cs="Arial"/>
-          <w:color w:val="000000" w:themeColor="text1"/>
-        </w:rPr>
-        <w:t>1/5 Election Day!</w:t>
+        <w:t>Class 10 Tuesday 11/5 Election Day!</w:t>
       </w:r>
     </w:p>
     <w:p>
@@ -4977,28 +4879,7 @@
           <w:rFonts w:ascii="Arial" w:hAnsi="Arial" w:cs="Arial"/>
           <w:color w:val="000000" w:themeColor="text1"/>
         </w:rPr>
-        <w:t xml:space="preserve">Class </w:t>
-      </w:r>
-      <w:r>
-        <w:rPr>
-          <w:rFonts w:ascii="Arial" w:hAnsi="Arial" w:cs="Arial"/>
-          <w:color w:val="000000" w:themeColor="text1"/>
-        </w:rPr>
-        <w:t>11</w:t>
-      </w:r>
-      <w:r>
-        <w:rPr>
-          <w:rFonts w:ascii="Arial" w:hAnsi="Arial" w:cs="Arial"/>
-          <w:color w:val="000000" w:themeColor="text1"/>
-        </w:rPr>
-        <w:t xml:space="preserve"> Tuesday 1</w:t>
-      </w:r>
-      <w:r>
-        <w:rPr>
-          <w:rFonts w:ascii="Arial" w:hAnsi="Arial" w:cs="Arial"/>
-          <w:color w:val="000000" w:themeColor="text1"/>
-        </w:rPr>
-        <w:t>1/12</w:t>
+        <w:t>Class 11 Tuesday 11/12</w:t>
       </w:r>
     </w:p>
     <w:p>
@@ -5043,28 +4924,7 @@
           <w:rFonts w:ascii="Arial" w:hAnsi="Arial" w:cs="Arial"/>
           <w:color w:val="000000" w:themeColor="text1"/>
         </w:rPr>
-        <w:t xml:space="preserve">Class </w:t>
-      </w:r>
-      <w:r>
-        <w:rPr>
-          <w:rFonts w:ascii="Arial" w:hAnsi="Arial" w:cs="Arial"/>
-          <w:color w:val="000000" w:themeColor="text1"/>
-        </w:rPr>
-        <w:t>12</w:t>
-      </w:r>
-      <w:r>
-        <w:rPr>
-          <w:rFonts w:ascii="Arial" w:hAnsi="Arial" w:cs="Arial"/>
-          <w:color w:val="000000" w:themeColor="text1"/>
-        </w:rPr>
-        <w:t xml:space="preserve"> Tuesday 1</w:t>
-      </w:r>
-      <w:r>
-        <w:rPr>
-          <w:rFonts w:ascii="Arial" w:hAnsi="Arial" w:cs="Arial"/>
-          <w:color w:val="000000" w:themeColor="text1"/>
-        </w:rPr>
-        <w:t>1/19</w:t>
+        <w:t>Class 12 Tuesday 11/19</w:t>
       </w:r>
     </w:p>
     <w:p>
@@ -5133,42 +4993,7 @@
           <w:rFonts w:ascii="Arial" w:hAnsi="Arial" w:cs="Arial"/>
           <w:color w:val="000000" w:themeColor="text1"/>
         </w:rPr>
-        <w:t>Class 1</w:t>
-      </w:r>
-      <w:r>
-        <w:rPr>
-          <w:rFonts w:ascii="Arial" w:hAnsi="Arial" w:cs="Arial"/>
-          <w:color w:val="000000" w:themeColor="text1"/>
-        </w:rPr>
-        <w:t>3</w:t>
-      </w:r>
-      <w:r>
-        <w:rPr>
-          <w:rFonts w:ascii="Arial" w:hAnsi="Arial" w:cs="Arial"/>
-          <w:color w:val="000000" w:themeColor="text1"/>
-        </w:rPr>
-        <w:t xml:space="preserve"> Tuesday 1</w:t>
-      </w:r>
-      <w:r>
-        <w:rPr>
-          <w:rFonts w:ascii="Arial" w:hAnsi="Arial" w:cs="Arial"/>
-          <w:color w:val="000000" w:themeColor="text1"/>
-        </w:rPr>
-        <w:t>2</w:t>
-      </w:r>
-      <w:r>
-        <w:rPr>
-          <w:rFonts w:ascii="Arial" w:hAnsi="Arial" w:cs="Arial"/>
-          <w:color w:val="000000" w:themeColor="text1"/>
-        </w:rPr>
-        <w:t>/</w:t>
-      </w:r>
-      <w:r>
-        <w:rPr>
-          <w:rFonts w:ascii="Arial" w:hAnsi="Arial" w:cs="Arial"/>
-          <w:color w:val="000000" w:themeColor="text1"/>
-        </w:rPr>
-        <w:t>3</w:t>
+        <w:t>Class 13 Tuesday 12/3</w:t>
       </w:r>
     </w:p>
     <w:p>
@@ -5185,6 +5010,7 @@
           <w:noProof/>
           <w:color w:val="000000" w:themeColor="text1"/>
         </w:rPr>
+        <w:lastRenderedPageBreak/>
         <w:pict w14:anchorId="380BFFFE">
           <v:rect id="_x0000_i1026" alt="" style="width:468pt;height:.05pt;mso-width-percent:0;mso-height-percent:0;mso-width-percent:0;mso-height-percent:0" o:hralign="center" o:hrstd="t" o:hr="t" fillcolor="#a0a0a0" stroked="f"/>
         </w:pict>
@@ -5203,28 +5029,7 @@
           <w:rFonts w:ascii="Arial" w:hAnsi="Arial" w:cs="Arial"/>
           <w:color w:val="000000" w:themeColor="text1"/>
         </w:rPr>
-        <w:t>Class 1</w:t>
-      </w:r>
-      <w:r>
-        <w:rPr>
-          <w:rFonts w:ascii="Arial" w:hAnsi="Arial" w:cs="Arial"/>
-          <w:color w:val="000000" w:themeColor="text1"/>
-        </w:rPr>
-        <w:t>4</w:t>
-      </w:r>
-      <w:r>
-        <w:rPr>
-          <w:rFonts w:ascii="Arial" w:hAnsi="Arial" w:cs="Arial"/>
-          <w:color w:val="000000" w:themeColor="text1"/>
-        </w:rPr>
-        <w:t xml:space="preserve"> Tuesday 12/</w:t>
-      </w:r>
-      <w:r>
-        <w:rPr>
-          <w:rFonts w:ascii="Arial" w:hAnsi="Arial" w:cs="Arial"/>
-          <w:color w:val="000000" w:themeColor="text1"/>
-        </w:rPr>
-        <w:t>10</w:t>
+        <w:t>Class 14 Tuesday 12/10</w:t>
       </w:r>
       <w:r>
         <w:rPr>
@@ -5252,7 +5057,6 @@
           <w:i/>
           <w:color w:val="000000" w:themeColor="text1"/>
         </w:rPr>
-        <w:lastRenderedPageBreak/>
         <w:t xml:space="preserve">12/12—12/16 </w:t>
       </w:r>
       <w:r>
@@ -5365,12 +5169,12 @@
       </w:pPr>
     </w:p>
     <w:sectPr>
-      <w:headerReference w:type="even" r:id="rId19"/>
-      <w:headerReference w:type="default" r:id="rId20"/>
-      <w:footerReference w:type="even" r:id="rId21"/>
-      <w:footerReference w:type="default" r:id="rId22"/>
-      <w:headerReference w:type="first" r:id="rId23"/>
-      <w:footerReference w:type="first" r:id="rId24"/>
+      <w:headerReference w:type="even" r:id="rId21"/>
+      <w:headerReference w:type="default" r:id="rId22"/>
+      <w:footerReference w:type="even" r:id="rId23"/>
+      <w:footerReference w:type="default" r:id="rId24"/>
+      <w:headerReference w:type="first" r:id="rId25"/>
+      <w:footerReference w:type="first" r:id="rId26"/>
       <w:type w:val="continuous"/>
       <w:pgSz w:w="12240" w:h="15840"/>
       <w:pgMar w:top="1440" w:right="1440" w:bottom="1440" w:left="1440" w:header="720" w:footer="720" w:gutter="0"/>

</xml_diff>